<commit_message>
adding comments from SK-H
</commit_message>
<xml_diff>
--- a/Crime workshop advert_2021.docx
+++ b/Crime workshop advert_2021.docx
@@ -14,6 +14,32 @@
           <w:lang w:eastAsia="en-GB"/>
         </w:rPr>
       </w:pPr>
+      <w:ins w:id="0" w:author="Sarah King-Hele" w:date="2020-12-04T09:58:00Z">
+        <w:r>
+          <w:rPr>
+            <w:rFonts w:ascii="Calibri" w:eastAsia="Times New Roman" w:hAnsi="Calibri" w:cs="Calibri"/>
+            <w:b/>
+            <w:color w:val="000000"/>
+            <w:sz w:val="24"/>
+            <w:szCs w:val="24"/>
+            <w:lang w:eastAsia="en-GB"/>
+          </w:rPr>
+          <w:t>Online w</w:t>
+        </w:r>
+      </w:ins>
+      <w:del w:id="1" w:author="Sarah King-Hele" w:date="2020-12-04T09:58:00Z">
+        <w:r>
+          <w:rPr>
+            <w:rFonts w:ascii="Calibri" w:eastAsia="Times New Roman" w:hAnsi="Calibri" w:cs="Calibri"/>
+            <w:b/>
+            <w:color w:val="000000"/>
+            <w:sz w:val="24"/>
+            <w:szCs w:val="24"/>
+            <w:lang w:eastAsia="en-GB"/>
+          </w:rPr>
+          <w:delText>W</w:delText>
+        </w:r>
+      </w:del>
       <w:r>
         <w:rPr>
           <w:rFonts w:ascii="Calibri" w:eastAsia="Times New Roman" w:hAnsi="Calibri" w:cs="Calibri"/>
@@ -23,7 +49,7 @@
           <w:szCs w:val="24"/>
           <w:lang w:eastAsia="en-GB"/>
         </w:rPr>
-        <w:t xml:space="preserve">Workshop: </w:t>
+        <w:t xml:space="preserve">orkshop: </w:t>
       </w:r>
       <w:r>
         <w:rPr>
@@ -146,6 +172,33 @@
         </w:rPr>
         <w:t>1</w:t>
       </w:r>
+      <w:ins w:id="2" w:author="Sarah King-Hele" w:date="2020-12-04T09:56:00Z">
+        <w:r>
+          <w:rPr>
+            <w:rFonts w:cstheme="minorHAnsi"/>
+            <w:b/>
+          </w:rPr>
+          <w:t xml:space="preserve"> (</w:t>
+        </w:r>
+      </w:ins>
+      <w:ins w:id="3" w:author="Sarah King-Hele" w:date="2020-12-04T09:55:00Z">
+        <w:r>
+          <w:rPr>
+            <w:rFonts w:cstheme="minorHAnsi"/>
+            <w:b/>
+          </w:rPr>
+          <w:t>10.00-14.45</w:t>
+        </w:r>
+      </w:ins>
+      <w:ins w:id="4" w:author="Sarah King-Hele" w:date="2020-12-04T09:56:00Z">
+        <w:r>
+          <w:rPr>
+            <w:rFonts w:cstheme="minorHAnsi"/>
+            <w:b/>
+          </w:rPr>
+          <w:t>)</w:t>
+        </w:r>
+      </w:ins>
     </w:p>
     <w:p>
       <w:pPr>
@@ -329,13 +382,7 @@
         <w:rPr>
           <w:rFonts w:cstheme="minorHAnsi"/>
         </w:rPr>
-        <w:t xml:space="preserve">several </w:t>
-      </w:r>
-      <w:r>
-        <w:rPr>
-          <w:rFonts w:cstheme="minorHAnsi"/>
-        </w:rPr>
-        <w:t>sources, including the</w:t>
+        <w:t>several sources, including the</w:t>
       </w:r>
       <w:r>
         <w:rPr>
@@ -347,13 +394,7 @@
         <w:rPr>
           <w:rFonts w:cstheme="minorHAnsi"/>
         </w:rPr>
-        <w:t>, the &lt;&lt;UK Police API?&gt;&gt; and &lt;&lt;other source?&gt;&gt;</w:t>
-      </w:r>
-      <w:r>
-        <w:rPr>
-          <w:rFonts w:cstheme="minorHAnsi"/>
-        </w:rPr>
-        <w:t xml:space="preserve"> and also </w:t>
+        <w:t xml:space="preserve">, the &lt;&lt;UK Police API?&gt;&gt; and &lt;&lt;other source?&gt;&gt; and also </w:t>
       </w:r>
       <w:r>
         <w:rPr>
@@ -401,7 +442,27 @@
         <w:rPr>
           <w:rFonts w:cstheme="minorHAnsi"/>
         </w:rPr>
-        <w:t xml:space="preserve">hands-on experience of analysing secondary data using R. </w:t>
+        <w:t xml:space="preserve">hands-on experience of analysing secondary data </w:t>
+      </w:r>
+      <w:commentRangeStart w:id="5"/>
+      <w:r>
+        <w:rPr>
+          <w:rFonts w:cstheme="minorHAnsi"/>
+        </w:rPr>
+        <w:t>using R</w:t>
+      </w:r>
+      <w:commentRangeEnd w:id="5"/>
+      <w:r>
+        <w:rPr>
+          <w:rStyle w:val="CommentReference"/>
+        </w:rPr>
+        <w:commentReference w:id="5"/>
+      </w:r>
+      <w:r>
+        <w:rPr>
+          <w:rFonts w:cstheme="minorHAnsi"/>
+        </w:rPr>
+        <w:t xml:space="preserve">. </w:t>
       </w:r>
     </w:p>
     <w:p>
@@ -534,6 +595,52 @@
     <w:p>
       <w:pPr>
         <w:rPr>
+          <w:ins w:id="6" w:author="Sarah King-Hele" w:date="2020-12-04T09:59:00Z"/>
+          <w:rFonts w:cstheme="minorHAnsi"/>
+        </w:rPr>
+      </w:pPr>
+      <w:ins w:id="7" w:author="Sarah King-Hele" w:date="2020-12-04T09:59:00Z">
+        <w:r>
+          <w:rPr>
+            <w:rFonts w:cstheme="minorHAnsi"/>
+          </w:rPr>
+          <w:t>Dr Julia Kasmire, UK Data Service, University of Manchester</w:t>
+        </w:r>
+      </w:ins>
+      <w:ins w:id="8" w:author="Sarah King-Hele" w:date="2020-12-04T10:00:00Z">
+        <w:r>
+          <w:rPr>
+            <w:rFonts w:cstheme="minorHAnsi"/>
+          </w:rPr>
+          <w:t xml:space="preserve"> (Day 1)</w:t>
+        </w:r>
+      </w:ins>
+    </w:p>
+    <w:p>
+      <w:pPr>
+        <w:rPr>
+          <w:ins w:id="9" w:author="Sarah King-Hele" w:date="2020-12-04T10:00:00Z"/>
+          <w:rFonts w:cstheme="minorHAnsi"/>
+        </w:rPr>
+      </w:pPr>
+      <w:ins w:id="10" w:author="Sarah King-Hele" w:date="2020-12-04T10:00:00Z">
+        <w:r>
+          <w:rPr>
+            <w:rFonts w:cstheme="minorHAnsi"/>
+          </w:rPr>
+          <w:t>Dr Sarah King-Hele, UK Data Service, University of Manchester</w:t>
+        </w:r>
+        <w:r>
+          <w:rPr>
+            <w:rFonts w:cstheme="minorHAnsi"/>
+          </w:rPr>
+          <w:t xml:space="preserve"> (Day 1)</w:t>
+        </w:r>
+      </w:ins>
+    </w:p>
+    <w:p>
+      <w:pPr>
+        <w:rPr>
           <w:rFonts w:cstheme="minorHAnsi"/>
         </w:rPr>
       </w:pPr>
@@ -543,57 +650,81 @@
         </w:rPr>
         <w:t xml:space="preserve">Dr Sam Langton, </w:t>
       </w:r>
-      <w:r>
-        <w:rPr>
-          <w:rFonts w:cstheme="minorHAnsi"/>
-        </w:rPr>
-        <w:t xml:space="preserve">Leeds </w:t>
-      </w:r>
+      <w:del w:id="11" w:author="Sarah King-Hele" w:date="2020-12-04T09:59:00Z">
+        <w:r>
+          <w:rPr>
+            <w:rFonts w:cstheme="minorHAnsi"/>
+          </w:rPr>
+          <w:delText xml:space="preserve">Leeds </w:delText>
+        </w:r>
+      </w:del>
       <w:r>
         <w:rPr>
           <w:rFonts w:cstheme="minorHAnsi"/>
         </w:rPr>
         <w:t>University</w:t>
       </w:r>
-    </w:p>
-    <w:p>
-      <w:pPr>
-        <w:rPr>
-          <w:rFonts w:cstheme="minorHAnsi"/>
-        </w:rPr>
-      </w:pPr>
-      <w:r>
-        <w:rPr>
-          <w:rFonts w:cstheme="minorHAnsi"/>
-        </w:rPr>
-        <w:t>Dr Julia Kasmire, University of Manchester</w:t>
-      </w:r>
-    </w:p>
-    <w:p>
-      <w:pPr>
-        <w:rPr>
-          <w:rFonts w:cstheme="minorHAnsi"/>
-        </w:rPr>
-      </w:pPr>
-      <w:r>
-        <w:rPr>
-          <w:rFonts w:cstheme="minorHAnsi"/>
-        </w:rPr>
-        <w:t>Dr Sarah King-Hele, University of Manchester</w:t>
-      </w:r>
-    </w:p>
-    <w:p>
-      <w:pPr>
-        <w:rPr>
-          <w:rFonts w:cstheme="minorHAnsi"/>
-        </w:rPr>
-      </w:pPr>
-    </w:p>
-    <w:p>
-      <w:pPr>
-        <w:rPr>
-          <w:rFonts w:cstheme="minorHAnsi"/>
-          <w:b/>
+      <w:ins w:id="12" w:author="Sarah King-Hele" w:date="2020-12-04T09:59:00Z">
+        <w:r>
+          <w:rPr>
+            <w:rFonts w:cstheme="minorHAnsi"/>
+          </w:rPr>
+          <w:t xml:space="preserve"> of Leeds</w:t>
+        </w:r>
+      </w:ins>
+      <w:ins w:id="13" w:author="Sarah King-Hele" w:date="2020-12-04T10:00:00Z">
+        <w:r>
+          <w:rPr>
+            <w:rFonts w:cstheme="minorHAnsi"/>
+          </w:rPr>
+          <w:t xml:space="preserve"> (Days 2 and 3)</w:t>
+        </w:r>
+      </w:ins>
+    </w:p>
+    <w:p>
+      <w:pPr>
+        <w:rPr>
+          <w:del w:id="14" w:author="Sarah King-Hele" w:date="2020-12-04T09:59:00Z"/>
+          <w:rFonts w:cstheme="minorHAnsi"/>
+        </w:rPr>
+      </w:pPr>
+      <w:del w:id="15" w:author="Sarah King-Hele" w:date="2020-12-04T09:59:00Z">
+        <w:r>
+          <w:rPr>
+            <w:rFonts w:cstheme="minorHAnsi"/>
+          </w:rPr>
+          <w:delText>Dr Julia Kasmire, University of Manchester</w:delText>
+        </w:r>
+      </w:del>
+    </w:p>
+    <w:p>
+      <w:pPr>
+        <w:rPr>
+          <w:del w:id="16" w:author="Sarah King-Hele" w:date="2020-12-04T10:00:00Z"/>
+          <w:rFonts w:cstheme="minorHAnsi"/>
+        </w:rPr>
+      </w:pPr>
+      <w:del w:id="17" w:author="Sarah King-Hele" w:date="2020-12-04T10:00:00Z">
+        <w:r>
+          <w:rPr>
+            <w:rFonts w:cstheme="minorHAnsi"/>
+          </w:rPr>
+          <w:delText>Dr Sarah King-Hele, University of Manchester</w:delText>
+        </w:r>
+      </w:del>
+    </w:p>
+    <w:p>
+      <w:pPr>
+        <w:rPr>
+          <w:rFonts w:cstheme="minorHAnsi"/>
+        </w:rPr>
+      </w:pPr>
+    </w:p>
+    <w:p>
+      <w:pPr>
+        <w:rPr>
+          <w:ins w:id="18" w:author="Sarah King-Hele" w:date="2020-12-04T09:50:00Z"/>
+          <w:rFonts w:cstheme="minorHAnsi"/>
         </w:rPr>
       </w:pPr>
       <w:r>
@@ -603,12 +734,62 @@
         </w:rPr>
         <w:t xml:space="preserve">Level: </w:t>
       </w:r>
-      <w:r>
-        <w:rPr>
-          <w:rFonts w:cstheme="minorHAnsi"/>
-        </w:rPr>
-        <w:t>Beginner</w:t>
-      </w:r>
+      <w:del w:id="19" w:author="Sarah King-Hele" w:date="2020-12-04T09:52:00Z">
+        <w:r>
+          <w:rPr>
+            <w:rFonts w:cstheme="minorHAnsi"/>
+          </w:rPr>
+          <w:delText>Beginner</w:delText>
+        </w:r>
+      </w:del>
+      <w:ins w:id="20" w:author="Sarah King-Hele" w:date="2020-12-04T09:52:00Z">
+        <w:r>
+          <w:rPr>
+            <w:rFonts w:cstheme="minorHAnsi"/>
+          </w:rPr>
+          <w:t>Introductory</w:t>
+        </w:r>
+      </w:ins>
+      <w:ins w:id="21" w:author="Sarah King-Hele" w:date="2020-12-04T09:53:00Z">
+        <w:r>
+          <w:rPr>
+            <w:rFonts w:cstheme="minorHAnsi"/>
+          </w:rPr>
+          <w:t xml:space="preserve"> </w:t>
+        </w:r>
+      </w:ins>
+      <w:ins w:id="22" w:author="Sarah King-Hele" w:date="2020-12-04T09:54:00Z">
+        <w:r>
+          <w:rPr>
+            <w:rFonts w:cstheme="minorHAnsi"/>
+          </w:rPr>
+          <w:t xml:space="preserve">(but some basic </w:t>
+        </w:r>
+      </w:ins>
+      <w:ins w:id="23" w:author="Sarah King-Hele" w:date="2020-12-04T10:00:00Z">
+        <w:r>
+          <w:rPr>
+            <w:rFonts w:cstheme="minorHAnsi"/>
+          </w:rPr>
+          <w:t>knowledge/</w:t>
+        </w:r>
+      </w:ins>
+      <w:ins w:id="24" w:author="Sarah King-Hele" w:date="2020-12-04T09:54:00Z">
+        <w:r>
+          <w:rPr>
+            <w:rFonts w:cstheme="minorHAnsi"/>
+          </w:rPr>
+          <w:t xml:space="preserve">experience required) </w:t>
+        </w:r>
+      </w:ins>
+    </w:p>
+    <w:p>
+      <w:pPr>
+        <w:rPr>
+          <w:rFonts w:cstheme="minorHAnsi"/>
+          <w:b/>
+        </w:rPr>
+      </w:pPr>
     </w:p>
     <w:p>
       <w:pPr>
@@ -805,7 +986,27 @@
         <w:rPr>
           <w:rFonts w:cstheme="minorHAnsi"/>
         </w:rPr>
-        <w:t xml:space="preserve">This will be a virtual workshop conducted over zoom during the times listed in the schedule. There will also be a slack workspace created to accompany the workshop, which allows participants to post or share outside of the scheduled zoom event. This means that participants will need to have access to a reliable internet connection to participate as well as a zoom and slack account (both are free to sign up). Participants are encouraged to have their webcams and microphones turned on at specific points in the </w:t>
+        <w:t xml:space="preserve">This will be a virtual workshop conducted over zoom during the times listed in the schedule. There will also be a slack workspace created to accompany the workshop, which allows participants to post or share outside of the scheduled zoom event. This means that participants will need to have access to a reliable internet connection to participate as well as a </w:t>
+      </w:r>
+      <w:commentRangeStart w:id="25"/>
+      <w:r>
+        <w:rPr>
+          <w:rFonts w:cstheme="minorHAnsi"/>
+        </w:rPr>
+        <w:t>zoom</w:t>
+      </w:r>
+      <w:commentRangeEnd w:id="25"/>
+      <w:r>
+        <w:rPr>
+          <w:rStyle w:val="CommentReference"/>
+        </w:rPr>
+        <w:commentReference w:id="25"/>
+      </w:r>
+      <w:r>
+        <w:rPr>
+          <w:rFonts w:cstheme="minorHAnsi"/>
+        </w:rPr>
+        <w:t xml:space="preserve"> and slack account (both are free to sign up). Participants are encouraged to have their webcams and microphones turned on at specific points in the </w:t>
       </w:r>
       <w:r>
         <w:rPr>
@@ -878,7 +1079,6 @@
           <w:szCs w:val="24"/>
           <w:lang w:eastAsia="en-GB"/>
         </w:rPr>
-        <w:lastRenderedPageBreak/>
         <w:t>Programme</w:t>
       </w:r>
     </w:p>
@@ -995,6 +1195,7 @@
         </w:rPr>
         <w:tab/>
       </w:r>
+      <w:commentRangeStart w:id="26"/>
       <w:r>
         <w:rPr>
           <w:rFonts w:eastAsia="Times New Roman" w:cstheme="minorHAnsi"/>
@@ -1005,8 +1206,121 @@
           <w:szCs w:val="24"/>
           <w:lang w:eastAsia="en-GB"/>
         </w:rPr>
-        <w:t>Presentation: Intro to the crime data available and to the UKDS</w:t>
-      </w:r>
+        <w:t>Presentation</w:t>
+      </w:r>
+      <w:commentRangeEnd w:id="26"/>
+      <w:r>
+        <w:rPr>
+          <w:rStyle w:val="CommentReference"/>
+        </w:rPr>
+        <w:commentReference w:id="26"/>
+      </w:r>
+      <w:r>
+        <w:rPr>
+          <w:rFonts w:eastAsia="Times New Roman" w:cstheme="minorHAnsi"/>
+          <w:b/>
+          <w:bCs/>
+          <w:color w:val="000000"/>
+          <w:sz w:val="24"/>
+          <w:szCs w:val="24"/>
+          <w:lang w:eastAsia="en-GB"/>
+        </w:rPr>
+        <w:t xml:space="preserve">: Intro to </w:t>
+      </w:r>
+      <w:del w:id="27" w:author="Sarah King-Hele" w:date="2020-12-04T09:47:00Z">
+        <w:r>
+          <w:rPr>
+            <w:rFonts w:eastAsia="Times New Roman" w:cstheme="minorHAnsi"/>
+            <w:b/>
+            <w:bCs/>
+            <w:color w:val="000000"/>
+            <w:sz w:val="24"/>
+            <w:szCs w:val="24"/>
+            <w:lang w:eastAsia="en-GB"/>
+          </w:rPr>
+          <w:delText xml:space="preserve">the </w:delText>
+        </w:r>
+      </w:del>
+      <w:r>
+        <w:rPr>
+          <w:rFonts w:eastAsia="Times New Roman" w:cstheme="minorHAnsi"/>
+          <w:b/>
+          <w:bCs/>
+          <w:color w:val="000000"/>
+          <w:sz w:val="24"/>
+          <w:szCs w:val="24"/>
+          <w:lang w:eastAsia="en-GB"/>
+        </w:rPr>
+        <w:t xml:space="preserve">crime data available </w:t>
+      </w:r>
+      <w:del w:id="28" w:author="Sarah King-Hele" w:date="2020-12-04T09:47:00Z">
+        <w:r>
+          <w:rPr>
+            <w:rFonts w:eastAsia="Times New Roman" w:cstheme="minorHAnsi"/>
+            <w:b/>
+            <w:bCs/>
+            <w:color w:val="000000"/>
+            <w:sz w:val="24"/>
+            <w:szCs w:val="24"/>
+            <w:lang w:eastAsia="en-GB"/>
+          </w:rPr>
+          <w:delText>and to</w:delText>
+        </w:r>
+      </w:del>
+      <w:ins w:id="29" w:author="Sarah King-Hele" w:date="2020-12-04T09:47:00Z">
+        <w:r>
+          <w:rPr>
+            <w:rFonts w:eastAsia="Times New Roman" w:cstheme="minorHAnsi"/>
+            <w:b/>
+            <w:bCs/>
+            <w:color w:val="000000"/>
+            <w:sz w:val="24"/>
+            <w:szCs w:val="24"/>
+            <w:lang w:eastAsia="en-GB"/>
+          </w:rPr>
+          <w:t>from</w:t>
+        </w:r>
+      </w:ins>
+      <w:r>
+        <w:rPr>
+          <w:rFonts w:eastAsia="Times New Roman" w:cstheme="minorHAnsi"/>
+          <w:b/>
+          <w:bCs/>
+          <w:color w:val="000000"/>
+          <w:sz w:val="24"/>
+          <w:szCs w:val="24"/>
+          <w:lang w:eastAsia="en-GB"/>
+        </w:rPr>
+        <w:t xml:space="preserve"> the UK</w:t>
+      </w:r>
+      <w:ins w:id="30" w:author="Sarah King-Hele" w:date="2020-12-04T09:47:00Z">
+        <w:r>
+          <w:rPr>
+            <w:rFonts w:eastAsia="Times New Roman" w:cstheme="minorHAnsi"/>
+            <w:b/>
+            <w:bCs/>
+            <w:color w:val="000000"/>
+            <w:sz w:val="24"/>
+            <w:szCs w:val="24"/>
+            <w:lang w:eastAsia="en-GB"/>
+          </w:rPr>
+          <w:t xml:space="preserve"> Data Service</w:t>
+        </w:r>
+      </w:ins>
+      <w:del w:id="31" w:author="Sarah King-Hele" w:date="2020-12-04T09:47:00Z">
+        <w:r>
+          <w:rPr>
+            <w:rFonts w:eastAsia="Times New Roman" w:cstheme="minorHAnsi"/>
+            <w:b/>
+            <w:bCs/>
+            <w:color w:val="000000"/>
+            <w:sz w:val="24"/>
+            <w:szCs w:val="24"/>
+            <w:lang w:eastAsia="en-GB"/>
+          </w:rPr>
+          <w:delText>DS</w:delText>
+        </w:r>
+      </w:del>
     </w:p>
     <w:p>
       <w:pPr>
@@ -1230,7 +1544,37 @@
           <w:szCs w:val="24"/>
           <w:lang w:eastAsia="en-GB"/>
         </w:rPr>
-        <w:t>Presentation: Applied research using Crime Survey for England and Wales data</w:t>
+        <w:t xml:space="preserve">Presentation: Applied research using Crime Survey for </w:t>
+      </w:r>
+      <w:commentRangeStart w:id="32"/>
+      <w:r>
+        <w:rPr>
+          <w:rFonts w:eastAsia="Times New Roman" w:cstheme="minorHAnsi"/>
+          <w:b/>
+          <w:color w:val="000000"/>
+          <w:sz w:val="24"/>
+          <w:szCs w:val="24"/>
+          <w:lang w:eastAsia="en-GB"/>
+        </w:rPr>
+        <w:t>England</w:t>
+      </w:r>
+      <w:commentRangeEnd w:id="32"/>
+      <w:r>
+        <w:rPr>
+          <w:rStyle w:val="CommentReference"/>
+        </w:rPr>
+        <w:commentReference w:id="32"/>
+      </w:r>
+      <w:r>
+        <w:rPr>
+          <w:rFonts w:eastAsia="Times New Roman" w:cstheme="minorHAnsi"/>
+          <w:b/>
+          <w:color w:val="000000"/>
+          <w:sz w:val="24"/>
+          <w:szCs w:val="24"/>
+          <w:lang w:eastAsia="en-GB"/>
+        </w:rPr>
+        <w:t xml:space="preserve"> and Wales data</w:t>
       </w:r>
     </w:p>
     <w:p>
@@ -1726,20 +2070,21 @@
           <w:u w:val="single"/>
           <w:lang w:eastAsia="en-GB"/>
         </w:rPr>
-        <w:t>3</w:t>
-      </w:r>
-      <w:r>
-        <w:rPr>
-          <w:rFonts w:eastAsia="Times New Roman" w:cstheme="minorHAnsi"/>
-          <w:b/>
+        <w:t xml:space="preserve">3: </w:t>
+      </w:r>
+    </w:p>
+    <w:p>
+      <w:pPr>
+        <w:jc w:val="both"/>
+        <w:rPr>
+          <w:rFonts w:eastAsia="Times New Roman" w:cstheme="minorHAnsi"/>
           <w:color w:val="000000"/>
           <w:sz w:val="24"/>
           <w:szCs w:val="24"/>
           <w:u w:val="single"/>
           <w:lang w:eastAsia="en-GB"/>
         </w:rPr>
-        <w:t xml:space="preserve">: </w:t>
-      </w:r>
+      </w:pPr>
     </w:p>
     <w:p>
       <w:pPr>
@@ -1749,68 +2094,55 @@
           <w:color w:val="000000"/>
           <w:sz w:val="24"/>
           <w:szCs w:val="24"/>
-          <w:u w:val="single"/>
-          <w:lang w:eastAsia="en-GB"/>
-        </w:rPr>
-      </w:pPr>
+          <w:lang w:eastAsia="en-GB"/>
+        </w:rPr>
+      </w:pPr>
+      <w:r>
+        <w:rPr>
+          <w:rFonts w:eastAsia="Times New Roman" w:cstheme="minorHAnsi"/>
+          <w:color w:val="000000"/>
+          <w:sz w:val="24"/>
+          <w:szCs w:val="24"/>
+          <w:lang w:eastAsia="en-GB"/>
+        </w:rPr>
+        <w:t>10:00</w:t>
+      </w:r>
+      <w:r>
+        <w:rPr>
+          <w:rFonts w:eastAsia="Times New Roman" w:cstheme="minorHAnsi"/>
+          <w:color w:val="000000"/>
+          <w:sz w:val="24"/>
+          <w:szCs w:val="24"/>
+          <w:lang w:eastAsia="en-GB"/>
+        </w:rPr>
+        <w:tab/>
+      </w:r>
+      <w:r>
+        <w:rPr>
+          <w:rFonts w:eastAsia="Times New Roman" w:cstheme="minorHAnsi"/>
+          <w:color w:val="000000"/>
+          <w:sz w:val="24"/>
+          <w:szCs w:val="24"/>
+          <w:lang w:eastAsia="en-GB"/>
+        </w:rPr>
+        <w:t xml:space="preserve"> </w:t>
+      </w:r>
+      <w:r>
+        <w:rPr>
+          <w:rFonts w:eastAsia="Times New Roman" w:cstheme="minorHAnsi"/>
+          <w:color w:val="000000"/>
+          <w:sz w:val="24"/>
+          <w:szCs w:val="24"/>
+          <w:lang w:eastAsia="en-GB"/>
+        </w:rPr>
+        <w:t>Introduction to the day</w:t>
+      </w:r>
     </w:p>
     <w:p>
       <w:pPr>
         <w:jc w:val="both"/>
         <w:rPr>
           <w:rFonts w:eastAsia="Times New Roman" w:cstheme="minorHAnsi"/>
-          <w:color w:val="000000"/>
-          <w:sz w:val="24"/>
-          <w:szCs w:val="24"/>
-          <w:lang w:eastAsia="en-GB"/>
-        </w:rPr>
-      </w:pPr>
-      <w:r>
-        <w:rPr>
-          <w:rFonts w:eastAsia="Times New Roman" w:cstheme="minorHAnsi"/>
-          <w:color w:val="000000"/>
-          <w:sz w:val="24"/>
-          <w:szCs w:val="24"/>
-          <w:lang w:eastAsia="en-GB"/>
-        </w:rPr>
-        <w:t>10:00</w:t>
-      </w:r>
-      <w:r>
-        <w:rPr>
-          <w:rFonts w:eastAsia="Times New Roman" w:cstheme="minorHAnsi"/>
-          <w:color w:val="000000"/>
-          <w:sz w:val="24"/>
-          <w:szCs w:val="24"/>
-          <w:lang w:eastAsia="en-GB"/>
-        </w:rPr>
-        <w:tab/>
-      </w:r>
-      <w:r>
-        <w:rPr>
-          <w:rFonts w:eastAsia="Times New Roman" w:cstheme="minorHAnsi"/>
-          <w:color w:val="000000"/>
-          <w:sz w:val="24"/>
-          <w:szCs w:val="24"/>
-          <w:lang w:eastAsia="en-GB"/>
-        </w:rPr>
-        <w:t xml:space="preserve"> </w:t>
-      </w:r>
-      <w:r>
-        <w:rPr>
-          <w:rFonts w:eastAsia="Times New Roman" w:cstheme="minorHAnsi"/>
-          <w:color w:val="000000"/>
-          <w:sz w:val="24"/>
-          <w:szCs w:val="24"/>
-          <w:lang w:eastAsia="en-GB"/>
-        </w:rPr>
-        <w:t>Introduction to the day</w:t>
-      </w:r>
-    </w:p>
-    <w:p>
-      <w:pPr>
-        <w:jc w:val="both"/>
-        <w:rPr>
-          <w:rFonts w:eastAsia="Times New Roman" w:cstheme="minorHAnsi"/>
           <w:b/>
           <w:color w:val="000000"/>
           <w:sz w:val="24"/>
@@ -1837,18 +2169,7 @@
           <w:szCs w:val="24"/>
           <w:lang w:eastAsia="en-GB"/>
         </w:rPr>
-        <w:t xml:space="preserve">Presentation: data </w:t>
-      </w:r>
-      <w:r>
-        <w:rPr>
-          <w:rFonts w:eastAsia="Times New Roman" w:cstheme="minorHAnsi"/>
-          <w:b/>
-          <w:color w:val="000000"/>
-          <w:sz w:val="24"/>
-          <w:szCs w:val="24"/>
-          <w:lang w:eastAsia="en-GB"/>
-        </w:rPr>
-        <w:t xml:space="preserve">mapping </w:t>
+        <w:t xml:space="preserve">Presentation: data mapping </w:t>
       </w:r>
     </w:p>
     <w:p>
@@ -1980,18 +2301,7 @@
           <w:szCs w:val="24"/>
           <w:lang w:eastAsia="en-GB"/>
         </w:rPr>
-        <w:t xml:space="preserve">Presentation: Applied research using data </w:t>
-      </w:r>
-      <w:r>
-        <w:rPr>
-          <w:rFonts w:eastAsia="Times New Roman" w:cstheme="minorHAnsi"/>
-          <w:b/>
-          <w:color w:val="000000"/>
-          <w:sz w:val="24"/>
-          <w:szCs w:val="24"/>
-          <w:lang w:eastAsia="en-GB"/>
-        </w:rPr>
-        <w:t>mapping</w:t>
+        <w:t>Presentation: Applied research using data mapping</w:t>
       </w:r>
     </w:p>
     <w:p>
@@ -2044,6 +2354,188 @@
     </w:sectPr>
   </w:body>
 </w:document>
+</file>
+
+<file path=word/comments.xml><?xml version="1.0" encoding="utf-8"?>
+<w:comments xmlns:wpc="http://schemas.microsoft.com/office/word/2010/wordprocessingCanvas" xmlns:cx="http://schemas.microsoft.com/office/drawing/2014/chartex" xmlns:cx1="http://schemas.microsoft.com/office/drawing/2015/9/8/chartex" xmlns:cx2="http://schemas.microsoft.com/office/drawing/2015/10/21/chartex" xmlns:cx3="http://schemas.microsoft.com/office/drawing/2016/5/9/chartex" xmlns:cx4="http://schemas.microsoft.com/office/drawing/2016/5/10/chartex" xmlns:cx5="http://schemas.microsoft.com/office/drawing/2016/5/11/chartex" xmlns:cx6="http://schemas.microsoft.com/office/drawing/2016/5/12/chartex" xmlns:cx7="http://schemas.microsoft.com/office/drawing/2016/5/13/chartex" xmlns:cx8="http://schemas.microsoft.com/office/drawing/2016/5/14/chartex" xmlns:mc="http://schemas.openxmlformats.org/markup-compatibility/2006" xmlns:aink="http://schemas.microsoft.com/office/drawing/2016/ink" xmlns:am3d="http://schemas.microsoft.com/office/drawing/2017/model3d" xmlns:o="urn:schemas-microsoft-com:office:office" xmlns:r="http://schemas.openxmlformats.org/officeDocument/2006/relationships" xmlns:m="http://schemas.openxmlformats.org/officeDocument/2006/math" xmlns:v="urn:schemas-microsoft-com:vml" xmlns:wp14="http://schemas.microsoft.com/office/word/2010/wordprocessingDrawing" xmlns:wp="http://schemas.openxmlformats.org/drawingml/2006/wordprocessingDrawing" xmlns:w10="urn:schemas-microsoft-com:office:word" xmlns:w="http://schemas.openxmlformats.org/wordprocessingml/2006/main" xmlns:w14="http://schemas.microsoft.com/office/word/2010/wordml" xmlns:w15="http://schemas.microsoft.com/office/word/2012/wordml" xmlns:w16cex="http://schemas.microsoft.com/office/word/2018/wordml/cex" xmlns:w16cid="http://schemas.microsoft.com/office/word/2016/wordml/cid" xmlns:w16="http://schemas.microsoft.com/office/word/2018/wordml" xmlns:w16se="http://schemas.microsoft.com/office/word/2015/wordml/symex" xmlns:wpg="http://schemas.microsoft.com/office/word/2010/wordprocessingGroup" xmlns:wpi="http://schemas.microsoft.com/office/word/2010/wordprocessingInk" xmlns:wne="http://schemas.microsoft.com/office/word/2006/wordml" xmlns:wps="http://schemas.microsoft.com/office/word/2010/wordprocessingShape" mc:Ignorable="w14 w15 w16se w16cid w16 w16cex wp14">
+  <w:comment w:id="5" w:author="Sarah King-Hele" w:date="2020-12-04T09:57:00Z" w:initials="SKH">
+    <w:p>
+      <w:pPr>
+        <w:pStyle w:val="CommentText"/>
+      </w:pPr>
+      <w:r>
+        <w:rPr>
+          <w:rStyle w:val="CommentReference"/>
+        </w:rPr>
+        <w:annotationRef/>
+      </w:r>
+      <w:r>
+        <w:t>Do we need to say that they will need to download R/R Studio to do the practical exercises?  Will they need to do anything else?</w:t>
+      </w:r>
+      <w:r>
+        <w:t xml:space="preserve"> Need a section on software required?  Could also say that they can use browser version of Zoom if they </w:t>
+      </w:r>
+      <w:proofErr w:type="gramStart"/>
+      <w:r>
+        <w:t>can’t</w:t>
+      </w:r>
+      <w:proofErr w:type="gramEnd"/>
+      <w:r>
+        <w:t xml:space="preserve"> download it (for those from government organisations)</w:t>
+      </w:r>
+    </w:p>
+  </w:comment>
+  <w:comment w:id="25" w:author="Sarah King-Hele" w:date="2020-12-04T09:49:00Z" w:initials="SKH">
+    <w:p>
+      <w:pPr>
+        <w:pStyle w:val="CommentText"/>
+      </w:pPr>
+      <w:r>
+        <w:rPr>
+          <w:rStyle w:val="CommentReference"/>
+        </w:rPr>
+        <w:annotationRef/>
+      </w:r>
+      <w:r>
+        <w:t xml:space="preserve">Will they need a zoom account?  Don’t they just follow the link to join?  </w:t>
+      </w:r>
+    </w:p>
+  </w:comment>
+  <w:comment w:id="26" w:author="Sarah King-Hele" w:date="2020-12-04T09:40:00Z" w:initials="SKH">
+    <w:p>
+      <w:pPr>
+        <w:pStyle w:val="CommentText"/>
+      </w:pPr>
+      <w:r>
+        <w:rPr>
+          <w:rStyle w:val="CommentReference"/>
+        </w:rPr>
+        <w:annotationRef/>
+      </w:r>
+      <w:r>
+        <w:t xml:space="preserve">Shall we make this a bit shorter and leave more time for the next presentation?  </w:t>
+      </w:r>
+      <w:proofErr w:type="gramStart"/>
+      <w:r>
+        <w:t>I’m</w:t>
+      </w:r>
+      <w:proofErr w:type="gramEnd"/>
+      <w:r>
+        <w:t xml:space="preserve"> not sure I need 45 minutes and you’ve only 30 mins for your presentation which is surely the key presentation.</w:t>
+      </w:r>
+    </w:p>
+    <w:p>
+      <w:pPr>
+        <w:pStyle w:val="CommentText"/>
+      </w:pPr>
+    </w:p>
+    <w:p>
+      <w:pPr>
+        <w:pStyle w:val="CommentText"/>
+      </w:pPr>
+      <w:proofErr w:type="gramStart"/>
+      <w:r>
+        <w:t>I’ve</w:t>
+      </w:r>
+      <w:proofErr w:type="gramEnd"/>
+      <w:r>
+        <w:t xml:space="preserve"> changed the title </w:t>
+      </w:r>
+      <w:r>
+        <w:t xml:space="preserve">of my talk </w:t>
+      </w:r>
+      <w:r>
+        <w:t xml:space="preserve">to reflect that I’ll be talking about data from the UKDS.  There are lots of other crime data out </w:t>
+      </w:r>
+      <w:proofErr w:type="gramStart"/>
+      <w:r>
+        <w:t>there</w:t>
+      </w:r>
+      <w:proofErr w:type="gramEnd"/>
+      <w:r>
+        <w:t xml:space="preserve"> but I don’t know much about that.  Is that something that would be of interest </w:t>
+      </w:r>
+      <w:proofErr w:type="spellStart"/>
+      <w:r>
+        <w:t>ie</w:t>
+      </w:r>
+      <w:proofErr w:type="spellEnd"/>
+      <w:r>
+        <w:t xml:space="preserve"> a talk from Sam about where to find crime data suitable for mapping??  It probably depends on what the researcher’s interests are though. </w:t>
+      </w:r>
+    </w:p>
+  </w:comment>
+  <w:comment w:id="32" w:author="Sarah King-Hele" w:date="2020-12-04T09:42:00Z" w:initials="SKH">
+    <w:p>
+      <w:pPr>
+        <w:pStyle w:val="CommentText"/>
+      </w:pPr>
+      <w:r>
+        <w:rPr>
+          <w:rStyle w:val="CommentReference"/>
+        </w:rPr>
+        <w:annotationRef/>
+      </w:r>
+      <w:r>
+        <w:t xml:space="preserve">We can ask speakers from the Crime User conference for a talk using the CSEW.  There’s 1 speaker talking about mapping (11.55 on the programme </w:t>
+      </w:r>
+      <w:hyperlink r:id="rId1" w:history="1">
+        <w:r>
+          <w:rPr>
+            <w:rStyle w:val="Hyperlink"/>
+          </w:rPr>
+          <w:t>Crime Surveys User Conference 2020 Programme (ukdataservice.ac.uk)</w:t>
+        </w:r>
+      </w:hyperlink>
+      <w:r>
+        <w:t xml:space="preserve">).  </w:t>
+      </w:r>
+      <w:proofErr w:type="gramStart"/>
+      <w:r>
+        <w:t>I’ll</w:t>
+      </w:r>
+      <w:proofErr w:type="gramEnd"/>
+      <w:r>
+        <w:t xml:space="preserve"> keep an eye out for some good visualisations in the talks.  Let me know if </w:t>
+      </w:r>
+      <w:proofErr w:type="gramStart"/>
+      <w:r>
+        <w:t>you’ve</w:t>
+      </w:r>
+      <w:proofErr w:type="gramEnd"/>
+      <w:r>
+        <w:t xml:space="preserve"> already got some presenters in mind.    </w:t>
+      </w:r>
+    </w:p>
+  </w:comment>
+</w:comments>
+</file>
+
+<file path=word/commentsExtended.xml><?xml version="1.0" encoding="utf-8"?>
+<w15:commentsEx xmlns:wpc="http://schemas.microsoft.com/office/word/2010/wordprocessingCanvas" xmlns:cx="http://schemas.microsoft.com/office/drawing/2014/chartex" xmlns:cx1="http://schemas.microsoft.com/office/drawing/2015/9/8/chartex" xmlns:cx2="http://schemas.microsoft.com/office/drawing/2015/10/21/chartex" xmlns:cx3="http://schemas.microsoft.com/office/drawing/2016/5/9/chartex" xmlns:cx4="http://schemas.microsoft.com/office/drawing/2016/5/10/chartex" xmlns:cx5="http://schemas.microsoft.com/office/drawing/2016/5/11/chartex" xmlns:cx6="http://schemas.microsoft.com/office/drawing/2016/5/12/chartex" xmlns:cx7="http://schemas.microsoft.com/office/drawing/2016/5/13/chartex" xmlns:cx8="http://schemas.microsoft.com/office/drawing/2016/5/14/chartex" xmlns:mc="http://schemas.openxmlformats.org/markup-compatibility/2006" xmlns:aink="http://schemas.microsoft.com/office/drawing/2016/ink" xmlns:am3d="http://schemas.microsoft.com/office/drawing/2017/model3d" xmlns:o="urn:schemas-microsoft-com:office:office" xmlns:r="http://schemas.openxmlformats.org/officeDocument/2006/relationships" xmlns:m="http://schemas.openxmlformats.org/officeDocument/2006/math" xmlns:v="urn:schemas-microsoft-com:vml" xmlns:wp14="http://schemas.microsoft.com/office/word/2010/wordprocessingDrawing" xmlns:wp="http://schemas.openxmlformats.org/drawingml/2006/wordprocessingDrawing" xmlns:w10="urn:schemas-microsoft-com:office:word" xmlns:w="http://schemas.openxmlformats.org/wordprocessingml/2006/main" xmlns:w14="http://schemas.microsoft.com/office/word/2010/wordml" xmlns:w15="http://schemas.microsoft.com/office/word/2012/wordml" xmlns:w16cex="http://schemas.microsoft.com/office/word/2018/wordml/cex" xmlns:w16cid="http://schemas.microsoft.com/office/word/2016/wordml/cid" xmlns:w16="http://schemas.microsoft.com/office/word/2018/wordml" xmlns:w16se="http://schemas.microsoft.com/office/word/2015/wordml/symex" xmlns:wpg="http://schemas.microsoft.com/office/word/2010/wordprocessingGroup" xmlns:wpi="http://schemas.microsoft.com/office/word/2010/wordprocessingInk" xmlns:wne="http://schemas.microsoft.com/office/word/2006/wordml" xmlns:wps="http://schemas.microsoft.com/office/word/2010/wordprocessingShape" mc:Ignorable="w14 w15 w16se w16cid w16 w16cex wp14">
+  <w15:commentEx w15:paraId="0B6A4E59" w15:done="0"/>
+  <w15:commentEx w15:paraId="52A0F49E" w15:done="0"/>
+  <w15:commentEx w15:paraId="05008834" w15:done="0"/>
+  <w15:commentEx w15:paraId="7076D095" w15:done="0"/>
+</w15:commentsEx>
+</file>
+
+<file path=word/commentsExtensible.xml><?xml version="1.0" encoding="utf-8"?>
+<w16cex:commentsExtensible xmlns:wpc="http://schemas.microsoft.com/office/word/2010/wordprocessingCanvas" xmlns:cx="http://schemas.microsoft.com/office/drawing/2014/chartex" xmlns:cx1="http://schemas.microsoft.com/office/drawing/2015/9/8/chartex" xmlns:cx2="http://schemas.microsoft.com/office/drawing/2015/10/21/chartex" xmlns:cx3="http://schemas.microsoft.com/office/drawing/2016/5/9/chartex" xmlns:cx4="http://schemas.microsoft.com/office/drawing/2016/5/10/chartex" xmlns:cx5="http://schemas.microsoft.com/office/drawing/2016/5/11/chartex" xmlns:cx6="http://schemas.microsoft.com/office/drawing/2016/5/12/chartex" xmlns:cx7="http://schemas.microsoft.com/office/drawing/2016/5/13/chartex" xmlns:cx8="http://schemas.microsoft.com/office/drawing/2016/5/14/chartex" xmlns:mc="http://schemas.openxmlformats.org/markup-compatibility/2006" xmlns:aink="http://schemas.microsoft.com/office/drawing/2016/ink" xmlns:am3d="http://schemas.microsoft.com/office/drawing/2017/model3d" xmlns:o="urn:schemas-microsoft-com:office:office" xmlns:r="http://schemas.openxmlformats.org/officeDocument/2006/relationships" xmlns:m="http://schemas.openxmlformats.org/officeDocument/2006/math" xmlns:v="urn:schemas-microsoft-com:vml" xmlns:wp14="http://schemas.microsoft.com/office/word/2010/wordprocessingDrawing" xmlns:wp="http://schemas.openxmlformats.org/drawingml/2006/wordprocessingDrawing" xmlns:w10="urn:schemas-microsoft-com:office:word" xmlns:w="http://schemas.openxmlformats.org/wordprocessingml/2006/main" xmlns:w14="http://schemas.microsoft.com/office/word/2010/wordml" xmlns:w15="http://schemas.microsoft.com/office/word/2012/wordml" xmlns:w16cex="http://schemas.microsoft.com/office/word/2018/wordml/cex" xmlns:w16cid="http://schemas.microsoft.com/office/word/2016/wordml/cid" xmlns:w16="http://schemas.microsoft.com/office/word/2018/wordml" xmlns:w16se="http://schemas.microsoft.com/office/word/2015/wordml/symex" xmlns:wpg="http://schemas.microsoft.com/office/word/2010/wordprocessingGroup" xmlns:wpi="http://schemas.microsoft.com/office/word/2010/wordprocessingInk" xmlns:wne="http://schemas.microsoft.com/office/word/2006/wordml" xmlns:wps="http://schemas.microsoft.com/office/word/2010/wordprocessingShape" mc:Ignorable="w14 w15 w16se w16cid w16 w16cex wp14">
+  <w16cex:commentExtensible w16cex:durableId="23748695" w16cex:dateUtc="2020-12-04T09:57:00Z"/>
+  <w16cex:commentExtensible w16cex:durableId="237484B0" w16cex:dateUtc="2020-12-04T09:49:00Z"/>
+  <w16cex:commentExtensible w16cex:durableId="23748280" w16cex:dateUtc="2020-12-04T09:40:00Z"/>
+  <w16cex:commentExtensible w16cex:durableId="23748304" w16cex:dateUtc="2020-12-04T09:42:00Z"/>
+</w16cex:commentsExtensible>
+</file>
+
+<file path=word/commentsIds.xml><?xml version="1.0" encoding="utf-8"?>
+<w16cid:commentsIds xmlns:wpc="http://schemas.microsoft.com/office/word/2010/wordprocessingCanvas" xmlns:cx="http://schemas.microsoft.com/office/drawing/2014/chartex" xmlns:cx1="http://schemas.microsoft.com/office/drawing/2015/9/8/chartex" xmlns:cx2="http://schemas.microsoft.com/office/drawing/2015/10/21/chartex" xmlns:cx3="http://schemas.microsoft.com/office/drawing/2016/5/9/chartex" xmlns:cx4="http://schemas.microsoft.com/office/drawing/2016/5/10/chartex" xmlns:cx5="http://schemas.microsoft.com/office/drawing/2016/5/11/chartex" xmlns:cx6="http://schemas.microsoft.com/office/drawing/2016/5/12/chartex" xmlns:cx7="http://schemas.microsoft.com/office/drawing/2016/5/13/chartex" xmlns:cx8="http://schemas.microsoft.com/office/drawing/2016/5/14/chartex" xmlns:mc="http://schemas.openxmlformats.org/markup-compatibility/2006" xmlns:aink="http://schemas.microsoft.com/office/drawing/2016/ink" xmlns:am3d="http://schemas.microsoft.com/office/drawing/2017/model3d" xmlns:o="urn:schemas-microsoft-com:office:office" xmlns:r="http://schemas.openxmlformats.org/officeDocument/2006/relationships" xmlns:m="http://schemas.openxmlformats.org/officeDocument/2006/math" xmlns:v="urn:schemas-microsoft-com:vml" xmlns:wp14="http://schemas.microsoft.com/office/word/2010/wordprocessingDrawing" xmlns:wp="http://schemas.openxmlformats.org/drawingml/2006/wordprocessingDrawing" xmlns:w10="urn:schemas-microsoft-com:office:word" xmlns:w="http://schemas.openxmlformats.org/wordprocessingml/2006/main" xmlns:w14="http://schemas.microsoft.com/office/word/2010/wordml" xmlns:w15="http://schemas.microsoft.com/office/word/2012/wordml" xmlns:w16cex="http://schemas.microsoft.com/office/word/2018/wordml/cex" xmlns:w16cid="http://schemas.microsoft.com/office/word/2016/wordml/cid" xmlns:w16="http://schemas.microsoft.com/office/word/2018/wordml" xmlns:w16se="http://schemas.microsoft.com/office/word/2015/wordml/symex" xmlns:wpg="http://schemas.microsoft.com/office/word/2010/wordprocessingGroup" xmlns:wpi="http://schemas.microsoft.com/office/word/2010/wordprocessingInk" xmlns:wne="http://schemas.microsoft.com/office/word/2006/wordml" xmlns:wps="http://schemas.microsoft.com/office/word/2010/wordprocessingShape" mc:Ignorable="w14 w15 w16se w16cid w16 w16cex wp14">
+  <w16cid:commentId w16cid:paraId="0B6A4E59" w16cid:durableId="23748695"/>
+  <w16cid:commentId w16cid:paraId="52A0F49E" w16cid:durableId="237484B0"/>
+  <w16cid:commentId w16cid:paraId="05008834" w16cid:durableId="23748280"/>
+  <w16cid:commentId w16cid:paraId="7076D095" w16cid:durableId="23748304"/>
+</w16cid:commentsIds>
 </file>
 
 <file path=word/numbering.xml><?xml version="1.0" encoding="utf-8"?>
@@ -2165,6 +2657,14 @@
     <w:abstractNumId w:val="0"/>
   </w:num>
 </w:numbering>
+</file>
+
+<file path=word/people.xml><?xml version="1.0" encoding="utf-8"?>
+<w15:people xmlns:wpc="http://schemas.microsoft.com/office/word/2010/wordprocessingCanvas" xmlns:cx="http://schemas.microsoft.com/office/drawing/2014/chartex" xmlns:cx1="http://schemas.microsoft.com/office/drawing/2015/9/8/chartex" xmlns:cx2="http://schemas.microsoft.com/office/drawing/2015/10/21/chartex" xmlns:cx3="http://schemas.microsoft.com/office/drawing/2016/5/9/chartex" xmlns:cx4="http://schemas.microsoft.com/office/drawing/2016/5/10/chartex" xmlns:cx5="http://schemas.microsoft.com/office/drawing/2016/5/11/chartex" xmlns:cx6="http://schemas.microsoft.com/office/drawing/2016/5/12/chartex" xmlns:cx7="http://schemas.microsoft.com/office/drawing/2016/5/13/chartex" xmlns:cx8="http://schemas.microsoft.com/office/drawing/2016/5/14/chartex" xmlns:mc="http://schemas.openxmlformats.org/markup-compatibility/2006" xmlns:aink="http://schemas.microsoft.com/office/drawing/2016/ink" xmlns:am3d="http://schemas.microsoft.com/office/drawing/2017/model3d" xmlns:o="urn:schemas-microsoft-com:office:office" xmlns:r="http://schemas.openxmlformats.org/officeDocument/2006/relationships" xmlns:m="http://schemas.openxmlformats.org/officeDocument/2006/math" xmlns:v="urn:schemas-microsoft-com:vml" xmlns:wp14="http://schemas.microsoft.com/office/word/2010/wordprocessingDrawing" xmlns:wp="http://schemas.openxmlformats.org/drawingml/2006/wordprocessingDrawing" xmlns:w10="urn:schemas-microsoft-com:office:word" xmlns:w="http://schemas.openxmlformats.org/wordprocessingml/2006/main" xmlns:w14="http://schemas.microsoft.com/office/word/2010/wordml" xmlns:w15="http://schemas.microsoft.com/office/word/2012/wordml" xmlns:w16cex="http://schemas.microsoft.com/office/word/2018/wordml/cex" xmlns:w16cid="http://schemas.microsoft.com/office/word/2016/wordml/cid" xmlns:w16="http://schemas.microsoft.com/office/word/2018/wordml" xmlns:w16se="http://schemas.microsoft.com/office/word/2015/wordml/symex" xmlns:wpg="http://schemas.microsoft.com/office/word/2010/wordprocessingGroup" xmlns:wpi="http://schemas.microsoft.com/office/word/2010/wordprocessingInk" xmlns:wne="http://schemas.microsoft.com/office/word/2006/wordml" xmlns:wps="http://schemas.microsoft.com/office/word/2010/wordprocessingShape" mc:Ignorable="w14 w15 w16se w16cid w16 w16cex wp14">
+  <w15:person w15:author="Sarah King-Hele">
+    <w15:presenceInfo w15:providerId="AD" w15:userId="S::Sarah.King-hele@manchester.ac.uk::258c0e61-e54c-4c47-b7e6-15268b32ea5a"/>
+  </w15:person>
+</w15:people>
 </file>
 
 <file path=word/styles.xml><?xml version="1.0" encoding="utf-8"?>
@@ -2624,6 +3124,83 @@
       <w:szCs w:val="18"/>
     </w:rPr>
   </w:style>
+  <w:style w:type="character" w:styleId="CommentReference">
+    <w:name w:val="annotation reference"/>
+    <w:basedOn w:val="DefaultParagraphFont"/>
+    <w:uiPriority w:val="99"/>
+    <w:semiHidden/>
+    <w:unhideWhenUsed/>
+    <w:rsid w:val="00710EE6"/>
+    <w:rPr>
+      <w:sz w:val="16"/>
+      <w:szCs w:val="16"/>
+    </w:rPr>
+  </w:style>
+  <w:style w:type="paragraph" w:styleId="CommentText">
+    <w:name w:val="annotation text"/>
+    <w:basedOn w:val="Normal"/>
+    <w:link w:val="CommentTextChar"/>
+    <w:uiPriority w:val="99"/>
+    <w:semiHidden/>
+    <w:unhideWhenUsed/>
+    <w:rsid w:val="00710EE6"/>
+    <w:rPr>
+      <w:sz w:val="20"/>
+      <w:szCs w:val="20"/>
+    </w:rPr>
+  </w:style>
+  <w:style w:type="character" w:customStyle="1" w:styleId="CommentTextChar">
+    <w:name w:val="Comment Text Char"/>
+    <w:basedOn w:val="DefaultParagraphFont"/>
+    <w:link w:val="CommentText"/>
+    <w:uiPriority w:val="99"/>
+    <w:semiHidden/>
+    <w:rsid w:val="00710EE6"/>
+    <w:rPr>
+      <w:sz w:val="20"/>
+      <w:szCs w:val="20"/>
+    </w:rPr>
+  </w:style>
+  <w:style w:type="paragraph" w:styleId="CommentSubject">
+    <w:name w:val="annotation subject"/>
+    <w:basedOn w:val="CommentText"/>
+    <w:next w:val="CommentText"/>
+    <w:link w:val="CommentSubjectChar"/>
+    <w:uiPriority w:val="99"/>
+    <w:semiHidden/>
+    <w:unhideWhenUsed/>
+    <w:rsid w:val="00710EE6"/>
+    <w:rPr>
+      <w:b/>
+      <w:bCs/>
+    </w:rPr>
+  </w:style>
+  <w:style w:type="character" w:customStyle="1" w:styleId="CommentSubjectChar">
+    <w:name w:val="Comment Subject Char"/>
+    <w:basedOn w:val="CommentTextChar"/>
+    <w:link w:val="CommentSubject"/>
+    <w:uiPriority w:val="99"/>
+    <w:semiHidden/>
+    <w:rsid w:val="00710EE6"/>
+    <w:rPr>
+      <w:b/>
+      <w:bCs/>
+      <w:sz w:val="20"/>
+      <w:szCs w:val="20"/>
+    </w:rPr>
+  </w:style>
+  <w:style w:type="character" w:styleId="Hyperlink">
+    <w:name w:val="Hyperlink"/>
+    <w:basedOn w:val="DefaultParagraphFont"/>
+    <w:uiPriority w:val="99"/>
+    <w:semiHidden/>
+    <w:unhideWhenUsed/>
+    <w:rsid w:val="00710EE6"/>
+    <w:rPr>
+      <w:color w:val="0000FF"/>
+      <w:u w:val="single"/>
+    </w:rPr>
+  </w:style>
 </w:styles>
 </file>
 
@@ -2923,6 +3500,21 @@
 </file>
 
 <file path=customXml/item1.xml><?xml version="1.0" encoding="utf-8"?>
+<?mso-contentType ?>
+<FormTemplates xmlns="http://schemas.microsoft.com/sharepoint/v3/contenttype/forms">
+  <Display>DocumentLibraryForm</Display>
+  <Edit>DocumentLibraryForm</Edit>
+  <New>DocumentLibraryForm</New>
+</FormTemplates>
+</file>
+
+<file path=customXml/item2.xml><?xml version="1.0" encoding="utf-8"?>
+<p:properties xmlns:p="http://schemas.microsoft.com/office/2006/metadata/properties" xmlns:xsi="http://www.w3.org/2001/XMLSchema-instance" xmlns:pc="http://schemas.microsoft.com/office/infopath/2007/PartnerControls">
+  <documentManagement/>
+</p:properties>
+</file>
+
+<file path=customXml/item3.xml><?xml version="1.0" encoding="utf-8"?>
 <ct:contentTypeSchema xmlns:ct="http://schemas.microsoft.com/office/2006/metadata/contentType" xmlns:ma="http://schemas.microsoft.com/office/2006/metadata/properties/metaAttributes" ct:_="" ma:_="" ma:contentTypeName="Document" ma:contentTypeID="0x01010082D5F373B85FCF47AAFC80BC7D80700A" ma:contentTypeVersion="10" ma:contentTypeDescription="Create a new document." ma:contentTypeScope="" ma:versionID="1f0070bd6e0685002160bf1c4db559ea">
   <xsd:schema xmlns:xsd="http://www.w3.org/2001/XMLSchema" xmlns:xs="http://www.w3.org/2001/XMLSchema" xmlns:p="http://schemas.microsoft.com/office/2006/metadata/properties" xmlns:ns2="28b91107-4a81-451c-84f7-f52706813e27" xmlns:ns3="1d2e6339-9963-4444-b0f2-be5dad007de0" targetNamespace="http://schemas.microsoft.com/office/2006/metadata/properties" ma:root="true" ma:fieldsID="99c3cc56e7c6434418bcc6e70814e9b4" ns2:_="" ns3:_="">
     <xsd:import namespace="28b91107-4a81-451c-84f7-f52706813e27"/>
@@ -3125,22 +3717,24 @@
 </ct:contentTypeSchema>
 </file>
 
-<file path=customXml/item2.xml><?xml version="1.0" encoding="utf-8"?>
-<p:properties xmlns:p="http://schemas.microsoft.com/office/2006/metadata/properties" xmlns:xsi="http://www.w3.org/2001/XMLSchema-instance" xmlns:pc="http://schemas.microsoft.com/office/infopath/2007/PartnerControls">
-  <documentManagement/>
-</p:properties>
+<file path=customXml/itemProps1.xml><?xml version="1.0" encoding="utf-8"?>
+<ds:datastoreItem xmlns:ds="http://schemas.openxmlformats.org/officeDocument/2006/customXml" ds:itemID="{44EDCDF4-11EB-4209-9CAC-4851681BD2AA}">
+  <ds:schemaRefs>
+    <ds:schemaRef ds:uri="http://schemas.microsoft.com/sharepoint/v3/contenttype/forms"/>
+  </ds:schemaRefs>
+</ds:datastoreItem>
 </file>
 
-<file path=customXml/item3.xml><?xml version="1.0" encoding="utf-8"?>
-<?mso-contentType ?>
-<FormTemplates xmlns="http://schemas.microsoft.com/sharepoint/v3/contenttype/forms">
-  <Display>DocumentLibraryForm</Display>
-  <Edit>DocumentLibraryForm</Edit>
-  <New>DocumentLibraryForm</New>
-</FormTemplates>
+<file path=customXml/itemProps2.xml><?xml version="1.0" encoding="utf-8"?>
+<ds:datastoreItem xmlns:ds="http://schemas.openxmlformats.org/officeDocument/2006/customXml" ds:itemID="{013C6825-36BA-474A-A594-2A52E22B4BC6}">
+  <ds:schemaRefs>
+    <ds:schemaRef ds:uri="http://schemas.microsoft.com/office/2006/metadata/properties"/>
+    <ds:schemaRef ds:uri="http://schemas.microsoft.com/office/infopath/2007/PartnerControls"/>
+  </ds:schemaRefs>
+</ds:datastoreItem>
 </file>
 
-<file path=customXml/itemProps1.xml><?xml version="1.0" encoding="utf-8"?>
+<file path=customXml/itemProps3.xml><?xml version="1.0" encoding="utf-8"?>
 <ds:datastoreItem xmlns:ds="http://schemas.openxmlformats.org/officeDocument/2006/customXml" ds:itemID="{813C65B7-D9A0-4E02-992D-4E0E05AB5F2F}">
   <ds:schemaRefs>
     <ds:schemaRef ds:uri="http://schemas.microsoft.com/office/2006/metadata/contentType"/>
@@ -3157,21 +3751,4 @@
     <ds:schemaRef ds:uri="http://schemas.microsoft.com/internal/obd"/>
   </ds:schemaRefs>
 </ds:datastoreItem>
-</file>
-
-<file path=customXml/itemProps2.xml><?xml version="1.0" encoding="utf-8"?>
-<ds:datastoreItem xmlns:ds="http://schemas.openxmlformats.org/officeDocument/2006/customXml" ds:itemID="{013C6825-36BA-474A-A594-2A52E22B4BC6}">
-  <ds:schemaRefs>
-    <ds:schemaRef ds:uri="http://schemas.microsoft.com/office/2006/metadata/properties"/>
-    <ds:schemaRef ds:uri="http://schemas.microsoft.com/office/infopath/2007/PartnerControls"/>
-  </ds:schemaRefs>
-</ds:datastoreItem>
-</file>
-
-<file path=customXml/itemProps3.xml><?xml version="1.0" encoding="utf-8"?>
-<ds:datastoreItem xmlns:ds="http://schemas.openxmlformats.org/officeDocument/2006/customXml" ds:itemID="{44EDCDF4-11EB-4209-9CAC-4851681BD2AA}">
-  <ds:schemaRefs>
-    <ds:schemaRef ds:uri="http://schemas.microsoft.com/sharepoint/v3/contenttype/forms"/>
-  </ds:schemaRefs>
-</ds:datastoreItem>
 </file>
</xml_diff>

<commit_message>
made minor changes based on SK-H comments
</commit_message>
<xml_diff>
--- a/Crime workshop advert_2021.docx
+++ b/Crime workshop advert_2021.docx
@@ -445,6 +445,7 @@
         <w:t xml:space="preserve">hands-on experience of analysing secondary data </w:t>
       </w:r>
       <w:commentRangeStart w:id="5"/>
+      <w:commentRangeStart w:id="6"/>
       <w:r>
         <w:rPr>
           <w:rFonts w:cstheme="minorHAnsi"/>
@@ -457,6 +458,13 @@
           <w:rStyle w:val="CommentReference"/>
         </w:rPr>
         <w:commentReference w:id="5"/>
+      </w:r>
+      <w:commentRangeEnd w:id="6"/>
+      <w:r>
+        <w:rPr>
+          <w:rStyle w:val="CommentReference"/>
+        </w:rPr>
+        <w:commentReference w:id="6"/>
       </w:r>
       <w:r>
         <w:rPr>
@@ -595,11 +603,11 @@
     <w:p>
       <w:pPr>
         <w:rPr>
-          <w:ins w:id="6" w:author="Sarah King-Hele" w:date="2020-12-04T09:59:00Z"/>
-          <w:rFonts w:cstheme="minorHAnsi"/>
-        </w:rPr>
-      </w:pPr>
-      <w:ins w:id="7" w:author="Sarah King-Hele" w:date="2020-12-04T09:59:00Z">
+          <w:ins w:id="7" w:author="Sarah King-Hele" w:date="2020-12-04T09:59:00Z"/>
+          <w:rFonts w:cstheme="minorHAnsi"/>
+        </w:rPr>
+      </w:pPr>
+      <w:ins w:id="8" w:author="Sarah King-Hele" w:date="2020-12-04T09:59:00Z">
         <w:r>
           <w:rPr>
             <w:rFonts w:cstheme="minorHAnsi"/>
@@ -607,7 +615,7 @@
           <w:t>Dr Julia Kasmire, UK Data Service, University of Manchester</w:t>
         </w:r>
       </w:ins>
-      <w:ins w:id="8" w:author="Sarah King-Hele" w:date="2020-12-04T10:00:00Z">
+      <w:ins w:id="9" w:author="Sarah King-Hele" w:date="2020-12-04T10:00:00Z">
         <w:r>
           <w:rPr>
             <w:rFonts w:cstheme="minorHAnsi"/>
@@ -619,162 +627,156 @@
     <w:p>
       <w:pPr>
         <w:rPr>
-          <w:ins w:id="9" w:author="Sarah King-Hele" w:date="2020-12-04T10:00:00Z"/>
-          <w:rFonts w:cstheme="minorHAnsi"/>
-        </w:rPr>
-      </w:pPr>
-      <w:ins w:id="10" w:author="Sarah King-Hele" w:date="2020-12-04T10:00:00Z">
+          <w:ins w:id="10" w:author="Sarah King-Hele" w:date="2020-12-04T10:00:00Z"/>
+          <w:rFonts w:cstheme="minorHAnsi"/>
+        </w:rPr>
+      </w:pPr>
+      <w:ins w:id="11" w:author="Sarah King-Hele" w:date="2020-12-04T10:00:00Z">
         <w:r>
           <w:rPr>
             <w:rFonts w:cstheme="minorHAnsi"/>
           </w:rPr>
-          <w:t>Dr Sarah King-Hele, UK Data Service, University of Manchester</w:t>
-        </w:r>
+          <w:t>Dr Sarah King-Hele, UK Data Service, University of Manchester (Day 1)</w:t>
+        </w:r>
+      </w:ins>
+    </w:p>
+    <w:p>
+      <w:pPr>
+        <w:rPr>
+          <w:rFonts w:cstheme="minorHAnsi"/>
+        </w:rPr>
+      </w:pPr>
+      <w:r>
+        <w:rPr>
+          <w:rFonts w:cstheme="minorHAnsi"/>
+        </w:rPr>
+        <w:t xml:space="preserve">Dr Sam Langton, </w:t>
+      </w:r>
+      <w:del w:id="12" w:author="Sarah King-Hele" w:date="2020-12-04T09:59:00Z">
         <w:r>
           <w:rPr>
             <w:rFonts w:cstheme="minorHAnsi"/>
           </w:rPr>
-          <w:t xml:space="preserve"> (Day 1)</w:t>
+          <w:delText xml:space="preserve">Leeds </w:delText>
+        </w:r>
+      </w:del>
+      <w:r>
+        <w:rPr>
+          <w:rFonts w:cstheme="minorHAnsi"/>
+        </w:rPr>
+        <w:t>University</w:t>
+      </w:r>
+      <w:ins w:id="13" w:author="Sarah King-Hele" w:date="2020-12-04T09:59:00Z">
+        <w:r>
+          <w:rPr>
+            <w:rFonts w:cstheme="minorHAnsi"/>
+          </w:rPr>
+          <w:t xml:space="preserve"> of Leeds</w:t>
         </w:r>
       </w:ins>
-    </w:p>
-    <w:p>
-      <w:pPr>
-        <w:rPr>
-          <w:rFonts w:cstheme="minorHAnsi"/>
-        </w:rPr>
-      </w:pPr>
-      <w:r>
-        <w:rPr>
-          <w:rFonts w:cstheme="minorHAnsi"/>
-        </w:rPr>
-        <w:t xml:space="preserve">Dr Sam Langton, </w:t>
-      </w:r>
-      <w:del w:id="11" w:author="Sarah King-Hele" w:date="2020-12-04T09:59:00Z">
+      <w:ins w:id="14" w:author="Sarah King-Hele" w:date="2020-12-04T10:00:00Z">
         <w:r>
           <w:rPr>
             <w:rFonts w:cstheme="minorHAnsi"/>
           </w:rPr>
-          <w:delText xml:space="preserve">Leeds </w:delText>
+          <w:t xml:space="preserve"> (Days 2 and 3)</w:t>
+        </w:r>
+      </w:ins>
+    </w:p>
+    <w:p>
+      <w:pPr>
+        <w:rPr>
+          <w:del w:id="15" w:author="Sarah King-Hele" w:date="2020-12-04T09:59:00Z"/>
+          <w:rFonts w:cstheme="minorHAnsi"/>
+        </w:rPr>
+      </w:pPr>
+      <w:del w:id="16" w:author="Sarah King-Hele" w:date="2020-12-04T09:59:00Z">
+        <w:r>
+          <w:rPr>
+            <w:rFonts w:cstheme="minorHAnsi"/>
+          </w:rPr>
+          <w:delText>Dr Julia Kasmire, University of Manchester</w:delText>
         </w:r>
       </w:del>
-      <w:r>
-        <w:rPr>
-          <w:rFonts w:cstheme="minorHAnsi"/>
-        </w:rPr>
-        <w:t>University</w:t>
-      </w:r>
-      <w:ins w:id="12" w:author="Sarah King-Hele" w:date="2020-12-04T09:59:00Z">
+    </w:p>
+    <w:p>
+      <w:pPr>
+        <w:rPr>
+          <w:del w:id="17" w:author="Sarah King-Hele" w:date="2020-12-04T10:00:00Z"/>
+          <w:rFonts w:cstheme="minorHAnsi"/>
+        </w:rPr>
+      </w:pPr>
+      <w:del w:id="18" w:author="Sarah King-Hele" w:date="2020-12-04T10:00:00Z">
         <w:r>
           <w:rPr>
             <w:rFonts w:cstheme="minorHAnsi"/>
           </w:rPr>
-          <w:t xml:space="preserve"> of Leeds</w:t>
+          <w:delText>Dr Sarah King-Hele, University of Manchester</w:delText>
+        </w:r>
+      </w:del>
+    </w:p>
+    <w:p>
+      <w:pPr>
+        <w:rPr>
+          <w:rFonts w:cstheme="minorHAnsi"/>
+        </w:rPr>
+      </w:pPr>
+    </w:p>
+    <w:p>
+      <w:pPr>
+        <w:rPr>
+          <w:ins w:id="19" w:author="Sarah King-Hele" w:date="2020-12-04T09:50:00Z"/>
+          <w:rFonts w:cstheme="minorHAnsi"/>
+        </w:rPr>
+      </w:pPr>
+      <w:r>
+        <w:rPr>
+          <w:rFonts w:cstheme="minorHAnsi"/>
+          <w:b/>
+        </w:rPr>
+        <w:t xml:space="preserve">Level: </w:t>
+      </w:r>
+      <w:del w:id="20" w:author="Sarah King-Hele" w:date="2020-12-04T09:52:00Z">
+        <w:r>
+          <w:rPr>
+            <w:rFonts w:cstheme="minorHAnsi"/>
+          </w:rPr>
+          <w:delText>Beginner</w:delText>
+        </w:r>
+      </w:del>
+      <w:ins w:id="21" w:author="Sarah King-Hele" w:date="2020-12-04T09:52:00Z">
+        <w:r>
+          <w:rPr>
+            <w:rFonts w:cstheme="minorHAnsi"/>
+          </w:rPr>
+          <w:t>Introductory</w:t>
         </w:r>
       </w:ins>
-      <w:ins w:id="13" w:author="Sarah King-Hele" w:date="2020-12-04T10:00:00Z">
+      <w:ins w:id="22" w:author="Sarah King-Hele" w:date="2020-12-04T09:53:00Z">
         <w:r>
           <w:rPr>
             <w:rFonts w:cstheme="minorHAnsi"/>
           </w:rPr>
-          <w:t xml:space="preserve"> (Days 2 and 3)</w:t>
+          <w:t xml:space="preserve"> </w:t>
         </w:r>
       </w:ins>
-    </w:p>
-    <w:p>
-      <w:pPr>
-        <w:rPr>
-          <w:del w:id="14" w:author="Sarah King-Hele" w:date="2020-12-04T09:59:00Z"/>
-          <w:rFonts w:cstheme="minorHAnsi"/>
-        </w:rPr>
-      </w:pPr>
-      <w:del w:id="15" w:author="Sarah King-Hele" w:date="2020-12-04T09:59:00Z">
+      <w:ins w:id="23" w:author="Sarah King-Hele" w:date="2020-12-04T09:54:00Z">
         <w:r>
           <w:rPr>
             <w:rFonts w:cstheme="minorHAnsi"/>
           </w:rPr>
-          <w:delText>Dr Julia Kasmire, University of Manchester</w:delText>
-        </w:r>
-      </w:del>
-    </w:p>
-    <w:p>
-      <w:pPr>
-        <w:rPr>
-          <w:del w:id="16" w:author="Sarah King-Hele" w:date="2020-12-04T10:00:00Z"/>
-          <w:rFonts w:cstheme="minorHAnsi"/>
-        </w:rPr>
-      </w:pPr>
-      <w:del w:id="17" w:author="Sarah King-Hele" w:date="2020-12-04T10:00:00Z">
+          <w:t xml:space="preserve">(but some basic </w:t>
+        </w:r>
+      </w:ins>
+      <w:ins w:id="24" w:author="Sarah King-Hele" w:date="2020-12-04T10:00:00Z">
         <w:r>
           <w:rPr>
             <w:rFonts w:cstheme="minorHAnsi"/>
           </w:rPr>
-          <w:delText>Dr Sarah King-Hele, University of Manchester</w:delText>
-        </w:r>
-      </w:del>
-    </w:p>
-    <w:p>
-      <w:pPr>
-        <w:rPr>
-          <w:rFonts w:cstheme="minorHAnsi"/>
-        </w:rPr>
-      </w:pPr>
-    </w:p>
-    <w:p>
-      <w:pPr>
-        <w:rPr>
-          <w:ins w:id="18" w:author="Sarah King-Hele" w:date="2020-12-04T09:50:00Z"/>
-          <w:rFonts w:cstheme="minorHAnsi"/>
-        </w:rPr>
-      </w:pPr>
-      <w:r>
-        <w:rPr>
-          <w:rFonts w:cstheme="minorHAnsi"/>
-          <w:b/>
-        </w:rPr>
-        <w:t xml:space="preserve">Level: </w:t>
-      </w:r>
-      <w:del w:id="19" w:author="Sarah King-Hele" w:date="2020-12-04T09:52:00Z">
-        <w:r>
-          <w:rPr>
-            <w:rFonts w:cstheme="minorHAnsi"/>
-          </w:rPr>
-          <w:delText>Beginner</w:delText>
-        </w:r>
-      </w:del>
-      <w:ins w:id="20" w:author="Sarah King-Hele" w:date="2020-12-04T09:52:00Z">
-        <w:r>
-          <w:rPr>
-            <w:rFonts w:cstheme="minorHAnsi"/>
-          </w:rPr>
-          <w:t>Introductory</w:t>
+          <w:t>knowledge/</w:t>
         </w:r>
       </w:ins>
-      <w:ins w:id="21" w:author="Sarah King-Hele" w:date="2020-12-04T09:53:00Z">
-        <w:r>
-          <w:rPr>
-            <w:rFonts w:cstheme="minorHAnsi"/>
-          </w:rPr>
-          <w:t xml:space="preserve"> </w:t>
-        </w:r>
-      </w:ins>
-      <w:ins w:id="22" w:author="Sarah King-Hele" w:date="2020-12-04T09:54:00Z">
-        <w:r>
-          <w:rPr>
-            <w:rFonts w:cstheme="minorHAnsi"/>
-          </w:rPr>
-          <w:t xml:space="preserve">(but some basic </w:t>
-        </w:r>
-      </w:ins>
-      <w:ins w:id="23" w:author="Sarah King-Hele" w:date="2020-12-04T10:00:00Z">
-        <w:r>
-          <w:rPr>
-            <w:rFonts w:cstheme="minorHAnsi"/>
-          </w:rPr>
-          <w:t>knowledge/</w:t>
-        </w:r>
-      </w:ins>
-      <w:ins w:id="24" w:author="Sarah King-Hele" w:date="2020-12-04T09:54:00Z">
+      <w:ins w:id="25" w:author="Sarah King-Hele" w:date="2020-12-04T09:54:00Z">
         <w:r>
           <w:rPr>
             <w:rFonts w:cstheme="minorHAnsi"/>
@@ -986,27 +988,115 @@
         <w:rPr>
           <w:rFonts w:cstheme="minorHAnsi"/>
         </w:rPr>
-        <w:t xml:space="preserve">This will be a virtual workshop conducted over zoom during the times listed in the schedule. There will also be a slack workspace created to accompany the workshop, which allows participants to post or share outside of the scheduled zoom event. This means that participants will need to have access to a reliable internet connection to participate as well as a </w:t>
-      </w:r>
-      <w:commentRangeStart w:id="25"/>
-      <w:r>
-        <w:rPr>
-          <w:rFonts w:cstheme="minorHAnsi"/>
-        </w:rPr>
-        <w:t>zoom</w:t>
-      </w:r>
-      <w:commentRangeEnd w:id="25"/>
+        <w:t>This will be a virtual workshop conducted over zoom during the times listed in the schedule. There will also be a slack workspace created to accompany the workshop, which allows participants to post or share outside of the scheduled zoom event. This means that participants will need to have access to a reliable internet connection to participate</w:t>
+      </w:r>
+      <w:ins w:id="26" w:author="Julia Kasmire" w:date="2020-12-04T14:49:00Z">
+        <w:r>
+          <w:rPr>
+            <w:rFonts w:cstheme="minorHAnsi"/>
+          </w:rPr>
+          <w:t>. You can join zoom be creating a z</w:t>
+        </w:r>
+      </w:ins>
+      <w:del w:id="27" w:author="Julia Kasmire" w:date="2020-12-04T14:49:00Z">
+        <w:r>
+          <w:rPr>
+            <w:rFonts w:cstheme="minorHAnsi"/>
+          </w:rPr>
+          <w:delText xml:space="preserve"> as well as a </w:delText>
+        </w:r>
+        <w:commentRangeStart w:id="28"/>
+        <w:r>
+          <w:rPr>
+            <w:rFonts w:cstheme="minorHAnsi"/>
+          </w:rPr>
+          <w:delText>z</w:delText>
+        </w:r>
+      </w:del>
+      <w:r>
+        <w:rPr>
+          <w:rFonts w:cstheme="minorHAnsi"/>
+        </w:rPr>
+        <w:t>oom</w:t>
+      </w:r>
+      <w:commentRangeEnd w:id="28"/>
       <w:r>
         <w:rPr>
           <w:rStyle w:val="CommentReference"/>
         </w:rPr>
-        <w:commentReference w:id="25"/>
-      </w:r>
-      <w:r>
-        <w:rPr>
-          <w:rFonts w:cstheme="minorHAnsi"/>
-        </w:rPr>
-        <w:t xml:space="preserve"> and slack account (both are free to sign up). Participants are encouraged to have their webcams and microphones turned on at specific points in the </w:t>
+        <w:commentReference w:id="28"/>
+      </w:r>
+      <w:r>
+        <w:rPr>
+          <w:rFonts w:cstheme="minorHAnsi"/>
+        </w:rPr>
+        <w:t xml:space="preserve"> </w:t>
+      </w:r>
+      <w:ins w:id="29" w:author="Julia Kasmire" w:date="2020-12-04T14:49:00Z">
+        <w:r>
+          <w:rPr>
+            <w:rFonts w:cstheme="minorHAnsi"/>
+          </w:rPr>
+          <w:t>account or by following a link (no account needed) but y</w:t>
+        </w:r>
+      </w:ins>
+      <w:ins w:id="30" w:author="Julia Kasmire" w:date="2020-12-04T14:50:00Z">
+        <w:r>
+          <w:rPr>
+            <w:rFonts w:cstheme="minorHAnsi"/>
+          </w:rPr>
+          <w:t xml:space="preserve">ou will need a </w:t>
+        </w:r>
+      </w:ins>
+      <w:del w:id="31" w:author="Julia Kasmire" w:date="2020-12-04T14:50:00Z">
+        <w:r>
+          <w:rPr>
+            <w:rFonts w:cstheme="minorHAnsi"/>
+          </w:rPr>
+          <w:delText xml:space="preserve">and </w:delText>
+        </w:r>
+      </w:del>
+      <w:r>
+        <w:rPr>
+          <w:rFonts w:cstheme="minorHAnsi"/>
+        </w:rPr>
+        <w:t>slack account</w:t>
+      </w:r>
+      <w:ins w:id="32" w:author="Julia Kasmire" w:date="2020-12-04T14:50:00Z">
+        <w:r>
+          <w:rPr>
+            <w:rFonts w:cstheme="minorHAnsi"/>
+          </w:rPr>
+          <w:t xml:space="preserve"> to participate in the discussions there. Both zoom and slack are fr</w:t>
+        </w:r>
+      </w:ins>
+      <w:del w:id="33" w:author="Julia Kasmire" w:date="2020-12-04T14:50:00Z">
+        <w:r>
+          <w:rPr>
+            <w:rFonts w:cstheme="minorHAnsi"/>
+          </w:rPr>
+          <w:delText xml:space="preserve"> (both are fr</w:delText>
+        </w:r>
+      </w:del>
+      <w:r>
+        <w:rPr>
+          <w:rFonts w:cstheme="minorHAnsi"/>
+        </w:rPr>
+        <w:t>ee to sign up</w:t>
+      </w:r>
+      <w:del w:id="34" w:author="Julia Kasmire" w:date="2020-12-04T14:50:00Z">
+        <w:r>
+          <w:rPr>
+            <w:rFonts w:cstheme="minorHAnsi"/>
+          </w:rPr>
+          <w:delText>)</w:delText>
+        </w:r>
+      </w:del>
+      <w:r>
+        <w:rPr>
+          <w:rFonts w:cstheme="minorHAnsi"/>
+        </w:rPr>
+        <w:t xml:space="preserve">. Participants are encouraged to have their webcams and microphones turned on at specific points in the </w:t>
       </w:r>
       <w:r>
         <w:rPr>
@@ -1195,7 +1285,8 @@
         </w:rPr>
         <w:tab/>
       </w:r>
-      <w:commentRangeStart w:id="26"/>
+      <w:commentRangeStart w:id="35"/>
+      <w:commentRangeStart w:id="36"/>
       <w:r>
         <w:rPr>
           <w:rFonts w:eastAsia="Times New Roman" w:cstheme="minorHAnsi"/>
@@ -1208,12 +1299,19 @@
         </w:rPr>
         <w:t>Presentation</w:t>
       </w:r>
-      <w:commentRangeEnd w:id="26"/>
+      <w:commentRangeEnd w:id="35"/>
       <w:r>
         <w:rPr>
           <w:rStyle w:val="CommentReference"/>
         </w:rPr>
-        <w:commentReference w:id="26"/>
+        <w:commentReference w:id="35"/>
+      </w:r>
+      <w:commentRangeEnd w:id="36"/>
+      <w:r>
+        <w:rPr>
+          <w:rStyle w:val="CommentReference"/>
+        </w:rPr>
+        <w:commentReference w:id="36"/>
       </w:r>
       <w:r>
         <w:rPr>
@@ -1227,7 +1325,7 @@
         </w:rPr>
         <w:t xml:space="preserve">: Intro to </w:t>
       </w:r>
-      <w:del w:id="27" w:author="Sarah King-Hele" w:date="2020-12-04T09:47:00Z">
+      <w:del w:id="37" w:author="Sarah King-Hele" w:date="2020-12-04T09:47:00Z">
         <w:r>
           <w:rPr>
             <w:rFonts w:eastAsia="Times New Roman" w:cstheme="minorHAnsi"/>
@@ -1253,7 +1351,7 @@
         </w:rPr>
         <w:t xml:space="preserve">crime data available </w:t>
       </w:r>
-      <w:del w:id="28" w:author="Sarah King-Hele" w:date="2020-12-04T09:47:00Z">
+      <w:del w:id="38" w:author="Sarah King-Hele" w:date="2020-12-04T09:47:00Z">
         <w:r>
           <w:rPr>
             <w:rFonts w:eastAsia="Times New Roman" w:cstheme="minorHAnsi"/>
@@ -1267,7 +1365,7 @@
           <w:delText>and to</w:delText>
         </w:r>
       </w:del>
-      <w:ins w:id="29" w:author="Sarah King-Hele" w:date="2020-12-04T09:47:00Z">
+      <w:ins w:id="39" w:author="Sarah King-Hele" w:date="2020-12-04T09:47:00Z">
         <w:r>
           <w:rPr>
             <w:rFonts w:eastAsia="Times New Roman" w:cstheme="minorHAnsi"/>
@@ -1293,7 +1391,7 @@
         </w:rPr>
         <w:t xml:space="preserve"> the UK</w:t>
       </w:r>
-      <w:ins w:id="30" w:author="Sarah King-Hele" w:date="2020-12-04T09:47:00Z">
+      <w:ins w:id="40" w:author="Sarah King-Hele" w:date="2020-12-04T09:47:00Z">
         <w:r>
           <w:rPr>
             <w:rFonts w:eastAsia="Times New Roman" w:cstheme="minorHAnsi"/>
@@ -1307,7 +1405,7 @@
           <w:t xml:space="preserve"> Data Service</w:t>
         </w:r>
       </w:ins>
-      <w:del w:id="31" w:author="Sarah King-Hele" w:date="2020-12-04T09:47:00Z">
+      <w:del w:id="41" w:author="Sarah King-Hele" w:date="2020-12-04T09:47:00Z">
         <w:r>
           <w:rPr>
             <w:rFonts w:eastAsia="Times New Roman" w:cstheme="minorHAnsi"/>
@@ -1326,22 +1424,83 @@
       <w:pPr>
         <w:jc w:val="both"/>
         <w:rPr>
-          <w:rFonts w:eastAsia="Times New Roman" w:cstheme="minorHAnsi"/>
-          <w:sz w:val="24"/>
-          <w:szCs w:val="24"/>
-          <w:lang w:eastAsia="en-GB"/>
-        </w:rPr>
-      </w:pPr>
-      <w:r>
-        <w:rPr>
-          <w:rFonts w:eastAsia="Times New Roman" w:cstheme="minorHAnsi"/>
-          <w:color w:val="000000"/>
-          <w:sz w:val="24"/>
-          <w:szCs w:val="24"/>
-          <w:lang w:eastAsia="en-GB"/>
-        </w:rPr>
-        <w:t>11:00</w:t>
-      </w:r>
+          <w:ins w:id="42" w:author="Julia Kasmire" w:date="2020-12-04T14:51:00Z"/>
+          <w:rFonts w:eastAsia="Times New Roman" w:cstheme="minorHAnsi"/>
+          <w:b/>
+          <w:color w:val="000000"/>
+          <w:sz w:val="24"/>
+          <w:szCs w:val="24"/>
+          <w:lang w:eastAsia="en-GB"/>
+        </w:rPr>
+      </w:pPr>
+      <w:r>
+        <w:rPr>
+          <w:rFonts w:eastAsia="Times New Roman" w:cstheme="minorHAnsi"/>
+          <w:color w:val="000000"/>
+          <w:sz w:val="24"/>
+          <w:szCs w:val="24"/>
+          <w:lang w:eastAsia="en-GB"/>
+        </w:rPr>
+        <w:t>1</w:t>
+      </w:r>
+      <w:ins w:id="43" w:author="Julia Kasmire" w:date="2020-12-04T14:50:00Z">
+        <w:r>
+          <w:rPr>
+            <w:rFonts w:eastAsia="Times New Roman" w:cstheme="minorHAnsi"/>
+            <w:color w:val="000000"/>
+            <w:sz w:val="24"/>
+            <w:szCs w:val="24"/>
+            <w:lang w:eastAsia="en-GB"/>
+          </w:rPr>
+          <w:t>0</w:t>
+        </w:r>
+      </w:ins>
+      <w:del w:id="44" w:author="Julia Kasmire" w:date="2020-12-04T14:50:00Z">
+        <w:r>
+          <w:rPr>
+            <w:rFonts w:eastAsia="Times New Roman" w:cstheme="minorHAnsi"/>
+            <w:color w:val="000000"/>
+            <w:sz w:val="24"/>
+            <w:szCs w:val="24"/>
+            <w:lang w:eastAsia="en-GB"/>
+          </w:rPr>
+          <w:delText>1</w:delText>
+        </w:r>
+      </w:del>
+      <w:r>
+        <w:rPr>
+          <w:rFonts w:eastAsia="Times New Roman" w:cstheme="minorHAnsi"/>
+          <w:color w:val="000000"/>
+          <w:sz w:val="24"/>
+          <w:szCs w:val="24"/>
+          <w:lang w:eastAsia="en-GB"/>
+        </w:rPr>
+        <w:t>:</w:t>
+      </w:r>
+      <w:del w:id="45" w:author="Julia Kasmire" w:date="2020-12-04T14:50:00Z">
+        <w:r>
+          <w:rPr>
+            <w:rFonts w:eastAsia="Times New Roman" w:cstheme="minorHAnsi"/>
+            <w:color w:val="000000"/>
+            <w:sz w:val="24"/>
+            <w:szCs w:val="24"/>
+            <w:lang w:eastAsia="en-GB"/>
+          </w:rPr>
+          <w:delText>00</w:delText>
+        </w:r>
+      </w:del>
+      <w:ins w:id="46" w:author="Julia Kasmire" w:date="2020-12-04T14:51:00Z">
+        <w:r>
+          <w:rPr>
+            <w:rFonts w:eastAsia="Times New Roman" w:cstheme="minorHAnsi"/>
+            <w:color w:val="000000"/>
+            <w:sz w:val="24"/>
+            <w:szCs w:val="24"/>
+            <w:lang w:eastAsia="en-GB"/>
+          </w:rPr>
+          <w:t>35</w:t>
+        </w:r>
+      </w:ins>
       <w:r>
         <w:rPr>
           <w:rFonts w:eastAsia="Times New Roman" w:cstheme="minorHAnsi"/>
@@ -1352,39 +1511,92 @@
         </w:rPr>
         <w:tab/>
       </w:r>
-      <w:r>
-        <w:rPr>
-          <w:rFonts w:eastAsia="Times New Roman" w:cstheme="minorHAnsi"/>
-          <w:color w:val="000000"/>
-          <w:sz w:val="24"/>
-          <w:szCs w:val="24"/>
-          <w:lang w:eastAsia="en-GB"/>
-        </w:rPr>
-        <w:t>Short break</w:t>
-      </w:r>
+      <w:ins w:id="47" w:author="Julia Kasmire" w:date="2020-12-04T14:51:00Z">
+        <w:r>
+          <w:rPr>
+            <w:rFonts w:eastAsia="Times New Roman" w:cstheme="minorHAnsi"/>
+            <w:b/>
+            <w:color w:val="000000"/>
+            <w:sz w:val="24"/>
+            <w:szCs w:val="24"/>
+            <w:lang w:eastAsia="en-GB"/>
+          </w:rPr>
+          <w:t>Presentation: analysing the Crime Survey for England and Wales</w:t>
+        </w:r>
+      </w:ins>
     </w:p>
     <w:p>
       <w:pPr>
         <w:jc w:val="both"/>
         <w:rPr>
-          <w:rFonts w:eastAsia="Times New Roman" w:cstheme="minorHAnsi"/>
-          <w:b/>
-          <w:color w:val="000000"/>
-          <w:sz w:val="24"/>
-          <w:szCs w:val="24"/>
-          <w:lang w:eastAsia="en-GB"/>
-        </w:rPr>
-      </w:pPr>
-      <w:r>
-        <w:rPr>
-          <w:rFonts w:eastAsia="Times New Roman" w:cstheme="minorHAnsi"/>
-          <w:color w:val="000000"/>
-          <w:sz w:val="24"/>
-          <w:szCs w:val="24"/>
-          <w:lang w:eastAsia="en-GB"/>
-        </w:rPr>
-        <w:t>11:15</w:t>
-      </w:r>
+          <w:moveFrom w:id="48" w:author="Julia Kasmire" w:date="2020-12-04T14:51:00Z"/>
+          <w:rFonts w:eastAsia="Times New Roman" w:cstheme="minorHAnsi"/>
+          <w:sz w:val="24"/>
+          <w:szCs w:val="24"/>
+          <w:lang w:eastAsia="en-GB"/>
+        </w:rPr>
+      </w:pPr>
+      <w:moveFromRangeStart w:id="49" w:author="Julia Kasmire" w:date="2020-12-04T14:51:00Z" w:name="move57985911"/>
+      <w:moveFrom w:id="50" w:author="Julia Kasmire" w:date="2020-12-04T14:51:00Z">
+        <w:r>
+          <w:rPr>
+            <w:rFonts w:eastAsia="Times New Roman" w:cstheme="minorHAnsi"/>
+            <w:color w:val="000000"/>
+            <w:sz w:val="24"/>
+            <w:szCs w:val="24"/>
+            <w:lang w:eastAsia="en-GB"/>
+          </w:rPr>
+          <w:t>Short break</w:t>
+        </w:r>
+      </w:moveFrom>
+    </w:p>
+    <w:moveFromRangeEnd w:id="49"/>
+    <w:p>
+      <w:pPr>
+        <w:jc w:val="both"/>
+        <w:rPr>
+          <w:del w:id="51" w:author="Julia Kasmire" w:date="2020-12-04T14:51:00Z"/>
+          <w:moveTo w:id="52" w:author="Julia Kasmire" w:date="2020-12-04T14:51:00Z"/>
+          <w:rFonts w:eastAsia="Times New Roman" w:cstheme="minorHAnsi"/>
+          <w:sz w:val="24"/>
+          <w:szCs w:val="24"/>
+          <w:lang w:eastAsia="en-GB"/>
+        </w:rPr>
+      </w:pPr>
+      <w:r>
+        <w:rPr>
+          <w:rFonts w:eastAsia="Times New Roman" w:cstheme="minorHAnsi"/>
+          <w:color w:val="000000"/>
+          <w:sz w:val="24"/>
+          <w:szCs w:val="24"/>
+          <w:lang w:eastAsia="en-GB"/>
+        </w:rPr>
+        <w:t>11:</w:t>
+      </w:r>
+      <w:ins w:id="53" w:author="Julia Kasmire" w:date="2020-12-04T14:51:00Z">
+        <w:r>
+          <w:rPr>
+            <w:rFonts w:eastAsia="Times New Roman" w:cstheme="minorHAnsi"/>
+            <w:color w:val="000000"/>
+            <w:sz w:val="24"/>
+            <w:szCs w:val="24"/>
+            <w:lang w:eastAsia="en-GB"/>
+          </w:rPr>
+          <w:t>30</w:t>
+        </w:r>
+      </w:ins>
+      <w:del w:id="54" w:author="Julia Kasmire" w:date="2020-12-04T14:51:00Z">
+        <w:r>
+          <w:rPr>
+            <w:rFonts w:eastAsia="Times New Roman" w:cstheme="minorHAnsi"/>
+            <w:color w:val="000000"/>
+            <w:sz w:val="24"/>
+            <w:szCs w:val="24"/>
+            <w:lang w:eastAsia="en-GB"/>
+          </w:rPr>
+          <w:delText>15</w:delText>
+        </w:r>
+      </w:del>
       <w:r>
         <w:rPr>
           <w:rFonts w:eastAsia="Times New Roman" w:cstheme="minorHAnsi"/>
@@ -1395,28 +1607,57 @@
         </w:rPr>
         <w:tab/>
       </w:r>
-      <w:r>
-        <w:rPr>
-          <w:rFonts w:eastAsia="Times New Roman" w:cstheme="minorHAnsi"/>
-          <w:b/>
-          <w:color w:val="000000"/>
-          <w:sz w:val="24"/>
-          <w:szCs w:val="24"/>
-          <w:lang w:eastAsia="en-GB"/>
-        </w:rPr>
-        <w:t>Presentation: analysing</w:t>
-      </w:r>
-      <w:r>
-        <w:rPr>
-          <w:rFonts w:eastAsia="Times New Roman" w:cstheme="minorHAnsi"/>
-          <w:b/>
-          <w:color w:val="000000"/>
-          <w:sz w:val="24"/>
-          <w:szCs w:val="24"/>
-          <w:lang w:eastAsia="en-GB"/>
-        </w:rPr>
-        <w:t xml:space="preserve"> the Crime Survey for England and Wales</w:t>
-      </w:r>
+      <w:moveToRangeStart w:id="55" w:author="Julia Kasmire" w:date="2020-12-04T14:51:00Z" w:name="move57985911"/>
+      <w:moveTo w:id="56" w:author="Julia Kasmire" w:date="2020-12-04T14:51:00Z">
+        <w:r>
+          <w:rPr>
+            <w:rFonts w:eastAsia="Times New Roman" w:cstheme="minorHAnsi"/>
+            <w:color w:val="000000"/>
+            <w:sz w:val="24"/>
+            <w:szCs w:val="24"/>
+            <w:lang w:eastAsia="en-GB"/>
+          </w:rPr>
+          <w:t>Short break</w:t>
+        </w:r>
+      </w:moveTo>
+    </w:p>
+    <w:moveToRangeEnd w:id="55"/>
+    <w:p>
+      <w:pPr>
+        <w:jc w:val="both"/>
+        <w:rPr>
+          <w:rFonts w:eastAsia="Times New Roman" w:cstheme="minorHAnsi"/>
+          <w:b/>
+          <w:color w:val="000000"/>
+          <w:sz w:val="24"/>
+          <w:szCs w:val="24"/>
+          <w:lang w:eastAsia="en-GB"/>
+        </w:rPr>
+      </w:pPr>
+      <w:del w:id="57" w:author="Julia Kasmire" w:date="2020-12-04T14:51:00Z">
+        <w:r>
+          <w:rPr>
+            <w:rFonts w:eastAsia="Times New Roman" w:cstheme="minorHAnsi"/>
+            <w:b/>
+            <w:color w:val="000000"/>
+            <w:sz w:val="24"/>
+            <w:szCs w:val="24"/>
+            <w:lang w:eastAsia="en-GB"/>
+          </w:rPr>
+          <w:delText>Presentation: analysing</w:delText>
+        </w:r>
+        <w:r>
+          <w:rPr>
+            <w:rFonts w:eastAsia="Times New Roman" w:cstheme="minorHAnsi"/>
+            <w:b/>
+            <w:color w:val="000000"/>
+            <w:sz w:val="24"/>
+            <w:szCs w:val="24"/>
+            <w:lang w:eastAsia="en-GB"/>
+          </w:rPr>
+          <w:delText xml:space="preserve"> the Crime Survey for England and Wales</w:delText>
+        </w:r>
+      </w:del>
     </w:p>
     <w:p>
       <w:pPr>
@@ -1546,7 +1787,8 @@
         </w:rPr>
         <w:t xml:space="preserve">Presentation: Applied research using Crime Survey for </w:t>
       </w:r>
-      <w:commentRangeStart w:id="32"/>
+      <w:commentRangeStart w:id="58"/>
+      <w:commentRangeStart w:id="59"/>
       <w:r>
         <w:rPr>
           <w:rFonts w:eastAsia="Times New Roman" w:cstheme="minorHAnsi"/>
@@ -1558,12 +1800,19 @@
         </w:rPr>
         <w:t>England</w:t>
       </w:r>
-      <w:commentRangeEnd w:id="32"/>
+      <w:commentRangeEnd w:id="58"/>
       <w:r>
         <w:rPr>
           <w:rStyle w:val="CommentReference"/>
         </w:rPr>
-        <w:commentReference w:id="32"/>
+        <w:commentReference w:id="58"/>
+      </w:r>
+      <w:commentRangeEnd w:id="59"/>
+      <w:r>
+        <w:rPr>
+          <w:rStyle w:val="CommentReference"/>
+        </w:rPr>
+        <w:commentReference w:id="59"/>
       </w:r>
       <w:r>
         <w:rPr>
@@ -1588,7 +1837,6 @@
           <w:lang w:eastAsia="en-GB"/>
         </w:rPr>
       </w:pPr>
-      <w:proofErr w:type="gramStart"/>
       <w:r>
         <w:rPr>
           <w:rFonts w:eastAsia="Times New Roman" w:cstheme="minorHAnsi"/>
@@ -1607,18 +1855,29 @@
           <w:szCs w:val="24"/>
           <w:lang w:eastAsia="en-GB"/>
         </w:rPr>
-        <w:t>4.30  End</w:t>
-      </w:r>
-      <w:proofErr w:type="gramEnd"/>
-      <w:r>
-        <w:rPr>
-          <w:rFonts w:eastAsia="Times New Roman" w:cstheme="minorHAnsi"/>
-          <w:color w:val="000000"/>
-          <w:sz w:val="24"/>
-          <w:szCs w:val="24"/>
-          <w:lang w:eastAsia="en-GB"/>
-        </w:rPr>
-        <w:t xml:space="preserve"> of day – time for questions</w:t>
+        <w:t xml:space="preserve">4.30 </w:t>
+      </w:r>
+      <w:ins w:id="60" w:author="Julia Kasmire" w:date="2020-12-04T14:56:00Z">
+        <w:r>
+          <w:rPr>
+            <w:rFonts w:eastAsia="Times New Roman" w:cstheme="minorHAnsi"/>
+            <w:color w:val="000000"/>
+            <w:sz w:val="24"/>
+            <w:szCs w:val="24"/>
+            <w:lang w:eastAsia="en-GB"/>
+          </w:rPr>
+          <w:t xml:space="preserve"> </w:t>
+        </w:r>
+      </w:ins>
+      <w:r>
+        <w:rPr>
+          <w:rFonts w:eastAsia="Times New Roman" w:cstheme="minorHAnsi"/>
+          <w:color w:val="000000"/>
+          <w:sz w:val="24"/>
+          <w:szCs w:val="24"/>
+          <w:lang w:eastAsia="en-GB"/>
+        </w:rPr>
+        <w:t xml:space="preserve"> End of day – time for questions</w:t>
       </w:r>
     </w:p>
     <w:p>
@@ -1822,7 +2081,6 @@
           <w:lang w:eastAsia="en-GB"/>
         </w:rPr>
       </w:pPr>
-      <w:proofErr w:type="gramStart"/>
       <w:r>
         <w:rPr>
           <w:rFonts w:eastAsia="Times New Roman" w:cstheme="minorHAnsi"/>
@@ -1841,7 +2099,29 @@
           <w:szCs w:val="24"/>
           <w:lang w:eastAsia="en-GB"/>
         </w:rPr>
-        <w:t xml:space="preserve">5  </w:t>
+        <w:t>5</w:t>
+      </w:r>
+      <w:ins w:id="61" w:author="Julia Kasmire" w:date="2020-12-04T14:56:00Z">
+        <w:r>
+          <w:rPr>
+            <w:rFonts w:eastAsia="Times New Roman" w:cstheme="minorHAnsi"/>
+            <w:color w:val="000000"/>
+            <w:sz w:val="24"/>
+            <w:szCs w:val="24"/>
+            <w:lang w:eastAsia="en-GB"/>
+          </w:rPr>
+          <w:t xml:space="preserve"> </w:t>
+        </w:r>
+      </w:ins>
+      <w:r>
+        <w:rPr>
+          <w:rFonts w:eastAsia="Times New Roman" w:cstheme="minorHAnsi"/>
+          <w:color w:val="000000"/>
+          <w:sz w:val="24"/>
+          <w:szCs w:val="24"/>
+          <w:lang w:eastAsia="en-GB"/>
+        </w:rPr>
+        <w:t xml:space="preserve">  </w:t>
       </w:r>
       <w:r>
         <w:rPr>
@@ -1853,7 +2133,6 @@
         </w:rPr>
         <w:t>Practical</w:t>
       </w:r>
-      <w:proofErr w:type="gramEnd"/>
     </w:p>
     <w:p>
       <w:pPr>
@@ -2214,18 +2493,38 @@
           <w:lang w:eastAsia="en-GB"/>
         </w:rPr>
       </w:pPr>
-      <w:proofErr w:type="gramStart"/>
-      <w:r>
-        <w:rPr>
-          <w:rFonts w:eastAsia="Times New Roman" w:cstheme="minorHAnsi"/>
-          <w:color w:val="000000"/>
-          <w:sz w:val="24"/>
-          <w:szCs w:val="24"/>
-          <w:lang w:eastAsia="en-GB"/>
-        </w:rPr>
-        <w:t>11:15  Practical</w:t>
-      </w:r>
-      <w:proofErr w:type="gramEnd"/>
+      <w:r>
+        <w:rPr>
+          <w:rFonts w:eastAsia="Times New Roman" w:cstheme="minorHAnsi"/>
+          <w:color w:val="000000"/>
+          <w:sz w:val="24"/>
+          <w:szCs w:val="24"/>
+          <w:lang w:eastAsia="en-GB"/>
+        </w:rPr>
+        <w:t>11:15</w:t>
+      </w:r>
+      <w:ins w:id="62" w:author="Julia Kasmire" w:date="2020-12-04T14:55:00Z">
+        <w:r>
+          <w:rPr>
+            <w:rFonts w:eastAsia="Times New Roman" w:cstheme="minorHAnsi"/>
+            <w:color w:val="000000"/>
+            <w:sz w:val="24"/>
+            <w:szCs w:val="24"/>
+            <w:lang w:eastAsia="en-GB"/>
+          </w:rPr>
+          <w:t xml:space="preserve"> </w:t>
+        </w:r>
+      </w:ins>
+      <w:r>
+        <w:rPr>
+          <w:rFonts w:eastAsia="Times New Roman" w:cstheme="minorHAnsi"/>
+          <w:color w:val="000000"/>
+          <w:sz w:val="24"/>
+          <w:szCs w:val="24"/>
+          <w:lang w:eastAsia="en-GB"/>
+        </w:rPr>
+        <w:t xml:space="preserve">  Practical</w:t>
+      </w:r>
     </w:p>
     <w:p>
       <w:pPr>
@@ -2373,35 +2672,139 @@
         <w:t>Do we need to say that they will need to download R/R Studio to do the practical exercises?  Will they need to do anything else?</w:t>
       </w:r>
       <w:r>
-        <w:t xml:space="preserve"> Need a section on software required?  Could also say that they can use browser version of Zoom if they </w:t>
+        <w:t xml:space="preserve"> Need a section on software required?  Could also say that they can use browser version of Zoom if they can’t download it (for those from government organisations)</w:t>
+      </w:r>
+    </w:p>
+  </w:comment>
+  <w:comment w:id="6" w:author="Julia Kasmire" w:date="2020-12-04T14:47:00Z" w:initials="JK">
+    <w:p>
+      <w:pPr>
+        <w:pStyle w:val="CommentText"/>
+      </w:pPr>
+      <w:r>
+        <w:rPr>
+          <w:rStyle w:val="CommentReference"/>
+        </w:rPr>
+        <w:annotationRef/>
+      </w:r>
+      <w:r>
+        <w:t xml:space="preserve">I hope to create interactive online R notebooks to avoid participants needing to download and install R. </w:t>
+      </w:r>
+      <w:r>
+        <w:br/>
+      </w:r>
+      <w:r>
+        <w:br/>
+        <w:t xml:space="preserve">That would be ideal, but it may not pan out that way. It is probably worth saying they should have R and </w:t>
+      </w:r>
+      <w:proofErr w:type="spellStart"/>
+      <w:r>
+        <w:t>Rstudio</w:t>
+      </w:r>
+      <w:proofErr w:type="spellEnd"/>
+      <w:r>
+        <w:t xml:space="preserve"> installed already. I will find a good “install R on your machine” guide to link to. </w:t>
+      </w:r>
+    </w:p>
+    <w:p>
+      <w:pPr>
+        <w:pStyle w:val="CommentText"/>
+      </w:pPr>
+    </w:p>
+  </w:comment>
+  <w:comment w:id="28" w:author="Sarah King-Hele" w:date="2020-12-04T09:49:00Z" w:initials="SKH">
+    <w:p>
+      <w:pPr>
+        <w:pStyle w:val="CommentText"/>
+      </w:pPr>
+      <w:r>
+        <w:rPr>
+          <w:rStyle w:val="CommentReference"/>
+        </w:rPr>
+        <w:annotationRef/>
+      </w:r>
+      <w:r>
+        <w:t xml:space="preserve">Will they need a zoom account?  Don’t they just follow the link to join?  </w:t>
+      </w:r>
+    </w:p>
+  </w:comment>
+  <w:comment w:id="35" w:author="Sarah King-Hele" w:date="2020-12-04T09:40:00Z" w:initials="SKH">
+    <w:p>
+      <w:pPr>
+        <w:pStyle w:val="CommentText"/>
+      </w:pPr>
+      <w:r>
+        <w:rPr>
+          <w:rStyle w:val="CommentReference"/>
+        </w:rPr>
+        <w:annotationRef/>
+      </w:r>
+      <w:r>
+        <w:t>Shall we make this a bit shorter and leave more time for the next presentation?  I’m not sure I need 45 minutes and you’ve only 30 mins for your presentation which is surely the key presentation.</w:t>
+      </w:r>
+    </w:p>
+    <w:p>
+      <w:pPr>
+        <w:pStyle w:val="CommentText"/>
+      </w:pPr>
+    </w:p>
+    <w:p>
+      <w:pPr>
+        <w:pStyle w:val="CommentText"/>
+      </w:pPr>
+      <w:r>
+        <w:t xml:space="preserve">I’ve changed the title </w:t>
+      </w:r>
+      <w:r>
+        <w:t xml:space="preserve">of my talk </w:t>
+      </w:r>
+      <w:r>
+        <w:t xml:space="preserve">to reflect that I’ll be talking about data from the UKDS.  There are lots of other crime data out </w:t>
       </w:r>
       <w:proofErr w:type="gramStart"/>
       <w:r>
-        <w:t>can’t</w:t>
+        <w:t>there</w:t>
       </w:r>
       <w:proofErr w:type="gramEnd"/>
       <w:r>
-        <w:t xml:space="preserve"> download it (for those from government organisations)</w:t>
+        <w:t xml:space="preserve"> but I don’t know much about that.  Is that something that would be of interest </w:t>
+      </w:r>
+      <w:proofErr w:type="spellStart"/>
+      <w:r>
+        <w:t>ie</w:t>
+      </w:r>
+      <w:proofErr w:type="spellEnd"/>
+      <w:r>
+        <w:t xml:space="preserve"> a talk from Sam about where to find crime data suitable for mapping??  It probably depends on what the researcher’s interests are though. </w:t>
       </w:r>
     </w:p>
   </w:comment>
-  <w:comment w:id="25" w:author="Sarah King-Hele" w:date="2020-12-04T09:49:00Z" w:initials="SKH">
+  <w:comment w:id="36" w:author="Julia Kasmire" w:date="2020-12-04T14:52:00Z" w:initials="JK">
     <w:p>
       <w:pPr>
         <w:pStyle w:val="CommentText"/>
       </w:pPr>
       <w:r>
+        <w:t xml:space="preserve">Timings adjusted. </w:t>
+      </w:r>
+      <w:r>
+        <w:br/>
+      </w:r>
+      <w:r>
+        <w:br/>
+      </w:r>
+      <w:r>
         <w:rPr>
           <w:rStyle w:val="CommentReference"/>
         </w:rPr>
         <w:annotationRef/>
       </w:r>
       <w:r>
-        <w:t xml:space="preserve">Will they need a zoom account?  Don’t they just follow the link to join?  </w:t>
+        <w:t xml:space="preserve">I agree that we can get other info on crime data from other sources, but Sam or I can present that separately. Best not get the participants mixed up about what data UKDS holds. </w:t>
       </w:r>
     </w:p>
   </w:comment>
-  <w:comment w:id="26" w:author="Sarah King-Hele" w:date="2020-12-04T09:40:00Z" w:initials="SKH">
+  <w:comment w:id="58" w:author="Sarah King-Hele" w:date="2020-12-04T09:42:00Z" w:initials="SKH">
     <w:p>
       <w:pPr>
         <w:pStyle w:val="CommentText"/>
@@ -2413,99 +2816,62 @@
         <w:annotationRef/>
       </w:r>
       <w:r>
-        <w:t xml:space="preserve">Shall we make this a bit shorter and leave more time for the next presentation?  </w:t>
+        <w:t xml:space="preserve">We can ask speakers from the Crime User conference for a talk using the CSEW.  There’s 1 speaker talking about mapping (11.55 on the programme </w:t>
+      </w:r>
+      <w:hyperlink r:id="rId1" w:history="1">
+        <w:r>
+          <w:rPr>
+            <w:rStyle w:val="Hyperlink"/>
+          </w:rPr>
+          <w:t>Crime Surveys User Conference 2020 Programme (ukdataservice.ac.uk)</w:t>
+        </w:r>
+      </w:hyperlink>
+      <w:r>
+        <w:t xml:space="preserve">).  I’ll keep an eye out for some good visualisations in the talks.  Let me know if you’ve already got some presenters in mind.    </w:t>
+      </w:r>
+    </w:p>
+  </w:comment>
+  <w:comment w:id="59" w:author="Julia Kasmire" w:date="2020-12-04T14:53:00Z" w:initials="JK">
+    <w:p>
+      <w:pPr>
+        <w:pStyle w:val="CommentText"/>
+      </w:pPr>
+      <w:r>
+        <w:rPr>
+          <w:rStyle w:val="CommentReference"/>
+        </w:rPr>
+        <w:annotationRef/>
+      </w:r>
+      <w:r>
+        <w:t xml:space="preserve">This is great. Happy to have the pop in and present live (via tele-presence) or we can load a pre-recorded video. Alternatively, if they </w:t>
       </w:r>
       <w:proofErr w:type="gramStart"/>
       <w:r>
-        <w:t>I’m</w:t>
+        <w:t>prefer</w:t>
       </w:r>
       <w:proofErr w:type="gramEnd"/>
       <w:r>
-        <w:t xml:space="preserve"> not sure I need 45 minutes and you’ve only 30 mins for your presentation which is surely the key presentation.</w:t>
+        <w:t xml:space="preserve"> they can give up permission to summarise/present on their behalf. </w:t>
+      </w:r>
+      <w:r>
+        <w:br/>
+      </w:r>
+      <w:r>
+        <w:br/>
+        <w:t xml:space="preserve">The Users conference seems a perfect time to get a few potential research-in-action presentations. </w:t>
+      </w:r>
+      <w:r>
+        <w:br/>
+      </w:r>
+      <w:r>
+        <w:br/>
+        <w:t xml:space="preserve">We don’t have to offer a comprehensive list of all sources of data/mapping data. We just have to show an example or two to outline the process of finding and using some data. </w:t>
       </w:r>
     </w:p>
     <w:p>
       <w:pPr>
         <w:pStyle w:val="CommentText"/>
       </w:pPr>
-    </w:p>
-    <w:p>
-      <w:pPr>
-        <w:pStyle w:val="CommentText"/>
-      </w:pPr>
-      <w:proofErr w:type="gramStart"/>
-      <w:r>
-        <w:t>I’ve</w:t>
-      </w:r>
-      <w:proofErr w:type="gramEnd"/>
-      <w:r>
-        <w:t xml:space="preserve"> changed the title </w:t>
-      </w:r>
-      <w:r>
-        <w:t xml:space="preserve">of my talk </w:t>
-      </w:r>
-      <w:r>
-        <w:t xml:space="preserve">to reflect that I’ll be talking about data from the UKDS.  There are lots of other crime data out </w:t>
-      </w:r>
-      <w:proofErr w:type="gramStart"/>
-      <w:r>
-        <w:t>there</w:t>
-      </w:r>
-      <w:proofErr w:type="gramEnd"/>
-      <w:r>
-        <w:t xml:space="preserve"> but I don’t know much about that.  Is that something that would be of interest </w:t>
-      </w:r>
-      <w:proofErr w:type="spellStart"/>
-      <w:r>
-        <w:t>ie</w:t>
-      </w:r>
-      <w:proofErr w:type="spellEnd"/>
-      <w:r>
-        <w:t xml:space="preserve"> a talk from Sam about where to find crime data suitable for mapping??  It probably depends on what the researcher’s interests are though. </w:t>
-      </w:r>
-    </w:p>
-  </w:comment>
-  <w:comment w:id="32" w:author="Sarah King-Hele" w:date="2020-12-04T09:42:00Z" w:initials="SKH">
-    <w:p>
-      <w:pPr>
-        <w:pStyle w:val="CommentText"/>
-      </w:pPr>
-      <w:r>
-        <w:rPr>
-          <w:rStyle w:val="CommentReference"/>
-        </w:rPr>
-        <w:annotationRef/>
-      </w:r>
-      <w:r>
-        <w:t xml:space="preserve">We can ask speakers from the Crime User conference for a talk using the CSEW.  There’s 1 speaker talking about mapping (11.55 on the programme </w:t>
-      </w:r>
-      <w:hyperlink r:id="rId1" w:history="1">
-        <w:r>
-          <w:rPr>
-            <w:rStyle w:val="Hyperlink"/>
-          </w:rPr>
-          <w:t>Crime Surveys User Conference 2020 Programme (ukdataservice.ac.uk)</w:t>
-        </w:r>
-      </w:hyperlink>
-      <w:r>
-        <w:t xml:space="preserve">).  </w:t>
-      </w:r>
-      <w:proofErr w:type="gramStart"/>
-      <w:r>
-        <w:t>I’ll</w:t>
-      </w:r>
-      <w:proofErr w:type="gramEnd"/>
-      <w:r>
-        <w:t xml:space="preserve"> keep an eye out for some good visualisations in the talks.  Let me know if </w:t>
-      </w:r>
-      <w:proofErr w:type="gramStart"/>
-      <w:r>
-        <w:t>you’ve</w:t>
-      </w:r>
-      <w:proofErr w:type="gramEnd"/>
-      <w:r>
-        <w:t xml:space="preserve"> already got some presenters in mind.    </w:t>
-      </w:r>
     </w:p>
   </w:comment>
 </w:comments>
@@ -2514,27 +2880,36 @@
 <file path=word/commentsExtended.xml><?xml version="1.0" encoding="utf-8"?>
 <w15:commentsEx xmlns:wpc="http://schemas.microsoft.com/office/word/2010/wordprocessingCanvas" xmlns:cx="http://schemas.microsoft.com/office/drawing/2014/chartex" xmlns:cx1="http://schemas.microsoft.com/office/drawing/2015/9/8/chartex" xmlns:cx2="http://schemas.microsoft.com/office/drawing/2015/10/21/chartex" xmlns:cx3="http://schemas.microsoft.com/office/drawing/2016/5/9/chartex" xmlns:cx4="http://schemas.microsoft.com/office/drawing/2016/5/10/chartex" xmlns:cx5="http://schemas.microsoft.com/office/drawing/2016/5/11/chartex" xmlns:cx6="http://schemas.microsoft.com/office/drawing/2016/5/12/chartex" xmlns:cx7="http://schemas.microsoft.com/office/drawing/2016/5/13/chartex" xmlns:cx8="http://schemas.microsoft.com/office/drawing/2016/5/14/chartex" xmlns:mc="http://schemas.openxmlformats.org/markup-compatibility/2006" xmlns:aink="http://schemas.microsoft.com/office/drawing/2016/ink" xmlns:am3d="http://schemas.microsoft.com/office/drawing/2017/model3d" xmlns:o="urn:schemas-microsoft-com:office:office" xmlns:r="http://schemas.openxmlformats.org/officeDocument/2006/relationships" xmlns:m="http://schemas.openxmlformats.org/officeDocument/2006/math" xmlns:v="urn:schemas-microsoft-com:vml" xmlns:wp14="http://schemas.microsoft.com/office/word/2010/wordprocessingDrawing" xmlns:wp="http://schemas.openxmlformats.org/drawingml/2006/wordprocessingDrawing" xmlns:w10="urn:schemas-microsoft-com:office:word" xmlns:w="http://schemas.openxmlformats.org/wordprocessingml/2006/main" xmlns:w14="http://schemas.microsoft.com/office/word/2010/wordml" xmlns:w15="http://schemas.microsoft.com/office/word/2012/wordml" xmlns:w16cex="http://schemas.microsoft.com/office/word/2018/wordml/cex" xmlns:w16cid="http://schemas.microsoft.com/office/word/2016/wordml/cid" xmlns:w16="http://schemas.microsoft.com/office/word/2018/wordml" xmlns:w16se="http://schemas.microsoft.com/office/word/2015/wordml/symex" xmlns:wpg="http://schemas.microsoft.com/office/word/2010/wordprocessingGroup" xmlns:wpi="http://schemas.microsoft.com/office/word/2010/wordprocessingInk" xmlns:wne="http://schemas.microsoft.com/office/word/2006/wordml" xmlns:wps="http://schemas.microsoft.com/office/word/2010/wordprocessingShape" mc:Ignorable="w14 w15 w16se w16cid w16 w16cex wp14">
   <w15:commentEx w15:paraId="0B6A4E59" w15:done="0"/>
-  <w15:commentEx w15:paraId="52A0F49E" w15:done="0"/>
+  <w15:commentEx w15:paraId="2B7A273D" w15:paraIdParent="0B6A4E59" w15:done="0"/>
+  <w15:commentEx w15:paraId="52A0F49E" w15:done="1"/>
   <w15:commentEx w15:paraId="05008834" w15:done="0"/>
+  <w15:commentEx w15:paraId="49A44769" w15:paraIdParent="05008834" w15:done="0"/>
   <w15:commentEx w15:paraId="7076D095" w15:done="0"/>
+  <w15:commentEx w15:paraId="22A93CE0" w15:paraIdParent="7076D095" w15:done="0"/>
 </w15:commentsEx>
 </file>
 
 <file path=word/commentsExtensible.xml><?xml version="1.0" encoding="utf-8"?>
 <w16cex:commentsExtensible xmlns:wpc="http://schemas.microsoft.com/office/word/2010/wordprocessingCanvas" xmlns:cx="http://schemas.microsoft.com/office/drawing/2014/chartex" xmlns:cx1="http://schemas.microsoft.com/office/drawing/2015/9/8/chartex" xmlns:cx2="http://schemas.microsoft.com/office/drawing/2015/10/21/chartex" xmlns:cx3="http://schemas.microsoft.com/office/drawing/2016/5/9/chartex" xmlns:cx4="http://schemas.microsoft.com/office/drawing/2016/5/10/chartex" xmlns:cx5="http://schemas.microsoft.com/office/drawing/2016/5/11/chartex" xmlns:cx6="http://schemas.microsoft.com/office/drawing/2016/5/12/chartex" xmlns:cx7="http://schemas.microsoft.com/office/drawing/2016/5/13/chartex" xmlns:cx8="http://schemas.microsoft.com/office/drawing/2016/5/14/chartex" xmlns:mc="http://schemas.openxmlformats.org/markup-compatibility/2006" xmlns:aink="http://schemas.microsoft.com/office/drawing/2016/ink" xmlns:am3d="http://schemas.microsoft.com/office/drawing/2017/model3d" xmlns:o="urn:schemas-microsoft-com:office:office" xmlns:r="http://schemas.openxmlformats.org/officeDocument/2006/relationships" xmlns:m="http://schemas.openxmlformats.org/officeDocument/2006/math" xmlns:v="urn:schemas-microsoft-com:vml" xmlns:wp14="http://schemas.microsoft.com/office/word/2010/wordprocessingDrawing" xmlns:wp="http://schemas.openxmlformats.org/drawingml/2006/wordprocessingDrawing" xmlns:w10="urn:schemas-microsoft-com:office:word" xmlns:w="http://schemas.openxmlformats.org/wordprocessingml/2006/main" xmlns:w14="http://schemas.microsoft.com/office/word/2010/wordml" xmlns:w15="http://schemas.microsoft.com/office/word/2012/wordml" xmlns:w16cex="http://schemas.microsoft.com/office/word/2018/wordml/cex" xmlns:w16cid="http://schemas.microsoft.com/office/word/2016/wordml/cid" xmlns:w16="http://schemas.microsoft.com/office/word/2018/wordml" xmlns:w16se="http://schemas.microsoft.com/office/word/2015/wordml/symex" xmlns:wpg="http://schemas.microsoft.com/office/word/2010/wordprocessingGroup" xmlns:wpi="http://schemas.microsoft.com/office/word/2010/wordprocessingInk" xmlns:wne="http://schemas.microsoft.com/office/word/2006/wordml" xmlns:wps="http://schemas.microsoft.com/office/word/2010/wordprocessingShape" mc:Ignorable="w14 w15 w16se w16cid w16 w16cex wp14">
   <w16cex:commentExtensible w16cex:durableId="23748695" w16cex:dateUtc="2020-12-04T09:57:00Z"/>
+  <w16cex:commentExtensible w16cex:durableId="2374CA9E" w16cex:dateUtc="2020-12-04T14:47:00Z"/>
   <w16cex:commentExtensible w16cex:durableId="237484B0" w16cex:dateUtc="2020-12-04T09:49:00Z"/>
   <w16cex:commentExtensible w16cex:durableId="23748280" w16cex:dateUtc="2020-12-04T09:40:00Z"/>
+  <w16cex:commentExtensible w16cex:durableId="2374CB9A" w16cex:dateUtc="2020-12-04T14:52:00Z"/>
   <w16cex:commentExtensible w16cex:durableId="23748304" w16cex:dateUtc="2020-12-04T09:42:00Z"/>
+  <w16cex:commentExtensible w16cex:durableId="2374CBE1" w16cex:dateUtc="2020-12-04T14:53:00Z"/>
 </w16cex:commentsExtensible>
 </file>
 
 <file path=word/commentsIds.xml><?xml version="1.0" encoding="utf-8"?>
 <w16cid:commentsIds xmlns:wpc="http://schemas.microsoft.com/office/word/2010/wordprocessingCanvas" xmlns:cx="http://schemas.microsoft.com/office/drawing/2014/chartex" xmlns:cx1="http://schemas.microsoft.com/office/drawing/2015/9/8/chartex" xmlns:cx2="http://schemas.microsoft.com/office/drawing/2015/10/21/chartex" xmlns:cx3="http://schemas.microsoft.com/office/drawing/2016/5/9/chartex" xmlns:cx4="http://schemas.microsoft.com/office/drawing/2016/5/10/chartex" xmlns:cx5="http://schemas.microsoft.com/office/drawing/2016/5/11/chartex" xmlns:cx6="http://schemas.microsoft.com/office/drawing/2016/5/12/chartex" xmlns:cx7="http://schemas.microsoft.com/office/drawing/2016/5/13/chartex" xmlns:cx8="http://schemas.microsoft.com/office/drawing/2016/5/14/chartex" xmlns:mc="http://schemas.openxmlformats.org/markup-compatibility/2006" xmlns:aink="http://schemas.microsoft.com/office/drawing/2016/ink" xmlns:am3d="http://schemas.microsoft.com/office/drawing/2017/model3d" xmlns:o="urn:schemas-microsoft-com:office:office" xmlns:r="http://schemas.openxmlformats.org/officeDocument/2006/relationships" xmlns:m="http://schemas.openxmlformats.org/officeDocument/2006/math" xmlns:v="urn:schemas-microsoft-com:vml" xmlns:wp14="http://schemas.microsoft.com/office/word/2010/wordprocessingDrawing" xmlns:wp="http://schemas.openxmlformats.org/drawingml/2006/wordprocessingDrawing" xmlns:w10="urn:schemas-microsoft-com:office:word" xmlns:w="http://schemas.openxmlformats.org/wordprocessingml/2006/main" xmlns:w14="http://schemas.microsoft.com/office/word/2010/wordml" xmlns:w15="http://schemas.microsoft.com/office/word/2012/wordml" xmlns:w16cex="http://schemas.microsoft.com/office/word/2018/wordml/cex" xmlns:w16cid="http://schemas.microsoft.com/office/word/2016/wordml/cid" xmlns:w16="http://schemas.microsoft.com/office/word/2018/wordml" xmlns:w16se="http://schemas.microsoft.com/office/word/2015/wordml/symex" xmlns:wpg="http://schemas.microsoft.com/office/word/2010/wordprocessingGroup" xmlns:wpi="http://schemas.microsoft.com/office/word/2010/wordprocessingInk" xmlns:wne="http://schemas.microsoft.com/office/word/2006/wordml" xmlns:wps="http://schemas.microsoft.com/office/word/2010/wordprocessingShape" mc:Ignorable="w14 w15 w16se w16cid w16 w16cex wp14">
   <w16cid:commentId w16cid:paraId="0B6A4E59" w16cid:durableId="23748695"/>
+  <w16cid:commentId w16cid:paraId="2B7A273D" w16cid:durableId="2374CA9E"/>
   <w16cid:commentId w16cid:paraId="52A0F49E" w16cid:durableId="237484B0"/>
   <w16cid:commentId w16cid:paraId="05008834" w16cid:durableId="23748280"/>
+  <w16cid:commentId w16cid:paraId="49A44769" w16cid:durableId="2374CB9A"/>
   <w16cid:commentId w16cid:paraId="7076D095" w16cid:durableId="23748304"/>
+  <w16cid:commentId w16cid:paraId="22A93CE0" w16cid:durableId="2374CBE1"/>
 </w16cid:commentsIds>
 </file>
 
@@ -2663,6 +3038,9 @@
 <w15:people xmlns:wpc="http://schemas.microsoft.com/office/word/2010/wordprocessingCanvas" xmlns:cx="http://schemas.microsoft.com/office/drawing/2014/chartex" xmlns:cx1="http://schemas.microsoft.com/office/drawing/2015/9/8/chartex" xmlns:cx2="http://schemas.microsoft.com/office/drawing/2015/10/21/chartex" xmlns:cx3="http://schemas.microsoft.com/office/drawing/2016/5/9/chartex" xmlns:cx4="http://schemas.microsoft.com/office/drawing/2016/5/10/chartex" xmlns:cx5="http://schemas.microsoft.com/office/drawing/2016/5/11/chartex" xmlns:cx6="http://schemas.microsoft.com/office/drawing/2016/5/12/chartex" xmlns:cx7="http://schemas.microsoft.com/office/drawing/2016/5/13/chartex" xmlns:cx8="http://schemas.microsoft.com/office/drawing/2016/5/14/chartex" xmlns:mc="http://schemas.openxmlformats.org/markup-compatibility/2006" xmlns:aink="http://schemas.microsoft.com/office/drawing/2016/ink" xmlns:am3d="http://schemas.microsoft.com/office/drawing/2017/model3d" xmlns:o="urn:schemas-microsoft-com:office:office" xmlns:r="http://schemas.openxmlformats.org/officeDocument/2006/relationships" xmlns:m="http://schemas.openxmlformats.org/officeDocument/2006/math" xmlns:v="urn:schemas-microsoft-com:vml" xmlns:wp14="http://schemas.microsoft.com/office/word/2010/wordprocessingDrawing" xmlns:wp="http://schemas.openxmlformats.org/drawingml/2006/wordprocessingDrawing" xmlns:w10="urn:schemas-microsoft-com:office:word" xmlns:w="http://schemas.openxmlformats.org/wordprocessingml/2006/main" xmlns:w14="http://schemas.microsoft.com/office/word/2010/wordml" xmlns:w15="http://schemas.microsoft.com/office/word/2012/wordml" xmlns:w16cex="http://schemas.microsoft.com/office/word/2018/wordml/cex" xmlns:w16cid="http://schemas.microsoft.com/office/word/2016/wordml/cid" xmlns:w16="http://schemas.microsoft.com/office/word/2018/wordml" xmlns:w16se="http://schemas.microsoft.com/office/word/2015/wordml/symex" xmlns:wpg="http://schemas.microsoft.com/office/word/2010/wordprocessingGroup" xmlns:wpi="http://schemas.microsoft.com/office/word/2010/wordprocessingInk" xmlns:wne="http://schemas.microsoft.com/office/word/2006/wordml" xmlns:wps="http://schemas.microsoft.com/office/word/2010/wordprocessingShape" mc:Ignorable="w14 w15 w16se w16cid w16 w16cex wp14">
   <w15:person w15:author="Sarah King-Hele">
     <w15:presenceInfo w15:providerId="AD" w15:userId="S::Sarah.King-hele@manchester.ac.uk::258c0e61-e54c-4c47-b7e6-15268b32ea5a"/>
+  </w15:person>
+  <w15:person w15:author="Julia Kasmire">
+    <w15:presenceInfo w15:providerId="AD" w15:userId="S::julia.kasmire@manchester.ac.uk::d623be19-69c6-4d1b-89e7-ecc750d13e6c"/>
   </w15:person>
 </w15:people>
 </file>
@@ -3500,21 +3878,6 @@
 </file>
 
 <file path=customXml/item1.xml><?xml version="1.0" encoding="utf-8"?>
-<?mso-contentType ?>
-<FormTemplates xmlns="http://schemas.microsoft.com/sharepoint/v3/contenttype/forms">
-  <Display>DocumentLibraryForm</Display>
-  <Edit>DocumentLibraryForm</Edit>
-  <New>DocumentLibraryForm</New>
-</FormTemplates>
-</file>
-
-<file path=customXml/item2.xml><?xml version="1.0" encoding="utf-8"?>
-<p:properties xmlns:p="http://schemas.microsoft.com/office/2006/metadata/properties" xmlns:xsi="http://www.w3.org/2001/XMLSchema-instance" xmlns:pc="http://schemas.microsoft.com/office/infopath/2007/PartnerControls">
-  <documentManagement/>
-</p:properties>
-</file>
-
-<file path=customXml/item3.xml><?xml version="1.0" encoding="utf-8"?>
 <ct:contentTypeSchema xmlns:ct="http://schemas.microsoft.com/office/2006/metadata/contentType" xmlns:ma="http://schemas.microsoft.com/office/2006/metadata/properties/metaAttributes" ct:_="" ma:_="" ma:contentTypeName="Document" ma:contentTypeID="0x01010082D5F373B85FCF47AAFC80BC7D80700A" ma:contentTypeVersion="10" ma:contentTypeDescription="Create a new document." ma:contentTypeScope="" ma:versionID="1f0070bd6e0685002160bf1c4db559ea">
   <xsd:schema xmlns:xsd="http://www.w3.org/2001/XMLSchema" xmlns:xs="http://www.w3.org/2001/XMLSchema" xmlns:p="http://schemas.microsoft.com/office/2006/metadata/properties" xmlns:ns2="28b91107-4a81-451c-84f7-f52706813e27" xmlns:ns3="1d2e6339-9963-4444-b0f2-be5dad007de0" targetNamespace="http://schemas.microsoft.com/office/2006/metadata/properties" ma:root="true" ma:fieldsID="99c3cc56e7c6434418bcc6e70814e9b4" ns2:_="" ns3:_="">
     <xsd:import namespace="28b91107-4a81-451c-84f7-f52706813e27"/>
@@ -3717,24 +4080,22 @@
 </ct:contentTypeSchema>
 </file>
 
-<file path=customXml/itemProps1.xml><?xml version="1.0" encoding="utf-8"?>
-<ds:datastoreItem xmlns:ds="http://schemas.openxmlformats.org/officeDocument/2006/customXml" ds:itemID="{44EDCDF4-11EB-4209-9CAC-4851681BD2AA}">
-  <ds:schemaRefs>
-    <ds:schemaRef ds:uri="http://schemas.microsoft.com/sharepoint/v3/contenttype/forms"/>
-  </ds:schemaRefs>
-</ds:datastoreItem>
+<file path=customXml/item2.xml><?xml version="1.0" encoding="utf-8"?>
+<p:properties xmlns:p="http://schemas.microsoft.com/office/2006/metadata/properties" xmlns:xsi="http://www.w3.org/2001/XMLSchema-instance" xmlns:pc="http://schemas.microsoft.com/office/infopath/2007/PartnerControls">
+  <documentManagement/>
+</p:properties>
 </file>
 
-<file path=customXml/itemProps2.xml><?xml version="1.0" encoding="utf-8"?>
-<ds:datastoreItem xmlns:ds="http://schemas.openxmlformats.org/officeDocument/2006/customXml" ds:itemID="{013C6825-36BA-474A-A594-2A52E22B4BC6}">
-  <ds:schemaRefs>
-    <ds:schemaRef ds:uri="http://schemas.microsoft.com/office/2006/metadata/properties"/>
-    <ds:schemaRef ds:uri="http://schemas.microsoft.com/office/infopath/2007/PartnerControls"/>
-  </ds:schemaRefs>
-</ds:datastoreItem>
+<file path=customXml/item3.xml><?xml version="1.0" encoding="utf-8"?>
+<?mso-contentType ?>
+<FormTemplates xmlns="http://schemas.microsoft.com/sharepoint/v3/contenttype/forms">
+  <Display>DocumentLibraryForm</Display>
+  <Edit>DocumentLibraryForm</Edit>
+  <New>DocumentLibraryForm</New>
+</FormTemplates>
 </file>
 
-<file path=customXml/itemProps3.xml><?xml version="1.0" encoding="utf-8"?>
+<file path=customXml/itemProps1.xml><?xml version="1.0" encoding="utf-8"?>
 <ds:datastoreItem xmlns:ds="http://schemas.openxmlformats.org/officeDocument/2006/customXml" ds:itemID="{813C65B7-D9A0-4E02-992D-4E0E05AB5F2F}">
   <ds:schemaRefs>
     <ds:schemaRef ds:uri="http://schemas.microsoft.com/office/2006/metadata/contentType"/>
@@ -3751,4 +4112,21 @@
     <ds:schemaRef ds:uri="http://schemas.microsoft.com/internal/obd"/>
   </ds:schemaRefs>
 </ds:datastoreItem>
+</file>
+
+<file path=customXml/itemProps2.xml><?xml version="1.0" encoding="utf-8"?>
+<ds:datastoreItem xmlns:ds="http://schemas.openxmlformats.org/officeDocument/2006/customXml" ds:itemID="{013C6825-36BA-474A-A594-2A52E22B4BC6}">
+  <ds:schemaRefs>
+    <ds:schemaRef ds:uri="http://schemas.microsoft.com/office/2006/metadata/properties"/>
+    <ds:schemaRef ds:uri="http://schemas.microsoft.com/office/infopath/2007/PartnerControls"/>
+  </ds:schemaRefs>
+</ds:datastoreItem>
+</file>
+
+<file path=customXml/itemProps3.xml><?xml version="1.0" encoding="utf-8"?>
+<ds:datastoreItem xmlns:ds="http://schemas.openxmlformats.org/officeDocument/2006/customXml" ds:itemID="{44EDCDF4-11EB-4209-9CAC-4851681BD2AA}">
+  <ds:schemaRefs>
+    <ds:schemaRef ds:uri="http://schemas.microsoft.com/sharepoint/v3/contenttype/forms"/>
+  </ds:schemaRefs>
+</ds:datastoreItem>
 </file>
</xml_diff>

<commit_message>
more minor changes to advert
</commit_message>
<xml_diff>
--- a/Crime workshop advert_2021.docx
+++ b/Crime workshop advert_2021.docx
@@ -233,245 +233,358 @@
     <w:p>
       <w:pPr>
         <w:rPr>
-          <w:rFonts w:cstheme="minorHAnsi"/>
-        </w:rPr>
-      </w:pPr>
-      <w:r>
-        <w:rPr>
-          <w:rFonts w:cstheme="minorHAnsi"/>
-        </w:rPr>
-        <w:t xml:space="preserve">This free </w:t>
-      </w:r>
-      <w:r>
-        <w:rPr>
-          <w:rFonts w:cstheme="minorHAnsi"/>
-        </w:rPr>
-        <w:t>three</w:t>
-      </w:r>
-      <w:r>
-        <w:rPr>
-          <w:rFonts w:cstheme="minorHAnsi"/>
-        </w:rPr>
-        <w:t>-day workshop, jointly organised by the UK Data Service</w:t>
-      </w:r>
-      <w:r>
-        <w:rPr>
-          <w:rFonts w:cstheme="minorHAnsi"/>
-        </w:rPr>
-        <w:t xml:space="preserve">, </w:t>
-      </w:r>
-      <w:proofErr w:type="spellStart"/>
-      <w:r>
-        <w:rPr>
-          <w:rFonts w:cstheme="minorHAnsi"/>
-        </w:rPr>
-        <w:t>Methods@Manchester</w:t>
-      </w:r>
-      <w:proofErr w:type="spellEnd"/>
-      <w:r>
-        <w:rPr>
-          <w:rFonts w:cstheme="minorHAnsi"/>
-        </w:rPr>
-        <w:t xml:space="preserve"> and &lt;&lt;Sam’s Research Group?&gt;&gt;</w:t>
-      </w:r>
-      <w:r>
-        <w:rPr>
-          <w:rFonts w:cstheme="minorHAnsi"/>
-        </w:rPr>
-        <w:t xml:space="preserve"> will introduce you to </w:t>
-      </w:r>
-      <w:r>
-        <w:rPr>
-          <w:rFonts w:cstheme="minorHAnsi"/>
-        </w:rPr>
-        <w:t xml:space="preserve">using </w:t>
-      </w:r>
-      <w:r>
-        <w:rPr>
-          <w:rFonts w:cstheme="minorHAnsi"/>
-        </w:rPr>
-        <w:t xml:space="preserve">crime data </w:t>
-      </w:r>
-      <w:r>
-        <w:rPr>
-          <w:rFonts w:cstheme="minorHAnsi"/>
-        </w:rPr>
-        <w:t xml:space="preserve">in the software package R. We provide </w:t>
-      </w:r>
-      <w:r>
-        <w:rPr>
-          <w:rFonts w:cstheme="minorHAnsi"/>
-        </w:rPr>
-        <w:t xml:space="preserve">an overview of the data available and </w:t>
-      </w:r>
-      <w:r>
-        <w:rPr>
-          <w:rFonts w:cstheme="minorHAnsi"/>
-        </w:rPr>
-        <w:t>lead you through several m</w:t>
-      </w:r>
-      <w:r>
-        <w:rPr>
-          <w:rFonts w:cstheme="minorHAnsi"/>
-        </w:rPr>
-        <w:t xml:space="preserve">ethods </w:t>
-      </w:r>
-      <w:r>
-        <w:rPr>
-          <w:rFonts w:cstheme="minorHAnsi"/>
-        </w:rPr>
-        <w:t xml:space="preserve">that you can use to access, </w:t>
-      </w:r>
-      <w:r>
-        <w:rPr>
-          <w:rFonts w:cstheme="minorHAnsi"/>
-        </w:rPr>
-        <w:t>analyse</w:t>
-      </w:r>
-      <w:r>
-        <w:rPr>
-          <w:rFonts w:cstheme="minorHAnsi"/>
-        </w:rPr>
-        <w:t>, and present crime data</w:t>
-      </w:r>
-      <w:r>
-        <w:rPr>
-          <w:rFonts w:cstheme="minorHAnsi"/>
-        </w:rPr>
-        <w:t xml:space="preserve">. </w:t>
-      </w:r>
-    </w:p>
-    <w:p>
-      <w:pPr>
-        <w:rPr>
-          <w:rFonts w:cstheme="minorHAnsi"/>
-        </w:rPr>
-      </w:pPr>
-    </w:p>
-    <w:p>
-      <w:pPr>
-        <w:rPr>
-          <w:rFonts w:cstheme="minorHAnsi"/>
-        </w:rPr>
-      </w:pPr>
-      <w:r>
-        <w:rPr>
-          <w:rFonts w:cstheme="minorHAnsi"/>
-        </w:rPr>
-        <w:t xml:space="preserve">This workshop </w:t>
-      </w:r>
-      <w:r>
-        <w:rPr>
-          <w:rFonts w:cstheme="minorHAnsi"/>
-        </w:rPr>
-        <w:t>introduce</w:t>
-      </w:r>
-      <w:r>
-        <w:rPr>
-          <w:rFonts w:cstheme="minorHAnsi"/>
-        </w:rPr>
-        <w:t>s</w:t>
-      </w:r>
-      <w:r>
-        <w:rPr>
-          <w:rFonts w:cstheme="minorHAnsi"/>
-        </w:rPr>
-        <w:t xml:space="preserve"> key data about crime from </w:t>
-      </w:r>
-      <w:r>
-        <w:rPr>
-          <w:rFonts w:cstheme="minorHAnsi"/>
-        </w:rPr>
-        <w:t>several sources, including the</w:t>
-      </w:r>
-      <w:r>
-        <w:rPr>
-          <w:rFonts w:cstheme="minorHAnsi"/>
-        </w:rPr>
-        <w:t xml:space="preserve"> UK Data Service</w:t>
-      </w:r>
-      <w:r>
-        <w:rPr>
-          <w:rFonts w:cstheme="minorHAnsi"/>
-        </w:rPr>
-        <w:t xml:space="preserve">, the &lt;&lt;UK Police API?&gt;&gt; and &lt;&lt;other source?&gt;&gt; and also </w:t>
-      </w:r>
-      <w:r>
-        <w:rPr>
-          <w:rFonts w:cstheme="minorHAnsi"/>
-        </w:rPr>
-        <w:t>give</w:t>
-      </w:r>
-      <w:r>
-        <w:rPr>
-          <w:rFonts w:cstheme="minorHAnsi"/>
-        </w:rPr>
-        <w:t>s</w:t>
-      </w:r>
-      <w:r>
-        <w:rPr>
-          <w:rFonts w:cstheme="minorHAnsi"/>
-        </w:rPr>
-        <w:t xml:space="preserve"> some examples of how they have been used in research. </w:t>
-      </w:r>
-      <w:r>
-        <w:rPr>
-          <w:rFonts w:cstheme="minorHAnsi"/>
-        </w:rPr>
-        <w:t xml:space="preserve"> </w:t>
-      </w:r>
-      <w:r>
-        <w:rPr>
-          <w:rFonts w:cstheme="minorHAnsi"/>
-        </w:rPr>
-        <w:t>The workshop combines l</w:t>
-      </w:r>
-      <w:r>
-        <w:rPr>
-          <w:rFonts w:cstheme="minorHAnsi"/>
-        </w:rPr>
-        <w:t xml:space="preserve">ectures and practical sessions </w:t>
-      </w:r>
-      <w:r>
-        <w:rPr>
-          <w:rFonts w:cstheme="minorHAnsi"/>
-        </w:rPr>
-        <w:t xml:space="preserve">to ensure that participants gain </w:t>
-      </w:r>
-      <w:r>
-        <w:rPr>
-          <w:rFonts w:cstheme="minorHAnsi"/>
-        </w:rPr>
-        <w:t xml:space="preserve">hands-on experience of analysing secondary data </w:t>
-      </w:r>
-      <w:commentRangeStart w:id="5"/>
-      <w:commentRangeStart w:id="6"/>
-      <w:r>
-        <w:rPr>
-          <w:rFonts w:cstheme="minorHAnsi"/>
-        </w:rPr>
-        <w:t>using R</w:t>
-      </w:r>
-      <w:commentRangeEnd w:id="5"/>
-      <w:r>
-        <w:rPr>
-          <w:rStyle w:val="CommentReference"/>
-        </w:rPr>
-        <w:commentReference w:id="5"/>
-      </w:r>
-      <w:commentRangeEnd w:id="6"/>
-      <w:r>
-        <w:rPr>
-          <w:rStyle w:val="CommentReference"/>
-        </w:rPr>
-        <w:commentReference w:id="6"/>
-      </w:r>
-      <w:r>
-        <w:rPr>
-          <w:rFonts w:cstheme="minorHAnsi"/>
-        </w:rPr>
-        <w:t xml:space="preserve">. </w:t>
-      </w:r>
+          <w:ins w:id="5" w:author="Julia Kasmire" w:date="2020-12-07T09:42:00Z"/>
+          <w:rFonts w:cstheme="minorHAnsi"/>
+        </w:rPr>
+      </w:pPr>
+      <w:ins w:id="6" w:author="Julia Kasmire" w:date="2020-12-07T09:42:00Z">
+        <w:r>
+          <w:rPr>
+            <w:rFonts w:cstheme="minorHAnsi"/>
+          </w:rPr>
+          <w:t xml:space="preserve">This free three-day workshop, jointly organised by the UK Data Service, </w:t>
+        </w:r>
+        <w:proofErr w:type="spellStart"/>
+        <w:r>
+          <w:rPr>
+            <w:rFonts w:cstheme="minorHAnsi"/>
+          </w:rPr>
+          <w:t>Methods@Manchester</w:t>
+        </w:r>
+        <w:proofErr w:type="spellEnd"/>
+        <w:r>
+          <w:rPr>
+            <w:rFonts w:cstheme="minorHAnsi"/>
+          </w:rPr>
+          <w:t xml:space="preserve"> and </w:t>
+        </w:r>
+        <w:commentRangeStart w:id="7"/>
+        <w:r>
+          <w:rPr>
+            <w:rFonts w:cstheme="minorHAnsi"/>
+          </w:rPr>
+          <w:t xml:space="preserve">the University of Leeds </w:t>
+        </w:r>
+        <w:commentRangeEnd w:id="7"/>
+        <w:r>
+          <w:rPr>
+            <w:rStyle w:val="CommentReference"/>
+          </w:rPr>
+          <w:commentReference w:id="7"/>
+        </w:r>
+        <w:r>
+          <w:rPr>
+            <w:rFonts w:cstheme="minorHAnsi"/>
+          </w:rPr>
+          <w:t xml:space="preserve">will introduce you to using crime data in the software package R. We provide an overview of the data available and lead you through several methods that you can use to access, analyse, and present crime data. </w:t>
+        </w:r>
+      </w:ins>
+    </w:p>
+    <w:p>
+      <w:pPr>
+        <w:rPr>
+          <w:del w:id="8" w:author="Julia Kasmire" w:date="2020-12-07T09:42:00Z"/>
+          <w:rFonts w:cstheme="minorHAnsi"/>
+        </w:rPr>
+      </w:pPr>
+      <w:del w:id="9" w:author="Julia Kasmire" w:date="2020-12-07T09:42:00Z">
+        <w:r>
+          <w:rPr>
+            <w:rFonts w:cstheme="minorHAnsi"/>
+          </w:rPr>
+          <w:delText xml:space="preserve">This free </w:delText>
+        </w:r>
+        <w:r>
+          <w:rPr>
+            <w:rFonts w:cstheme="minorHAnsi"/>
+          </w:rPr>
+          <w:delText>three</w:delText>
+        </w:r>
+        <w:r>
+          <w:rPr>
+            <w:rFonts w:cstheme="minorHAnsi"/>
+          </w:rPr>
+          <w:delText>-day workshop, jointly organised by the UK Data Service</w:delText>
+        </w:r>
+        <w:r>
+          <w:rPr>
+            <w:rFonts w:cstheme="minorHAnsi"/>
+          </w:rPr>
+          <w:delText xml:space="preserve">, </w:delText>
+        </w:r>
+        <w:r>
+          <w:rPr>
+            <w:rFonts w:cstheme="minorHAnsi"/>
+          </w:rPr>
+          <w:delText>Methods@Manchester</w:delText>
+        </w:r>
+        <w:r>
+          <w:rPr>
+            <w:rFonts w:cstheme="minorHAnsi"/>
+          </w:rPr>
+          <w:delText xml:space="preserve"> and &lt;&lt;Sam’s Research Group?&gt;&gt;</w:delText>
+        </w:r>
+        <w:r>
+          <w:rPr>
+            <w:rFonts w:cstheme="minorHAnsi"/>
+          </w:rPr>
+          <w:delText xml:space="preserve"> will introduce you to </w:delText>
+        </w:r>
+        <w:r>
+          <w:rPr>
+            <w:rFonts w:cstheme="minorHAnsi"/>
+          </w:rPr>
+          <w:delText xml:space="preserve">using </w:delText>
+        </w:r>
+        <w:r>
+          <w:rPr>
+            <w:rFonts w:cstheme="minorHAnsi"/>
+          </w:rPr>
+          <w:delText xml:space="preserve">crime data </w:delText>
+        </w:r>
+        <w:r>
+          <w:rPr>
+            <w:rFonts w:cstheme="minorHAnsi"/>
+          </w:rPr>
+          <w:delText xml:space="preserve">in the software package R. We provide </w:delText>
+        </w:r>
+        <w:r>
+          <w:rPr>
+            <w:rFonts w:cstheme="minorHAnsi"/>
+          </w:rPr>
+          <w:delText xml:space="preserve">an overview of the data available and </w:delText>
+        </w:r>
+        <w:r>
+          <w:rPr>
+            <w:rFonts w:cstheme="minorHAnsi"/>
+          </w:rPr>
+          <w:delText>lead you through several m</w:delText>
+        </w:r>
+        <w:r>
+          <w:rPr>
+            <w:rFonts w:cstheme="minorHAnsi"/>
+          </w:rPr>
+          <w:delText xml:space="preserve">ethods </w:delText>
+        </w:r>
+        <w:r>
+          <w:rPr>
+            <w:rFonts w:cstheme="minorHAnsi"/>
+          </w:rPr>
+          <w:delText xml:space="preserve">that you can use to access, </w:delText>
+        </w:r>
+        <w:r>
+          <w:rPr>
+            <w:rFonts w:cstheme="minorHAnsi"/>
+          </w:rPr>
+          <w:delText>analyse</w:delText>
+        </w:r>
+        <w:r>
+          <w:rPr>
+            <w:rFonts w:cstheme="minorHAnsi"/>
+          </w:rPr>
+          <w:delText>, and present crime data</w:delText>
+        </w:r>
+        <w:r>
+          <w:rPr>
+            <w:rFonts w:cstheme="minorHAnsi"/>
+          </w:rPr>
+          <w:delText xml:space="preserve">. </w:delText>
+        </w:r>
+      </w:del>
+    </w:p>
+    <w:p>
+      <w:pPr>
+        <w:rPr>
+          <w:ins w:id="10" w:author="Julia Kasmire" w:date="2020-12-07T09:42:00Z"/>
+          <w:rFonts w:cstheme="minorHAnsi"/>
+        </w:rPr>
+      </w:pPr>
+    </w:p>
+    <w:p>
+      <w:pPr>
+        <w:rPr>
+          <w:ins w:id="11" w:author="Julia Kasmire" w:date="2020-12-07T09:42:00Z"/>
+          <w:rFonts w:cstheme="minorHAnsi"/>
+        </w:rPr>
+      </w:pPr>
+      <w:ins w:id="12" w:author="Julia Kasmire" w:date="2020-12-07T09:42:00Z">
+        <w:r>
+          <w:rPr>
+            <w:rFonts w:cstheme="minorHAnsi"/>
+          </w:rPr>
+          <w:t>This workshop introduces key data about crime from several sources, including the UK Data Service, UK police force API and the ‘</w:t>
+        </w:r>
+        <w:proofErr w:type="spellStart"/>
+        <w:r>
+          <w:rPr>
+            <w:rFonts w:cstheme="minorHAnsi"/>
+          </w:rPr>
+          <w:t>crimedata</w:t>
+        </w:r>
+        <w:proofErr w:type="spellEnd"/>
+        <w:r>
+          <w:rPr>
+            <w:rFonts w:cstheme="minorHAnsi"/>
+          </w:rPr>
+          <w:t xml:space="preserve">’ R package, and also gives some examples of how they have been used in research.  The workshop combines lectures and practical sessions to ensure that participants gain hands-on experience of analysing secondary data </w:t>
+        </w:r>
+        <w:commentRangeStart w:id="13"/>
+        <w:r>
+          <w:rPr>
+            <w:rFonts w:cstheme="minorHAnsi"/>
+          </w:rPr>
+          <w:t>using R</w:t>
+        </w:r>
+        <w:commentRangeEnd w:id="13"/>
+        <w:r>
+          <w:rPr>
+            <w:rStyle w:val="CommentReference"/>
+          </w:rPr>
+          <w:commentReference w:id="13"/>
+        </w:r>
+        <w:r>
+          <w:rPr>
+            <w:rFonts w:cstheme="minorHAnsi"/>
+          </w:rPr>
+          <w:t xml:space="preserve">. </w:t>
+        </w:r>
+      </w:ins>
+    </w:p>
+    <w:p>
+      <w:pPr>
+        <w:rPr>
+          <w:del w:id="14" w:author="Julia Kasmire" w:date="2020-12-07T09:42:00Z"/>
+          <w:rFonts w:cstheme="minorHAnsi"/>
+        </w:rPr>
+      </w:pPr>
+    </w:p>
+    <w:p>
+      <w:pPr>
+        <w:rPr>
+          <w:del w:id="15" w:author="Julia Kasmire" w:date="2020-12-07T09:42:00Z"/>
+          <w:rFonts w:cstheme="minorHAnsi"/>
+        </w:rPr>
+      </w:pPr>
+      <w:del w:id="16" w:author="Julia Kasmire" w:date="2020-12-07T09:42:00Z">
+        <w:r>
+          <w:rPr>
+            <w:rFonts w:cstheme="minorHAnsi"/>
+          </w:rPr>
+          <w:delText xml:space="preserve">This workshop </w:delText>
+        </w:r>
+        <w:r>
+          <w:rPr>
+            <w:rFonts w:cstheme="minorHAnsi"/>
+          </w:rPr>
+          <w:delText>introduce</w:delText>
+        </w:r>
+        <w:r>
+          <w:rPr>
+            <w:rFonts w:cstheme="minorHAnsi"/>
+          </w:rPr>
+          <w:delText>s</w:delText>
+        </w:r>
+        <w:r>
+          <w:rPr>
+            <w:rFonts w:cstheme="minorHAnsi"/>
+          </w:rPr>
+          <w:delText xml:space="preserve"> key data about crime from </w:delText>
+        </w:r>
+        <w:r>
+          <w:rPr>
+            <w:rFonts w:cstheme="minorHAnsi"/>
+          </w:rPr>
+          <w:delText>several sources, including the</w:delText>
+        </w:r>
+        <w:r>
+          <w:rPr>
+            <w:rFonts w:cstheme="minorHAnsi"/>
+          </w:rPr>
+          <w:delText xml:space="preserve"> UK Data Service</w:delText>
+        </w:r>
+        <w:r>
+          <w:rPr>
+            <w:rFonts w:cstheme="minorHAnsi"/>
+          </w:rPr>
+          <w:delText xml:space="preserve">, the &lt;&lt;UK Police API?&gt;&gt; and &lt;&lt;other source?&gt;&gt; and also </w:delText>
+        </w:r>
+        <w:r>
+          <w:rPr>
+            <w:rFonts w:cstheme="minorHAnsi"/>
+          </w:rPr>
+          <w:delText>give</w:delText>
+        </w:r>
+        <w:r>
+          <w:rPr>
+            <w:rFonts w:cstheme="minorHAnsi"/>
+          </w:rPr>
+          <w:delText>s</w:delText>
+        </w:r>
+        <w:r>
+          <w:rPr>
+            <w:rFonts w:cstheme="minorHAnsi"/>
+          </w:rPr>
+          <w:delText xml:space="preserve"> some examples of how they have been used in research. </w:delText>
+        </w:r>
+        <w:r>
+          <w:rPr>
+            <w:rFonts w:cstheme="minorHAnsi"/>
+          </w:rPr>
+          <w:delText xml:space="preserve"> </w:delText>
+        </w:r>
+        <w:r>
+          <w:rPr>
+            <w:rFonts w:cstheme="minorHAnsi"/>
+          </w:rPr>
+          <w:delText>The workshop combines l</w:delText>
+        </w:r>
+        <w:r>
+          <w:rPr>
+            <w:rFonts w:cstheme="minorHAnsi"/>
+          </w:rPr>
+          <w:delText xml:space="preserve">ectures and practical sessions </w:delText>
+        </w:r>
+        <w:r>
+          <w:rPr>
+            <w:rFonts w:cstheme="minorHAnsi"/>
+          </w:rPr>
+          <w:delText xml:space="preserve">to ensure that participants gain </w:delText>
+        </w:r>
+        <w:r>
+          <w:rPr>
+            <w:rFonts w:cstheme="minorHAnsi"/>
+          </w:rPr>
+          <w:delText xml:space="preserve">hands-on experience of analysing secondary data </w:delText>
+        </w:r>
+        <w:commentRangeStart w:id="17"/>
+        <w:commentRangeStart w:id="18"/>
+        <w:r>
+          <w:rPr>
+            <w:rFonts w:cstheme="minorHAnsi"/>
+          </w:rPr>
+          <w:delText>using R</w:delText>
+        </w:r>
+        <w:commentRangeEnd w:id="17"/>
+        <w:r>
+          <w:rPr>
+            <w:rStyle w:val="CommentReference"/>
+          </w:rPr>
+          <w:commentReference w:id="17"/>
+        </w:r>
+        <w:commentRangeEnd w:id="18"/>
+        <w:r>
+          <w:rPr>
+            <w:rStyle w:val="CommentReference"/>
+          </w:rPr>
+          <w:commentReference w:id="18"/>
+        </w:r>
+        <w:r>
+          <w:rPr>
+            <w:rFonts w:cstheme="minorHAnsi"/>
+          </w:rPr>
+          <w:delText xml:space="preserve">. </w:delText>
+        </w:r>
+      </w:del>
     </w:p>
     <w:p>
       <w:pPr>
@@ -603,11 +716,11 @@
     <w:p>
       <w:pPr>
         <w:rPr>
-          <w:ins w:id="7" w:author="Sarah King-Hele" w:date="2020-12-04T09:59:00Z"/>
-          <w:rFonts w:cstheme="minorHAnsi"/>
-        </w:rPr>
-      </w:pPr>
-      <w:ins w:id="8" w:author="Sarah King-Hele" w:date="2020-12-04T09:59:00Z">
+          <w:ins w:id="19" w:author="Sarah King-Hele" w:date="2020-12-04T09:59:00Z"/>
+          <w:rFonts w:cstheme="minorHAnsi"/>
+        </w:rPr>
+      </w:pPr>
+      <w:ins w:id="20" w:author="Sarah King-Hele" w:date="2020-12-04T09:59:00Z">
         <w:r>
           <w:rPr>
             <w:rFonts w:cstheme="minorHAnsi"/>
@@ -615,7 +728,7 @@
           <w:t>Dr Julia Kasmire, UK Data Service, University of Manchester</w:t>
         </w:r>
       </w:ins>
-      <w:ins w:id="9" w:author="Sarah King-Hele" w:date="2020-12-04T10:00:00Z">
+      <w:ins w:id="21" w:author="Sarah King-Hele" w:date="2020-12-04T10:00:00Z">
         <w:r>
           <w:rPr>
             <w:rFonts w:cstheme="minorHAnsi"/>
@@ -627,11 +740,11 @@
     <w:p>
       <w:pPr>
         <w:rPr>
-          <w:ins w:id="10" w:author="Sarah King-Hele" w:date="2020-12-04T10:00:00Z"/>
-          <w:rFonts w:cstheme="minorHAnsi"/>
-        </w:rPr>
-      </w:pPr>
-      <w:ins w:id="11" w:author="Sarah King-Hele" w:date="2020-12-04T10:00:00Z">
+          <w:ins w:id="22" w:author="Sarah King-Hele" w:date="2020-12-04T10:00:00Z"/>
+          <w:rFonts w:cstheme="minorHAnsi"/>
+        </w:rPr>
+      </w:pPr>
+      <w:ins w:id="23" w:author="Sarah King-Hele" w:date="2020-12-04T10:00:00Z">
         <w:r>
           <w:rPr>
             <w:rFonts w:cstheme="minorHAnsi"/>
@@ -652,7 +765,7 @@
         </w:rPr>
         <w:t xml:space="preserve">Dr Sam Langton, </w:t>
       </w:r>
-      <w:del w:id="12" w:author="Sarah King-Hele" w:date="2020-12-04T09:59:00Z">
+      <w:del w:id="24" w:author="Sarah King-Hele" w:date="2020-12-04T09:59:00Z">
         <w:r>
           <w:rPr>
             <w:rFonts w:cstheme="minorHAnsi"/>
@@ -666,7 +779,7 @@
         </w:rPr>
         <w:t>University</w:t>
       </w:r>
-      <w:ins w:id="13" w:author="Sarah King-Hele" w:date="2020-12-04T09:59:00Z">
+      <w:ins w:id="25" w:author="Sarah King-Hele" w:date="2020-12-04T09:59:00Z">
         <w:r>
           <w:rPr>
             <w:rFonts w:cstheme="minorHAnsi"/>
@@ -674,7 +787,7 @@
           <w:t xml:space="preserve"> of Leeds</w:t>
         </w:r>
       </w:ins>
-      <w:ins w:id="14" w:author="Sarah King-Hele" w:date="2020-12-04T10:00:00Z">
+      <w:ins w:id="26" w:author="Sarah King-Hele" w:date="2020-12-04T10:00:00Z">
         <w:r>
           <w:rPr>
             <w:rFonts w:cstheme="minorHAnsi"/>
@@ -686,11 +799,11 @@
     <w:p>
       <w:pPr>
         <w:rPr>
-          <w:del w:id="15" w:author="Sarah King-Hele" w:date="2020-12-04T09:59:00Z"/>
-          <w:rFonts w:cstheme="minorHAnsi"/>
-        </w:rPr>
-      </w:pPr>
-      <w:del w:id="16" w:author="Sarah King-Hele" w:date="2020-12-04T09:59:00Z">
+          <w:del w:id="27" w:author="Sarah King-Hele" w:date="2020-12-04T09:59:00Z"/>
+          <w:rFonts w:cstheme="minorHAnsi"/>
+        </w:rPr>
+      </w:pPr>
+      <w:del w:id="28" w:author="Sarah King-Hele" w:date="2020-12-04T09:59:00Z">
         <w:r>
           <w:rPr>
             <w:rFonts w:cstheme="minorHAnsi"/>
@@ -702,11 +815,11 @@
     <w:p>
       <w:pPr>
         <w:rPr>
-          <w:del w:id="17" w:author="Sarah King-Hele" w:date="2020-12-04T10:00:00Z"/>
-          <w:rFonts w:cstheme="minorHAnsi"/>
-        </w:rPr>
-      </w:pPr>
-      <w:del w:id="18" w:author="Sarah King-Hele" w:date="2020-12-04T10:00:00Z">
+          <w:del w:id="29" w:author="Sarah King-Hele" w:date="2020-12-04T10:00:00Z"/>
+          <w:rFonts w:cstheme="minorHAnsi"/>
+        </w:rPr>
+      </w:pPr>
+      <w:del w:id="30" w:author="Sarah King-Hele" w:date="2020-12-04T10:00:00Z">
         <w:r>
           <w:rPr>
             <w:rFonts w:cstheme="minorHAnsi"/>
@@ -725,7 +838,7 @@
     <w:p>
       <w:pPr>
         <w:rPr>
-          <w:ins w:id="19" w:author="Sarah King-Hele" w:date="2020-12-04T09:50:00Z"/>
+          <w:ins w:id="31" w:author="Sarah King-Hele" w:date="2020-12-04T09:50:00Z"/>
           <w:rFonts w:cstheme="minorHAnsi"/>
         </w:rPr>
       </w:pPr>
@@ -736,7 +849,7 @@
         </w:rPr>
         <w:t xml:space="preserve">Level: </w:t>
       </w:r>
-      <w:del w:id="20" w:author="Sarah King-Hele" w:date="2020-12-04T09:52:00Z">
+      <w:del w:id="32" w:author="Sarah King-Hele" w:date="2020-12-04T09:52:00Z">
         <w:r>
           <w:rPr>
             <w:rFonts w:cstheme="minorHAnsi"/>
@@ -744,7 +857,7 @@
           <w:delText>Beginner</w:delText>
         </w:r>
       </w:del>
-      <w:ins w:id="21" w:author="Sarah King-Hele" w:date="2020-12-04T09:52:00Z">
+      <w:ins w:id="33" w:author="Sarah King-Hele" w:date="2020-12-04T09:52:00Z">
         <w:r>
           <w:rPr>
             <w:rFonts w:cstheme="minorHAnsi"/>
@@ -752,7 +865,7 @@
           <w:t>Introductory</w:t>
         </w:r>
       </w:ins>
-      <w:ins w:id="22" w:author="Sarah King-Hele" w:date="2020-12-04T09:53:00Z">
+      <w:ins w:id="34" w:author="Sarah King-Hele" w:date="2020-12-04T09:53:00Z">
         <w:r>
           <w:rPr>
             <w:rFonts w:cstheme="minorHAnsi"/>
@@ -760,7 +873,7 @@
           <w:t xml:space="preserve"> </w:t>
         </w:r>
       </w:ins>
-      <w:ins w:id="23" w:author="Sarah King-Hele" w:date="2020-12-04T09:54:00Z">
+      <w:ins w:id="35" w:author="Sarah King-Hele" w:date="2020-12-04T09:54:00Z">
         <w:r>
           <w:rPr>
             <w:rFonts w:cstheme="minorHAnsi"/>
@@ -768,7 +881,7 @@
           <w:t xml:space="preserve">(but some basic </w:t>
         </w:r>
       </w:ins>
-      <w:ins w:id="24" w:author="Sarah King-Hele" w:date="2020-12-04T10:00:00Z">
+      <w:ins w:id="36" w:author="Sarah King-Hele" w:date="2020-12-04T10:00:00Z">
         <w:r>
           <w:rPr>
             <w:rFonts w:cstheme="minorHAnsi"/>
@@ -776,7 +889,7 @@
           <w:t>knowledge/</w:t>
         </w:r>
       </w:ins>
-      <w:ins w:id="25" w:author="Sarah King-Hele" w:date="2020-12-04T09:54:00Z">
+      <w:ins w:id="37" w:author="Sarah King-Hele" w:date="2020-12-04T09:54:00Z">
         <w:r>
           <w:rPr>
             <w:rFonts w:cstheme="minorHAnsi"/>
@@ -953,6 +1066,7 @@
     <w:p>
       <w:pPr>
         <w:rPr>
+          <w:ins w:id="38" w:author="Julia Kasmire" w:date="2020-12-07T09:43:00Z"/>
           <w:sz w:val="23"/>
           <w:szCs w:val="23"/>
         </w:rPr>
@@ -961,173 +1075,58 @@
     <w:p>
       <w:pPr>
         <w:rPr>
-          <w:rFonts w:cstheme="minorHAnsi"/>
-        </w:rPr>
-      </w:pPr>
-      <w:r>
-        <w:rPr>
-          <w:rFonts w:cstheme="minorHAnsi"/>
-          <w:b/>
-        </w:rPr>
-        <w:t>Venue</w:t>
-      </w:r>
-      <w:r>
-        <w:rPr>
-          <w:rFonts w:cstheme="minorHAnsi"/>
-          <w:b/>
-        </w:rPr>
-        <w:t>:</w:t>
-      </w:r>
-      <w:r>
-        <w:rPr>
-          <w:rFonts w:cstheme="minorHAnsi"/>
-        </w:rPr>
-        <w:t xml:space="preserve"> </w:t>
-      </w:r>
-      <w:r>
-        <w:rPr>
-          <w:rFonts w:cstheme="minorHAnsi"/>
-        </w:rPr>
-        <w:t>This will be a virtual workshop conducted over zoom during the times listed in the schedule. There will also be a slack workspace created to accompany the workshop, which allows participants to post or share outside of the scheduled zoom event. This means that participants will need to have access to a reliable internet connection to participate</w:t>
-      </w:r>
-      <w:ins w:id="26" w:author="Julia Kasmire" w:date="2020-12-04T14:49:00Z">
-        <w:r>
-          <w:rPr>
-            <w:rFonts w:cstheme="minorHAnsi"/>
-          </w:rPr>
-          <w:t>. You can join zoom be creating a z</w:t>
+          <w:ins w:id="39" w:author="Julia Kasmire" w:date="2020-12-07T09:44:00Z"/>
+          <w:rFonts w:cstheme="minorHAnsi"/>
+        </w:rPr>
+      </w:pPr>
+      <w:ins w:id="40" w:author="Julia Kasmire" w:date="2020-12-07T09:43:00Z">
+        <w:r>
+          <w:rPr>
+            <w:rFonts w:cstheme="minorHAnsi"/>
+            <w:b/>
+          </w:rPr>
+          <w:t>Venue:</w:t>
+        </w:r>
+        <w:r>
+          <w:rPr>
+            <w:rFonts w:cstheme="minorHAnsi"/>
+          </w:rPr>
+          <w:t xml:space="preserve"> This will be a virtual workshop conducted over Zoom during the times listed in the schedule. There will also be a Slack workspace created to accompany the workshop, which allows participants to post or share outside of the scheduled Zoom event. This means that participants will need to have </w:t>
         </w:r>
       </w:ins>
-      <w:del w:id="27" w:author="Julia Kasmire" w:date="2020-12-04T14:49:00Z">
-        <w:r>
-          <w:rPr>
-            <w:rFonts w:cstheme="minorHAnsi"/>
-          </w:rPr>
-          <w:delText xml:space="preserve"> as well as a </w:delText>
-        </w:r>
-        <w:commentRangeStart w:id="28"/>
-        <w:r>
-          <w:rPr>
-            <w:rFonts w:cstheme="minorHAnsi"/>
-          </w:rPr>
-          <w:delText>z</w:delText>
-        </w:r>
-      </w:del>
-      <w:r>
-        <w:rPr>
-          <w:rFonts w:cstheme="minorHAnsi"/>
-        </w:rPr>
-        <w:t>oom</w:t>
-      </w:r>
-      <w:commentRangeEnd w:id="28"/>
-      <w:r>
-        <w:rPr>
-          <w:rStyle w:val="CommentReference"/>
-        </w:rPr>
-        <w:commentReference w:id="28"/>
-      </w:r>
-      <w:r>
-        <w:rPr>
-          <w:rFonts w:cstheme="minorHAnsi"/>
-        </w:rPr>
-        <w:t xml:space="preserve"> </w:t>
-      </w:r>
-      <w:ins w:id="29" w:author="Julia Kasmire" w:date="2020-12-04T14:49:00Z">
-        <w:r>
-          <w:rPr>
-            <w:rFonts w:cstheme="minorHAnsi"/>
-          </w:rPr>
-          <w:t>account or by following a link (no account needed) but y</w:t>
+      <w:ins w:id="41" w:author="Julia Kasmire" w:date="2020-12-07T09:44:00Z">
+        <w:r>
+          <w:rPr>
+            <w:rFonts w:cstheme="minorHAnsi"/>
+          </w:rPr>
+          <w:t>access to a reliable internet connection to participate. You can join zoom be creating a z</w:t>
+        </w:r>
+        <w:commentRangeStart w:id="42"/>
+        <w:r>
+          <w:rPr>
+            <w:rFonts w:cstheme="minorHAnsi"/>
+          </w:rPr>
+          <w:t>oom</w:t>
+        </w:r>
+        <w:commentRangeEnd w:id="42"/>
+        <w:r>
+          <w:rPr>
+            <w:rStyle w:val="CommentReference"/>
+          </w:rPr>
+          <w:commentReference w:id="42"/>
+        </w:r>
+        <w:r>
+          <w:rPr>
+            <w:rFonts w:cstheme="minorHAnsi"/>
+          </w:rPr>
+          <w:t xml:space="preserve"> account or by following a link (no account needed) but you will need a slack account to participate in the discussions there. Both zoom and slack are free to sign up. Participants are encouraged to have their webcams and microphones turned on at specific points in the workshop but are not required to have them on at all times. </w:t>
         </w:r>
       </w:ins>
-      <w:ins w:id="30" w:author="Julia Kasmire" w:date="2020-12-04T14:50:00Z">
-        <w:r>
-          <w:rPr>
-            <w:rFonts w:cstheme="minorHAnsi"/>
-          </w:rPr>
-          <w:t xml:space="preserve">ou will need a </w:t>
-        </w:r>
-      </w:ins>
-      <w:del w:id="31" w:author="Julia Kasmire" w:date="2020-12-04T14:50:00Z">
-        <w:r>
-          <w:rPr>
-            <w:rFonts w:cstheme="minorHAnsi"/>
-          </w:rPr>
-          <w:delText xml:space="preserve">and </w:delText>
-        </w:r>
-      </w:del>
-      <w:r>
-        <w:rPr>
-          <w:rFonts w:cstheme="minorHAnsi"/>
-        </w:rPr>
-        <w:t>slack account</w:t>
-      </w:r>
-      <w:ins w:id="32" w:author="Julia Kasmire" w:date="2020-12-04T14:50:00Z">
-        <w:r>
-          <w:rPr>
-            <w:rFonts w:cstheme="minorHAnsi"/>
-          </w:rPr>
-          <w:t xml:space="preserve"> to participate in the discussions there. Both zoom and slack are fr</w:t>
-        </w:r>
-      </w:ins>
-      <w:del w:id="33" w:author="Julia Kasmire" w:date="2020-12-04T14:50:00Z">
-        <w:r>
-          <w:rPr>
-            <w:rFonts w:cstheme="minorHAnsi"/>
-          </w:rPr>
-          <w:delText xml:space="preserve"> (both are fr</w:delText>
-        </w:r>
-      </w:del>
-      <w:r>
-        <w:rPr>
-          <w:rFonts w:cstheme="minorHAnsi"/>
-        </w:rPr>
-        <w:t>ee to sign up</w:t>
-      </w:r>
-      <w:del w:id="34" w:author="Julia Kasmire" w:date="2020-12-04T14:50:00Z">
-        <w:r>
-          <w:rPr>
-            <w:rFonts w:cstheme="minorHAnsi"/>
-          </w:rPr>
-          <w:delText>)</w:delText>
-        </w:r>
-      </w:del>
-      <w:r>
-        <w:rPr>
-          <w:rFonts w:cstheme="minorHAnsi"/>
-        </w:rPr>
-        <w:t xml:space="preserve">. Participants are encouraged to have their webcams and microphones turned on at specific points in the </w:t>
-      </w:r>
-      <w:r>
-        <w:rPr>
-          <w:rFonts w:cstheme="minorHAnsi"/>
-        </w:rPr>
-        <w:t>workshop but</w:t>
-      </w:r>
-      <w:r>
-        <w:rPr>
-          <w:rFonts w:cstheme="minorHAnsi"/>
-        </w:rPr>
-        <w:t xml:space="preserve"> are not required to have them on at all times. </w:t>
-      </w:r>
-    </w:p>
-    <w:p>
-      <w:pPr>
-        <w:rPr>
-          <w:rFonts w:cstheme="minorHAnsi"/>
-        </w:rPr>
-      </w:pPr>
-    </w:p>
-    <w:p>
-      <w:pPr>
-        <w:rPr>
-          <w:rFonts w:cstheme="minorHAnsi"/>
-        </w:rPr>
-      </w:pPr>
-    </w:p>
-    <w:p>
-      <w:pPr>
-        <w:rPr>
+    </w:p>
+    <w:p>
+      <w:pPr>
+        <w:rPr>
+          <w:del w:id="43" w:author="Julia Kasmire" w:date="2020-12-07T09:44:00Z"/>
           <w:sz w:val="23"/>
           <w:szCs w:val="23"/>
         </w:rPr>
@@ -1136,6 +1135,163 @@
     <w:p>
       <w:pPr>
         <w:rPr>
+          <w:del w:id="44" w:author="Julia Kasmire" w:date="2020-12-07T09:44:00Z"/>
+          <w:rFonts w:cstheme="minorHAnsi"/>
+        </w:rPr>
+      </w:pPr>
+      <w:del w:id="45" w:author="Julia Kasmire" w:date="2020-12-07T09:43:00Z">
+        <w:r>
+          <w:rPr>
+            <w:rFonts w:cstheme="minorHAnsi"/>
+            <w:b/>
+          </w:rPr>
+          <w:delText>Venue</w:delText>
+        </w:r>
+        <w:r>
+          <w:rPr>
+            <w:rFonts w:cstheme="minorHAnsi"/>
+            <w:b/>
+          </w:rPr>
+          <w:delText>:</w:delText>
+        </w:r>
+        <w:r>
+          <w:rPr>
+            <w:rFonts w:cstheme="minorHAnsi"/>
+          </w:rPr>
+          <w:delText xml:space="preserve"> </w:delText>
+        </w:r>
+        <w:r>
+          <w:rPr>
+            <w:rFonts w:cstheme="minorHAnsi"/>
+          </w:rPr>
+          <w:delText xml:space="preserve">This will be a virtual workshop conducted over zoom during the times listed in the schedule. </w:delText>
+        </w:r>
+      </w:del>
+      <w:del w:id="46" w:author="Julia Kasmire" w:date="2020-12-07T09:44:00Z">
+        <w:r>
+          <w:rPr>
+            <w:rFonts w:cstheme="minorHAnsi"/>
+          </w:rPr>
+          <w:delText>There will also be a slack workspace created to accompany the workshop, which allows participants to post or share outside of the scheduled zoom event. This means that participants will need to have access to a reliable internet connection to participate</w:delText>
+        </w:r>
+      </w:del>
+      <w:del w:id="47" w:author="Julia Kasmire" w:date="2020-12-04T14:49:00Z">
+        <w:r>
+          <w:rPr>
+            <w:rFonts w:cstheme="minorHAnsi"/>
+          </w:rPr>
+          <w:delText xml:space="preserve"> as well as a </w:delText>
+        </w:r>
+        <w:commentRangeStart w:id="48"/>
+        <w:r>
+          <w:rPr>
+            <w:rFonts w:cstheme="minorHAnsi"/>
+          </w:rPr>
+          <w:delText>z</w:delText>
+        </w:r>
+      </w:del>
+      <w:del w:id="49" w:author="Julia Kasmire" w:date="2020-12-07T09:44:00Z">
+        <w:r>
+          <w:rPr>
+            <w:rFonts w:cstheme="minorHAnsi"/>
+          </w:rPr>
+          <w:delText>oom</w:delText>
+        </w:r>
+        <w:commentRangeEnd w:id="48"/>
+        <w:r>
+          <w:rPr>
+            <w:rStyle w:val="CommentReference"/>
+          </w:rPr>
+          <w:commentReference w:id="48"/>
+        </w:r>
+        <w:r>
+          <w:rPr>
+            <w:rFonts w:cstheme="minorHAnsi"/>
+          </w:rPr>
+          <w:delText xml:space="preserve"> </w:delText>
+        </w:r>
+      </w:del>
+      <w:del w:id="50" w:author="Julia Kasmire" w:date="2020-12-04T14:50:00Z">
+        <w:r>
+          <w:rPr>
+            <w:rFonts w:cstheme="minorHAnsi"/>
+          </w:rPr>
+          <w:delText xml:space="preserve">and </w:delText>
+        </w:r>
+      </w:del>
+      <w:del w:id="51" w:author="Julia Kasmire" w:date="2020-12-07T09:44:00Z">
+        <w:r>
+          <w:rPr>
+            <w:rFonts w:cstheme="minorHAnsi"/>
+          </w:rPr>
+          <w:delText>slack account</w:delText>
+        </w:r>
+      </w:del>
+      <w:del w:id="52" w:author="Julia Kasmire" w:date="2020-12-04T14:50:00Z">
+        <w:r>
+          <w:rPr>
+            <w:rFonts w:cstheme="minorHAnsi"/>
+          </w:rPr>
+          <w:delText xml:space="preserve"> (both are fr</w:delText>
+        </w:r>
+      </w:del>
+      <w:del w:id="53" w:author="Julia Kasmire" w:date="2020-12-07T09:44:00Z">
+        <w:r>
+          <w:rPr>
+            <w:rFonts w:cstheme="minorHAnsi"/>
+          </w:rPr>
+          <w:delText>ee to sign up</w:delText>
+        </w:r>
+      </w:del>
+      <w:del w:id="54" w:author="Julia Kasmire" w:date="2020-12-04T14:50:00Z">
+        <w:r>
+          <w:rPr>
+            <w:rFonts w:cstheme="minorHAnsi"/>
+          </w:rPr>
+          <w:delText>)</w:delText>
+        </w:r>
+      </w:del>
+      <w:del w:id="55" w:author="Julia Kasmire" w:date="2020-12-07T09:44:00Z">
+        <w:r>
+          <w:rPr>
+            <w:rFonts w:cstheme="minorHAnsi"/>
+          </w:rPr>
+          <w:delText xml:space="preserve">. Participants are encouraged to have their webcams and microphones turned on at specific points in the </w:delText>
+        </w:r>
+        <w:r>
+          <w:rPr>
+            <w:rFonts w:cstheme="minorHAnsi"/>
+          </w:rPr>
+          <w:delText>workshop but</w:delText>
+        </w:r>
+        <w:r>
+          <w:rPr>
+            <w:rFonts w:cstheme="minorHAnsi"/>
+          </w:rPr>
+          <w:delText xml:space="preserve"> are not required to have them on at all times. </w:delText>
+        </w:r>
+      </w:del>
+    </w:p>
+    <w:p>
+      <w:pPr>
+        <w:rPr>
+          <w:del w:id="56" w:author="Julia Kasmire" w:date="2020-12-07T09:44:00Z"/>
+          <w:rFonts w:cstheme="minorHAnsi"/>
+        </w:rPr>
+      </w:pPr>
+    </w:p>
+    <w:p>
+      <w:pPr>
+        <w:rPr>
+          <w:del w:id="57" w:author="Julia Kasmire" w:date="2020-12-07T09:44:00Z"/>
+          <w:rFonts w:cstheme="minorHAnsi"/>
+        </w:rPr>
+      </w:pPr>
+    </w:p>
+    <w:p>
+      <w:pPr>
+        <w:rPr>
+          <w:del w:id="58" w:author="Julia Kasmire" w:date="2020-12-07T09:44:00Z"/>
           <w:sz w:val="23"/>
           <w:szCs w:val="23"/>
         </w:rPr>
@@ -1144,6 +1300,7 @@
     <w:p>
       <w:pPr>
         <w:rPr>
+          <w:del w:id="59" w:author="Julia Kasmire" w:date="2020-12-07T09:44:00Z"/>
           <w:sz w:val="23"/>
           <w:szCs w:val="23"/>
         </w:rPr>
@@ -1151,6 +1308,23 @@
     </w:p>
     <w:p>
       <w:pPr>
+        <w:rPr>
+          <w:ins w:id="60" w:author="Julia Kasmire" w:date="2020-12-07T09:44:00Z"/>
+          <w:sz w:val="23"/>
+          <w:szCs w:val="23"/>
+        </w:rPr>
+      </w:pPr>
+    </w:p>
+    <w:p>
+      <w:pPr>
+        <w:rPr>
+          <w:sz w:val="23"/>
+          <w:szCs w:val="23"/>
+        </w:rPr>
+      </w:pPr>
+    </w:p>
+    <w:p>
+      <w:pPr>
         <w:jc w:val="both"/>
         <w:rPr>
           <w:rFonts w:eastAsia="Times New Roman" w:cstheme="minorHAnsi"/>
@@ -1169,6 +1343,7 @@
           <w:szCs w:val="24"/>
           <w:lang w:eastAsia="en-GB"/>
         </w:rPr>
+        <w:lastRenderedPageBreak/>
         <w:t>Programme</w:t>
       </w:r>
     </w:p>
@@ -1285,8 +1460,8 @@
         </w:rPr>
         <w:tab/>
       </w:r>
-      <w:commentRangeStart w:id="35"/>
-      <w:commentRangeStart w:id="36"/>
+      <w:commentRangeStart w:id="61"/>
+      <w:commentRangeStart w:id="62"/>
       <w:r>
         <w:rPr>
           <w:rFonts w:eastAsia="Times New Roman" w:cstheme="minorHAnsi"/>
@@ -1299,19 +1474,19 @@
         </w:rPr>
         <w:t>Presentation</w:t>
       </w:r>
-      <w:commentRangeEnd w:id="35"/>
+      <w:commentRangeEnd w:id="61"/>
       <w:r>
         <w:rPr>
           <w:rStyle w:val="CommentReference"/>
         </w:rPr>
-        <w:commentReference w:id="35"/>
-      </w:r>
-      <w:commentRangeEnd w:id="36"/>
+        <w:commentReference w:id="61"/>
+      </w:r>
+      <w:commentRangeEnd w:id="62"/>
       <w:r>
         <w:rPr>
           <w:rStyle w:val="CommentReference"/>
         </w:rPr>
-        <w:commentReference w:id="36"/>
+        <w:commentReference w:id="62"/>
       </w:r>
       <w:r>
         <w:rPr>
@@ -1325,7 +1500,7 @@
         </w:rPr>
         <w:t xml:space="preserve">: Intro to </w:t>
       </w:r>
-      <w:del w:id="37" w:author="Sarah King-Hele" w:date="2020-12-04T09:47:00Z">
+      <w:del w:id="63" w:author="Sarah King-Hele" w:date="2020-12-04T09:47:00Z">
         <w:r>
           <w:rPr>
             <w:rFonts w:eastAsia="Times New Roman" w:cstheme="minorHAnsi"/>
@@ -1351,7 +1526,7 @@
         </w:rPr>
         <w:t xml:space="preserve">crime data available </w:t>
       </w:r>
-      <w:del w:id="38" w:author="Sarah King-Hele" w:date="2020-12-04T09:47:00Z">
+      <w:del w:id="64" w:author="Sarah King-Hele" w:date="2020-12-04T09:47:00Z">
         <w:r>
           <w:rPr>
             <w:rFonts w:eastAsia="Times New Roman" w:cstheme="minorHAnsi"/>
@@ -1365,7 +1540,7 @@
           <w:delText>and to</w:delText>
         </w:r>
       </w:del>
-      <w:ins w:id="39" w:author="Sarah King-Hele" w:date="2020-12-04T09:47:00Z">
+      <w:ins w:id="65" w:author="Sarah King-Hele" w:date="2020-12-04T09:47:00Z">
         <w:r>
           <w:rPr>
             <w:rFonts w:eastAsia="Times New Roman" w:cstheme="minorHAnsi"/>
@@ -1391,7 +1566,7 @@
         </w:rPr>
         <w:t xml:space="preserve"> the UK</w:t>
       </w:r>
-      <w:ins w:id="40" w:author="Sarah King-Hele" w:date="2020-12-04T09:47:00Z">
+      <w:ins w:id="66" w:author="Sarah King-Hele" w:date="2020-12-04T09:47:00Z">
         <w:r>
           <w:rPr>
             <w:rFonts w:eastAsia="Times New Roman" w:cstheme="minorHAnsi"/>
@@ -1405,7 +1580,7 @@
           <w:t xml:space="preserve"> Data Service</w:t>
         </w:r>
       </w:ins>
-      <w:del w:id="41" w:author="Sarah King-Hele" w:date="2020-12-04T09:47:00Z">
+      <w:del w:id="67" w:author="Sarah King-Hele" w:date="2020-12-04T09:47:00Z">
         <w:r>
           <w:rPr>
             <w:rFonts w:eastAsia="Times New Roman" w:cstheme="minorHAnsi"/>
@@ -1424,7 +1599,7 @@
       <w:pPr>
         <w:jc w:val="both"/>
         <w:rPr>
-          <w:ins w:id="42" w:author="Julia Kasmire" w:date="2020-12-04T14:51:00Z"/>
+          <w:ins w:id="68" w:author="Julia Kasmire" w:date="2020-12-04T14:51:00Z"/>
           <w:rFonts w:eastAsia="Times New Roman" w:cstheme="minorHAnsi"/>
           <w:b/>
           <w:color w:val="000000"/>
@@ -1443,7 +1618,7 @@
         </w:rPr>
         <w:t>1</w:t>
       </w:r>
-      <w:ins w:id="43" w:author="Julia Kasmire" w:date="2020-12-04T14:50:00Z">
+      <w:ins w:id="69" w:author="Julia Kasmire" w:date="2020-12-04T14:50:00Z">
         <w:r>
           <w:rPr>
             <w:rFonts w:eastAsia="Times New Roman" w:cstheme="minorHAnsi"/>
@@ -1455,7 +1630,7 @@
           <w:t>0</w:t>
         </w:r>
       </w:ins>
-      <w:del w:id="44" w:author="Julia Kasmire" w:date="2020-12-04T14:50:00Z">
+      <w:del w:id="70" w:author="Julia Kasmire" w:date="2020-12-04T14:50:00Z">
         <w:r>
           <w:rPr>
             <w:rFonts w:eastAsia="Times New Roman" w:cstheme="minorHAnsi"/>
@@ -1477,7 +1652,7 @@
         </w:rPr>
         <w:t>:</w:t>
       </w:r>
-      <w:del w:id="45" w:author="Julia Kasmire" w:date="2020-12-04T14:50:00Z">
+      <w:del w:id="71" w:author="Julia Kasmire" w:date="2020-12-04T14:50:00Z">
         <w:r>
           <w:rPr>
             <w:rFonts w:eastAsia="Times New Roman" w:cstheme="minorHAnsi"/>
@@ -1489,7 +1664,7 @@
           <w:delText>00</w:delText>
         </w:r>
       </w:del>
-      <w:ins w:id="46" w:author="Julia Kasmire" w:date="2020-12-04T14:51:00Z">
+      <w:ins w:id="72" w:author="Julia Kasmire" w:date="2020-12-04T14:51:00Z">
         <w:r>
           <w:rPr>
             <w:rFonts w:eastAsia="Times New Roman" w:cstheme="minorHAnsi"/>
@@ -1511,7 +1686,7 @@
         </w:rPr>
         <w:tab/>
       </w:r>
-      <w:ins w:id="47" w:author="Julia Kasmire" w:date="2020-12-04T14:51:00Z">
+      <w:ins w:id="73" w:author="Julia Kasmire" w:date="2020-12-04T14:51:00Z">
         <w:r>
           <w:rPr>
             <w:rFonts w:eastAsia="Times New Roman" w:cstheme="minorHAnsi"/>
@@ -1529,15 +1704,15 @@
       <w:pPr>
         <w:jc w:val="both"/>
         <w:rPr>
-          <w:moveFrom w:id="48" w:author="Julia Kasmire" w:date="2020-12-04T14:51:00Z"/>
-          <w:rFonts w:eastAsia="Times New Roman" w:cstheme="minorHAnsi"/>
-          <w:sz w:val="24"/>
-          <w:szCs w:val="24"/>
-          <w:lang w:eastAsia="en-GB"/>
-        </w:rPr>
-      </w:pPr>
-      <w:moveFromRangeStart w:id="49" w:author="Julia Kasmire" w:date="2020-12-04T14:51:00Z" w:name="move57985911"/>
-      <w:moveFrom w:id="50" w:author="Julia Kasmire" w:date="2020-12-04T14:51:00Z">
+          <w:moveFrom w:id="74" w:author="Julia Kasmire" w:date="2020-12-04T14:51:00Z"/>
+          <w:rFonts w:eastAsia="Times New Roman" w:cstheme="minorHAnsi"/>
+          <w:sz w:val="24"/>
+          <w:szCs w:val="24"/>
+          <w:lang w:eastAsia="en-GB"/>
+        </w:rPr>
+      </w:pPr>
+      <w:moveFromRangeStart w:id="75" w:author="Julia Kasmire" w:date="2020-12-04T14:51:00Z" w:name="move57985911"/>
+      <w:moveFrom w:id="76" w:author="Julia Kasmire" w:date="2020-12-04T14:51:00Z">
         <w:r>
           <w:rPr>
             <w:rFonts w:eastAsia="Times New Roman" w:cstheme="minorHAnsi"/>
@@ -1550,13 +1725,13 @@
         </w:r>
       </w:moveFrom>
     </w:p>
-    <w:moveFromRangeEnd w:id="49"/>
+    <w:moveFromRangeEnd w:id="75"/>
     <w:p>
       <w:pPr>
         <w:jc w:val="both"/>
         <w:rPr>
-          <w:del w:id="51" w:author="Julia Kasmire" w:date="2020-12-04T14:51:00Z"/>
-          <w:moveTo w:id="52" w:author="Julia Kasmire" w:date="2020-12-04T14:51:00Z"/>
+          <w:del w:id="77" w:author="Julia Kasmire" w:date="2020-12-04T14:51:00Z"/>
+          <w:moveTo w:id="78" w:author="Julia Kasmire" w:date="2020-12-04T14:51:00Z"/>
           <w:rFonts w:eastAsia="Times New Roman" w:cstheme="minorHAnsi"/>
           <w:sz w:val="24"/>
           <w:szCs w:val="24"/>
@@ -1573,7 +1748,7 @@
         </w:rPr>
         <w:t>11:</w:t>
       </w:r>
-      <w:ins w:id="53" w:author="Julia Kasmire" w:date="2020-12-04T14:51:00Z">
+      <w:ins w:id="79" w:author="Julia Kasmire" w:date="2020-12-04T14:51:00Z">
         <w:r>
           <w:rPr>
             <w:rFonts w:eastAsia="Times New Roman" w:cstheme="minorHAnsi"/>
@@ -1585,7 +1760,7 @@
           <w:t>30</w:t>
         </w:r>
       </w:ins>
-      <w:del w:id="54" w:author="Julia Kasmire" w:date="2020-12-04T14:51:00Z">
+      <w:del w:id="80" w:author="Julia Kasmire" w:date="2020-12-04T14:51:00Z">
         <w:r>
           <w:rPr>
             <w:rFonts w:eastAsia="Times New Roman" w:cstheme="minorHAnsi"/>
@@ -1607,8 +1782,8 @@
         </w:rPr>
         <w:tab/>
       </w:r>
-      <w:moveToRangeStart w:id="55" w:author="Julia Kasmire" w:date="2020-12-04T14:51:00Z" w:name="move57985911"/>
-      <w:moveTo w:id="56" w:author="Julia Kasmire" w:date="2020-12-04T14:51:00Z">
+      <w:moveToRangeStart w:id="81" w:author="Julia Kasmire" w:date="2020-12-04T14:51:00Z" w:name="move57985911"/>
+      <w:moveTo w:id="82" w:author="Julia Kasmire" w:date="2020-12-04T14:51:00Z">
         <w:r>
           <w:rPr>
             <w:rFonts w:eastAsia="Times New Roman" w:cstheme="minorHAnsi"/>
@@ -1621,7 +1796,7 @@
         </w:r>
       </w:moveTo>
     </w:p>
-    <w:moveToRangeEnd w:id="55"/>
+    <w:moveToRangeEnd w:id="81"/>
     <w:p>
       <w:pPr>
         <w:jc w:val="both"/>
@@ -1634,7 +1809,7 @@
           <w:lang w:eastAsia="en-GB"/>
         </w:rPr>
       </w:pPr>
-      <w:del w:id="57" w:author="Julia Kasmire" w:date="2020-12-04T14:51:00Z">
+      <w:del w:id="83" w:author="Julia Kasmire" w:date="2020-12-04T14:51:00Z">
         <w:r>
           <w:rPr>
             <w:rFonts w:eastAsia="Times New Roman" w:cstheme="minorHAnsi"/>
@@ -1787,8 +1962,8 @@
         </w:rPr>
         <w:t xml:space="preserve">Presentation: Applied research using Crime Survey for </w:t>
       </w:r>
-      <w:commentRangeStart w:id="58"/>
-      <w:commentRangeStart w:id="59"/>
+      <w:commentRangeStart w:id="84"/>
+      <w:commentRangeStart w:id="85"/>
       <w:r>
         <w:rPr>
           <w:rFonts w:eastAsia="Times New Roman" w:cstheme="minorHAnsi"/>
@@ -1800,19 +1975,19 @@
         </w:rPr>
         <w:t>England</w:t>
       </w:r>
-      <w:commentRangeEnd w:id="58"/>
+      <w:commentRangeEnd w:id="84"/>
       <w:r>
         <w:rPr>
           <w:rStyle w:val="CommentReference"/>
         </w:rPr>
-        <w:commentReference w:id="58"/>
-      </w:r>
-      <w:commentRangeEnd w:id="59"/>
+        <w:commentReference w:id="84"/>
+      </w:r>
+      <w:commentRangeEnd w:id="85"/>
       <w:r>
         <w:rPr>
           <w:rStyle w:val="CommentReference"/>
         </w:rPr>
-        <w:commentReference w:id="59"/>
+        <w:commentReference w:id="85"/>
       </w:r>
       <w:r>
         <w:rPr>
@@ -1857,7 +2032,7 @@
         </w:rPr>
         <w:t xml:space="preserve">4.30 </w:t>
       </w:r>
-      <w:ins w:id="60" w:author="Julia Kasmire" w:date="2020-12-04T14:56:00Z">
+      <w:ins w:id="86" w:author="Julia Kasmire" w:date="2020-12-04T14:56:00Z">
         <w:r>
           <w:rPr>
             <w:rFonts w:eastAsia="Times New Roman" w:cstheme="minorHAnsi"/>
@@ -2101,7 +2276,7 @@
         </w:rPr>
         <w:t>5</w:t>
       </w:r>
-      <w:ins w:id="61" w:author="Julia Kasmire" w:date="2020-12-04T14:56:00Z">
+      <w:ins w:id="87" w:author="Julia Kasmire" w:date="2020-12-04T14:56:00Z">
         <w:r>
           <w:rPr>
             <w:rFonts w:eastAsia="Times New Roman" w:cstheme="minorHAnsi"/>
@@ -2503,7 +2678,7 @@
         </w:rPr>
         <w:t>11:15</w:t>
       </w:r>
-      <w:ins w:id="62" w:author="Julia Kasmire" w:date="2020-12-04T14:55:00Z">
+      <w:ins w:id="88" w:author="Julia Kasmire" w:date="2020-12-04T14:55:00Z">
         <w:r>
           <w:rPr>
             <w:rFonts w:eastAsia="Times New Roman" w:cstheme="minorHAnsi"/>
@@ -2657,7 +2832,7 @@
 
 <file path=word/comments.xml><?xml version="1.0" encoding="utf-8"?>
 <w:comments xmlns:wpc="http://schemas.microsoft.com/office/word/2010/wordprocessingCanvas" xmlns:cx="http://schemas.microsoft.com/office/drawing/2014/chartex" xmlns:cx1="http://schemas.microsoft.com/office/drawing/2015/9/8/chartex" xmlns:cx2="http://schemas.microsoft.com/office/drawing/2015/10/21/chartex" xmlns:cx3="http://schemas.microsoft.com/office/drawing/2016/5/9/chartex" xmlns:cx4="http://schemas.microsoft.com/office/drawing/2016/5/10/chartex" xmlns:cx5="http://schemas.microsoft.com/office/drawing/2016/5/11/chartex" xmlns:cx6="http://schemas.microsoft.com/office/drawing/2016/5/12/chartex" xmlns:cx7="http://schemas.microsoft.com/office/drawing/2016/5/13/chartex" xmlns:cx8="http://schemas.microsoft.com/office/drawing/2016/5/14/chartex" xmlns:mc="http://schemas.openxmlformats.org/markup-compatibility/2006" xmlns:aink="http://schemas.microsoft.com/office/drawing/2016/ink" xmlns:am3d="http://schemas.microsoft.com/office/drawing/2017/model3d" xmlns:o="urn:schemas-microsoft-com:office:office" xmlns:r="http://schemas.openxmlformats.org/officeDocument/2006/relationships" xmlns:m="http://schemas.openxmlformats.org/officeDocument/2006/math" xmlns:v="urn:schemas-microsoft-com:vml" xmlns:wp14="http://schemas.microsoft.com/office/word/2010/wordprocessingDrawing" xmlns:wp="http://schemas.openxmlformats.org/drawingml/2006/wordprocessingDrawing" xmlns:w10="urn:schemas-microsoft-com:office:word" xmlns:w="http://schemas.openxmlformats.org/wordprocessingml/2006/main" xmlns:w14="http://schemas.microsoft.com/office/word/2010/wordml" xmlns:w15="http://schemas.microsoft.com/office/word/2012/wordml" xmlns:w16cex="http://schemas.microsoft.com/office/word/2018/wordml/cex" xmlns:w16cid="http://schemas.microsoft.com/office/word/2016/wordml/cid" xmlns:w16="http://schemas.microsoft.com/office/word/2018/wordml" xmlns:w16se="http://schemas.microsoft.com/office/word/2015/wordml/symex" xmlns:wpg="http://schemas.microsoft.com/office/word/2010/wordprocessingGroup" xmlns:wpi="http://schemas.microsoft.com/office/word/2010/wordprocessingInk" xmlns:wne="http://schemas.microsoft.com/office/word/2006/wordml" xmlns:wps="http://schemas.microsoft.com/office/word/2010/wordprocessingShape" mc:Ignorable="w14 w15 w16se w16cid w16 w16cex wp14">
-  <w:comment w:id="5" w:author="Sarah King-Hele" w:date="2020-12-04T09:57:00Z" w:initials="SKH">
+  <w:comment w:id="7" w:author="Samuel Langton" w:date="2020-12-05T09:32:00Z" w:initials="SL">
     <w:p>
       <w:pPr>
         <w:pStyle w:val="CommentText"/>
@@ -2669,6 +2844,49 @@
         <w:annotationRef/>
       </w:r>
       <w:r>
+        <w:t xml:space="preserve">The group is </w:t>
+      </w:r>
+      <w:hyperlink r:id="rId1" w:history="1">
+        <w:r>
+          <w:rPr>
+            <w:rStyle w:val="Hyperlink"/>
+          </w:rPr>
+          <w:t>https://covid19-crime.com/</w:t>
+        </w:r>
+      </w:hyperlink>
+      <w:r>
+        <w:t xml:space="preserve"> but I am not sure how to refer to it concisely… so happy to go with Uni of Leeds if you are.</w:t>
+      </w:r>
+    </w:p>
+  </w:comment>
+  <w:comment w:id="13" w:author="Sarah King-Hele" w:date="2020-12-04T09:57:00Z" w:initials="SKH">
+    <w:p>
+      <w:pPr>
+        <w:pStyle w:val="CommentText"/>
+      </w:pPr>
+      <w:r>
+        <w:rPr>
+          <w:rStyle w:val="CommentReference"/>
+        </w:rPr>
+        <w:annotationRef/>
+      </w:r>
+      <w:r>
+        <w:t>Do we need to say that they will need to download R/R Studio to do the practical exercises?  Will they need to do anything else? Need a section on software required?  Could also say that they can use browser version of Zoom if they can’t download it (for those from government organisations)</w:t>
+      </w:r>
+    </w:p>
+  </w:comment>
+  <w:comment w:id="17" w:author="Sarah King-Hele" w:date="2020-12-04T09:57:00Z" w:initials="SKH">
+    <w:p>
+      <w:pPr>
+        <w:pStyle w:val="CommentText"/>
+      </w:pPr>
+      <w:r>
+        <w:rPr>
+          <w:rStyle w:val="CommentReference"/>
+        </w:rPr>
+        <w:annotationRef/>
+      </w:r>
+      <w:r>
         <w:t>Do we need to say that they will need to download R/R Studio to do the practical exercises?  Will they need to do anything else?</w:t>
       </w:r>
       <w:r>
@@ -2676,7 +2894,7 @@
       </w:r>
     </w:p>
   </w:comment>
-  <w:comment w:id="6" w:author="Julia Kasmire" w:date="2020-12-04T14:47:00Z" w:initials="JK">
+  <w:comment w:id="18" w:author="Julia Kasmire" w:date="2020-12-04T14:47:00Z" w:initials="JK">
     <w:p>
       <w:pPr>
         <w:pStyle w:val="CommentText"/>
@@ -2712,7 +2930,7 @@
       </w:pPr>
     </w:p>
   </w:comment>
-  <w:comment w:id="28" w:author="Sarah King-Hele" w:date="2020-12-04T09:49:00Z" w:initials="SKH">
+  <w:comment w:id="42" w:author="Sarah King-Hele" w:date="2020-12-04T09:49:00Z" w:initials="SKH">
     <w:p>
       <w:pPr>
         <w:pStyle w:val="CommentText"/>
@@ -2728,7 +2946,7 @@
       </w:r>
     </w:p>
   </w:comment>
-  <w:comment w:id="35" w:author="Sarah King-Hele" w:date="2020-12-04T09:40:00Z" w:initials="SKH">
+  <w:comment w:id="48" w:author="Sarah King-Hele" w:date="2020-12-04T09:49:00Z" w:initials="SKH">
     <w:p>
       <w:pPr>
         <w:pStyle w:val="CommentText"/>
@@ -2740,6 +2958,22 @@
         <w:annotationRef/>
       </w:r>
       <w:r>
+        <w:t xml:space="preserve">Will they need a zoom account?  Don’t they just follow the link to join?  </w:t>
+      </w:r>
+    </w:p>
+  </w:comment>
+  <w:comment w:id="61" w:author="Sarah King-Hele" w:date="2020-12-04T09:40:00Z" w:initials="SKH">
+    <w:p>
+      <w:pPr>
+        <w:pStyle w:val="CommentText"/>
+      </w:pPr>
+      <w:r>
+        <w:rPr>
+          <w:rStyle w:val="CommentReference"/>
+        </w:rPr>
+        <w:annotationRef/>
+      </w:r>
+      <w:r>
         <w:t>Shall we make this a bit shorter and leave more time for the next presentation?  I’m not sure I need 45 minutes and you’ve only 30 mins for your presentation which is surely the key presentation.</w:t>
       </w:r>
     </w:p>
@@ -2779,7 +3013,7 @@
       </w:r>
     </w:p>
   </w:comment>
-  <w:comment w:id="36" w:author="Julia Kasmire" w:date="2020-12-04T14:52:00Z" w:initials="JK">
+  <w:comment w:id="62" w:author="Julia Kasmire" w:date="2020-12-04T14:52:00Z" w:initials="JK">
     <w:p>
       <w:pPr>
         <w:pStyle w:val="CommentText"/>
@@ -2804,7 +3038,7 @@
       </w:r>
     </w:p>
   </w:comment>
-  <w:comment w:id="58" w:author="Sarah King-Hele" w:date="2020-12-04T09:42:00Z" w:initials="SKH">
+  <w:comment w:id="84" w:author="Sarah King-Hele" w:date="2020-12-04T09:42:00Z" w:initials="SKH">
     <w:p>
       <w:pPr>
         <w:pStyle w:val="CommentText"/>
@@ -2818,7 +3052,7 @@
       <w:r>
         <w:t xml:space="preserve">We can ask speakers from the Crime User conference for a talk using the CSEW.  There’s 1 speaker talking about mapping (11.55 on the programme </w:t>
       </w:r>
-      <w:hyperlink r:id="rId1" w:history="1">
+      <w:hyperlink r:id="rId2" w:history="1">
         <w:r>
           <w:rPr>
             <w:rStyle w:val="Hyperlink"/>
@@ -2831,7 +3065,7 @@
       </w:r>
     </w:p>
   </w:comment>
-  <w:comment w:id="59" w:author="Julia Kasmire" w:date="2020-12-04T14:53:00Z" w:initials="JK">
+  <w:comment w:id="85" w:author="Julia Kasmire" w:date="2020-12-04T14:53:00Z" w:initials="JK">
     <w:p>
       <w:pPr>
         <w:pStyle w:val="CommentText"/>
@@ -2879,8 +3113,11 @@
 
 <file path=word/commentsExtended.xml><?xml version="1.0" encoding="utf-8"?>
 <w15:commentsEx xmlns:wpc="http://schemas.microsoft.com/office/word/2010/wordprocessingCanvas" xmlns:cx="http://schemas.microsoft.com/office/drawing/2014/chartex" xmlns:cx1="http://schemas.microsoft.com/office/drawing/2015/9/8/chartex" xmlns:cx2="http://schemas.microsoft.com/office/drawing/2015/10/21/chartex" xmlns:cx3="http://schemas.microsoft.com/office/drawing/2016/5/9/chartex" xmlns:cx4="http://schemas.microsoft.com/office/drawing/2016/5/10/chartex" xmlns:cx5="http://schemas.microsoft.com/office/drawing/2016/5/11/chartex" xmlns:cx6="http://schemas.microsoft.com/office/drawing/2016/5/12/chartex" xmlns:cx7="http://schemas.microsoft.com/office/drawing/2016/5/13/chartex" xmlns:cx8="http://schemas.microsoft.com/office/drawing/2016/5/14/chartex" xmlns:mc="http://schemas.openxmlformats.org/markup-compatibility/2006" xmlns:aink="http://schemas.microsoft.com/office/drawing/2016/ink" xmlns:am3d="http://schemas.microsoft.com/office/drawing/2017/model3d" xmlns:o="urn:schemas-microsoft-com:office:office" xmlns:r="http://schemas.openxmlformats.org/officeDocument/2006/relationships" xmlns:m="http://schemas.openxmlformats.org/officeDocument/2006/math" xmlns:v="urn:schemas-microsoft-com:vml" xmlns:wp14="http://schemas.microsoft.com/office/word/2010/wordprocessingDrawing" xmlns:wp="http://schemas.openxmlformats.org/drawingml/2006/wordprocessingDrawing" xmlns:w10="urn:schemas-microsoft-com:office:word" xmlns:w="http://schemas.openxmlformats.org/wordprocessingml/2006/main" xmlns:w14="http://schemas.microsoft.com/office/word/2010/wordml" xmlns:w15="http://schemas.microsoft.com/office/word/2012/wordml" xmlns:w16cex="http://schemas.microsoft.com/office/word/2018/wordml/cex" xmlns:w16cid="http://schemas.microsoft.com/office/word/2016/wordml/cid" xmlns:w16="http://schemas.microsoft.com/office/word/2018/wordml" xmlns:w16se="http://schemas.microsoft.com/office/word/2015/wordml/symex" xmlns:wpg="http://schemas.microsoft.com/office/word/2010/wordprocessingGroup" xmlns:wpi="http://schemas.microsoft.com/office/word/2010/wordprocessingInk" xmlns:wne="http://schemas.microsoft.com/office/word/2006/wordml" xmlns:wps="http://schemas.microsoft.com/office/word/2010/wordprocessingShape" mc:Ignorable="w14 w15 w16se w16cid w16 w16cex wp14">
+  <w15:commentEx w15:paraId="4CF3F47E" w15:done="0"/>
+  <w15:commentEx w15:paraId="4D69A094" w15:done="0"/>
   <w15:commentEx w15:paraId="0B6A4E59" w15:done="0"/>
   <w15:commentEx w15:paraId="2B7A273D" w15:paraIdParent="0B6A4E59" w15:done="0"/>
+  <w15:commentEx w15:paraId="5A0E7125" w15:done="1"/>
   <w15:commentEx w15:paraId="52A0F49E" w15:done="1"/>
   <w15:commentEx w15:paraId="05008834" w15:done="0"/>
   <w15:commentEx w15:paraId="49A44769" w15:paraIdParent="05008834" w15:done="0"/>
@@ -2891,8 +3128,11 @@
 
 <file path=word/commentsExtensible.xml><?xml version="1.0" encoding="utf-8"?>
 <w16cex:commentsExtensible xmlns:wpc="http://schemas.microsoft.com/office/word/2010/wordprocessingCanvas" xmlns:cx="http://schemas.microsoft.com/office/drawing/2014/chartex" xmlns:cx1="http://schemas.microsoft.com/office/drawing/2015/9/8/chartex" xmlns:cx2="http://schemas.microsoft.com/office/drawing/2015/10/21/chartex" xmlns:cx3="http://schemas.microsoft.com/office/drawing/2016/5/9/chartex" xmlns:cx4="http://schemas.microsoft.com/office/drawing/2016/5/10/chartex" xmlns:cx5="http://schemas.microsoft.com/office/drawing/2016/5/11/chartex" xmlns:cx6="http://schemas.microsoft.com/office/drawing/2016/5/12/chartex" xmlns:cx7="http://schemas.microsoft.com/office/drawing/2016/5/13/chartex" xmlns:cx8="http://schemas.microsoft.com/office/drawing/2016/5/14/chartex" xmlns:mc="http://schemas.openxmlformats.org/markup-compatibility/2006" xmlns:aink="http://schemas.microsoft.com/office/drawing/2016/ink" xmlns:am3d="http://schemas.microsoft.com/office/drawing/2017/model3d" xmlns:o="urn:schemas-microsoft-com:office:office" xmlns:r="http://schemas.openxmlformats.org/officeDocument/2006/relationships" xmlns:m="http://schemas.openxmlformats.org/officeDocument/2006/math" xmlns:v="urn:schemas-microsoft-com:vml" xmlns:wp14="http://schemas.microsoft.com/office/word/2010/wordprocessingDrawing" xmlns:wp="http://schemas.openxmlformats.org/drawingml/2006/wordprocessingDrawing" xmlns:w10="urn:schemas-microsoft-com:office:word" xmlns:w="http://schemas.openxmlformats.org/wordprocessingml/2006/main" xmlns:w14="http://schemas.microsoft.com/office/word/2010/wordml" xmlns:w15="http://schemas.microsoft.com/office/word/2012/wordml" xmlns:w16cex="http://schemas.microsoft.com/office/word/2018/wordml/cex" xmlns:w16cid="http://schemas.microsoft.com/office/word/2016/wordml/cid" xmlns:w16="http://schemas.microsoft.com/office/word/2018/wordml" xmlns:w16se="http://schemas.microsoft.com/office/word/2015/wordml/symex" xmlns:wpg="http://schemas.microsoft.com/office/word/2010/wordprocessingGroup" xmlns:wpi="http://schemas.microsoft.com/office/word/2010/wordprocessingInk" xmlns:wne="http://schemas.microsoft.com/office/word/2006/wordml" xmlns:wps="http://schemas.microsoft.com/office/word/2010/wordprocessingShape" mc:Ignorable="w14 w15 w16se w16cid w16 w16cex wp14">
+  <w16cex:commentExtensible w16cex:durableId="23787776" w16cex:dateUtc="2020-12-07T09:42:00Z"/>
+  <w16cex:commentExtensible w16cex:durableId="23787787" w16cex:dateUtc="2020-12-07T09:42:00Z"/>
   <w16cex:commentExtensible w16cex:durableId="23748695" w16cex:dateUtc="2020-12-04T09:57:00Z"/>
   <w16cex:commentExtensible w16cex:durableId="2374CA9E" w16cex:dateUtc="2020-12-04T14:47:00Z"/>
+  <w16cex:commentExtensible w16cex:durableId="23787808" w16cex:dateUtc="2020-12-04T09:49:00Z"/>
   <w16cex:commentExtensible w16cex:durableId="237484B0" w16cex:dateUtc="2020-12-04T09:49:00Z"/>
   <w16cex:commentExtensible w16cex:durableId="23748280" w16cex:dateUtc="2020-12-04T09:40:00Z"/>
   <w16cex:commentExtensible w16cex:durableId="2374CB9A" w16cex:dateUtc="2020-12-04T14:52:00Z"/>
@@ -2903,8 +3143,11 @@
 
 <file path=word/commentsIds.xml><?xml version="1.0" encoding="utf-8"?>
 <w16cid:commentsIds xmlns:wpc="http://schemas.microsoft.com/office/word/2010/wordprocessingCanvas" xmlns:cx="http://schemas.microsoft.com/office/drawing/2014/chartex" xmlns:cx1="http://schemas.microsoft.com/office/drawing/2015/9/8/chartex" xmlns:cx2="http://schemas.microsoft.com/office/drawing/2015/10/21/chartex" xmlns:cx3="http://schemas.microsoft.com/office/drawing/2016/5/9/chartex" xmlns:cx4="http://schemas.microsoft.com/office/drawing/2016/5/10/chartex" xmlns:cx5="http://schemas.microsoft.com/office/drawing/2016/5/11/chartex" xmlns:cx6="http://schemas.microsoft.com/office/drawing/2016/5/12/chartex" xmlns:cx7="http://schemas.microsoft.com/office/drawing/2016/5/13/chartex" xmlns:cx8="http://schemas.microsoft.com/office/drawing/2016/5/14/chartex" xmlns:mc="http://schemas.openxmlformats.org/markup-compatibility/2006" xmlns:aink="http://schemas.microsoft.com/office/drawing/2016/ink" xmlns:am3d="http://schemas.microsoft.com/office/drawing/2017/model3d" xmlns:o="urn:schemas-microsoft-com:office:office" xmlns:r="http://schemas.openxmlformats.org/officeDocument/2006/relationships" xmlns:m="http://schemas.openxmlformats.org/officeDocument/2006/math" xmlns:v="urn:schemas-microsoft-com:vml" xmlns:wp14="http://schemas.microsoft.com/office/word/2010/wordprocessingDrawing" xmlns:wp="http://schemas.openxmlformats.org/drawingml/2006/wordprocessingDrawing" xmlns:w10="urn:schemas-microsoft-com:office:word" xmlns:w="http://schemas.openxmlformats.org/wordprocessingml/2006/main" xmlns:w14="http://schemas.microsoft.com/office/word/2010/wordml" xmlns:w15="http://schemas.microsoft.com/office/word/2012/wordml" xmlns:w16cex="http://schemas.microsoft.com/office/word/2018/wordml/cex" xmlns:w16cid="http://schemas.microsoft.com/office/word/2016/wordml/cid" xmlns:w16="http://schemas.microsoft.com/office/word/2018/wordml" xmlns:w16se="http://schemas.microsoft.com/office/word/2015/wordml/symex" xmlns:wpg="http://schemas.microsoft.com/office/word/2010/wordprocessingGroup" xmlns:wpi="http://schemas.microsoft.com/office/word/2010/wordprocessingInk" xmlns:wne="http://schemas.microsoft.com/office/word/2006/wordml" xmlns:wps="http://schemas.microsoft.com/office/word/2010/wordprocessingShape" mc:Ignorable="w14 w15 w16se w16cid w16 w16cex wp14">
+  <w16cid:commentId w16cid:paraId="4CF3F47E" w16cid:durableId="23787776"/>
+  <w16cid:commentId w16cid:paraId="4D69A094" w16cid:durableId="23787787"/>
   <w16cid:commentId w16cid:paraId="0B6A4E59" w16cid:durableId="23748695"/>
   <w16cid:commentId w16cid:paraId="2B7A273D" w16cid:durableId="2374CA9E"/>
+  <w16cid:commentId w16cid:paraId="5A0E7125" w16cid:durableId="23787808"/>
   <w16cid:commentId w16cid:paraId="52A0F49E" w16cid:durableId="237484B0"/>
   <w16cid:commentId w16cid:paraId="05008834" w16cid:durableId="23748280"/>
   <w16cid:commentId w16cid:paraId="49A44769" w16cid:durableId="2374CB9A"/>
@@ -3041,6 +3284,9 @@
   </w15:person>
   <w15:person w15:author="Julia Kasmire">
     <w15:presenceInfo w15:providerId="AD" w15:userId="S::julia.kasmire@manchester.ac.uk::d623be19-69c6-4d1b-89e7-ecc750d13e6c"/>
+  </w15:person>
+  <w15:person w15:author="Samuel Langton">
+    <w15:presenceInfo w15:providerId="None" w15:userId="Samuel Langton"/>
   </w15:person>
 </w15:people>
 </file>
@@ -3878,6 +4124,21 @@
 </file>
 
 <file path=customXml/item1.xml><?xml version="1.0" encoding="utf-8"?>
+<?mso-contentType ?>
+<FormTemplates xmlns="http://schemas.microsoft.com/sharepoint/v3/contenttype/forms">
+  <Display>DocumentLibraryForm</Display>
+  <Edit>DocumentLibraryForm</Edit>
+  <New>DocumentLibraryForm</New>
+</FormTemplates>
+</file>
+
+<file path=customXml/item2.xml><?xml version="1.0" encoding="utf-8"?>
+<p:properties xmlns:p="http://schemas.microsoft.com/office/2006/metadata/properties" xmlns:xsi="http://www.w3.org/2001/XMLSchema-instance" xmlns:pc="http://schemas.microsoft.com/office/infopath/2007/PartnerControls">
+  <documentManagement/>
+</p:properties>
+</file>
+
+<file path=customXml/item3.xml><?xml version="1.0" encoding="utf-8"?>
 <ct:contentTypeSchema xmlns:ct="http://schemas.microsoft.com/office/2006/metadata/contentType" xmlns:ma="http://schemas.microsoft.com/office/2006/metadata/properties/metaAttributes" ct:_="" ma:_="" ma:contentTypeName="Document" ma:contentTypeID="0x01010082D5F373B85FCF47AAFC80BC7D80700A" ma:contentTypeVersion="10" ma:contentTypeDescription="Create a new document." ma:contentTypeScope="" ma:versionID="1f0070bd6e0685002160bf1c4db559ea">
   <xsd:schema xmlns:xsd="http://www.w3.org/2001/XMLSchema" xmlns:xs="http://www.w3.org/2001/XMLSchema" xmlns:p="http://schemas.microsoft.com/office/2006/metadata/properties" xmlns:ns2="28b91107-4a81-451c-84f7-f52706813e27" xmlns:ns3="1d2e6339-9963-4444-b0f2-be5dad007de0" targetNamespace="http://schemas.microsoft.com/office/2006/metadata/properties" ma:root="true" ma:fieldsID="99c3cc56e7c6434418bcc6e70814e9b4" ns2:_="" ns3:_="">
     <xsd:import namespace="28b91107-4a81-451c-84f7-f52706813e27"/>
@@ -4080,22 +4341,24 @@
 </ct:contentTypeSchema>
 </file>
 
-<file path=customXml/item2.xml><?xml version="1.0" encoding="utf-8"?>
-<p:properties xmlns:p="http://schemas.microsoft.com/office/2006/metadata/properties" xmlns:xsi="http://www.w3.org/2001/XMLSchema-instance" xmlns:pc="http://schemas.microsoft.com/office/infopath/2007/PartnerControls">
-  <documentManagement/>
-</p:properties>
+<file path=customXml/itemProps1.xml><?xml version="1.0" encoding="utf-8"?>
+<ds:datastoreItem xmlns:ds="http://schemas.openxmlformats.org/officeDocument/2006/customXml" ds:itemID="{44EDCDF4-11EB-4209-9CAC-4851681BD2AA}">
+  <ds:schemaRefs>
+    <ds:schemaRef ds:uri="http://schemas.microsoft.com/sharepoint/v3/contenttype/forms"/>
+  </ds:schemaRefs>
+</ds:datastoreItem>
 </file>
 
-<file path=customXml/item3.xml><?xml version="1.0" encoding="utf-8"?>
-<?mso-contentType ?>
-<FormTemplates xmlns="http://schemas.microsoft.com/sharepoint/v3/contenttype/forms">
-  <Display>DocumentLibraryForm</Display>
-  <Edit>DocumentLibraryForm</Edit>
-  <New>DocumentLibraryForm</New>
-</FormTemplates>
+<file path=customXml/itemProps2.xml><?xml version="1.0" encoding="utf-8"?>
+<ds:datastoreItem xmlns:ds="http://schemas.openxmlformats.org/officeDocument/2006/customXml" ds:itemID="{013C6825-36BA-474A-A594-2A52E22B4BC6}">
+  <ds:schemaRefs>
+    <ds:schemaRef ds:uri="http://schemas.microsoft.com/office/2006/metadata/properties"/>
+    <ds:schemaRef ds:uri="http://schemas.microsoft.com/office/infopath/2007/PartnerControls"/>
+  </ds:schemaRefs>
+</ds:datastoreItem>
 </file>
 
-<file path=customXml/itemProps1.xml><?xml version="1.0" encoding="utf-8"?>
+<file path=customXml/itemProps3.xml><?xml version="1.0" encoding="utf-8"?>
 <ds:datastoreItem xmlns:ds="http://schemas.openxmlformats.org/officeDocument/2006/customXml" ds:itemID="{813C65B7-D9A0-4E02-992D-4E0E05AB5F2F}">
   <ds:schemaRefs>
     <ds:schemaRef ds:uri="http://schemas.microsoft.com/office/2006/metadata/contentType"/>
@@ -4112,21 +4375,4 @@
     <ds:schemaRef ds:uri="http://schemas.microsoft.com/internal/obd"/>
   </ds:schemaRefs>
 </ds:datastoreItem>
-</file>
-
-<file path=customXml/itemProps2.xml><?xml version="1.0" encoding="utf-8"?>
-<ds:datastoreItem xmlns:ds="http://schemas.openxmlformats.org/officeDocument/2006/customXml" ds:itemID="{013C6825-36BA-474A-A594-2A52E22B4BC6}">
-  <ds:schemaRefs>
-    <ds:schemaRef ds:uri="http://schemas.microsoft.com/office/2006/metadata/properties"/>
-    <ds:schemaRef ds:uri="http://schemas.microsoft.com/office/infopath/2007/PartnerControls"/>
-  </ds:schemaRefs>
-</ds:datastoreItem>
-</file>
-
-<file path=customXml/itemProps3.xml><?xml version="1.0" encoding="utf-8"?>
-<ds:datastoreItem xmlns:ds="http://schemas.openxmlformats.org/officeDocument/2006/customXml" ds:itemID="{44EDCDF4-11EB-4209-9CAC-4851681BD2AA}">
-  <ds:schemaRefs>
-    <ds:schemaRef ds:uri="http://schemas.microsoft.com/sharepoint/v3/contenttype/forms"/>
-  </ds:schemaRefs>
-</ds:datastoreItem>
 </file>
</xml_diff>